<commit_message>
Lectures 5 and 6, README.md are corrected
</commit_message>
<xml_diff>
--- a/syllabus/Syllabus_MTH594_Spring2016.docx
+++ b/syllabus/Syllabus_MTH594_Spring2016.docx
@@ -24,9 +24,9 @@
         </w:tblCellMar>
       </w:tblPr>
       <w:tblGrid>
-        <w:gridCol w:w="447"/>
+        <w:gridCol w:w="446"/>
         <w:gridCol w:w="1848"/>
-        <w:gridCol w:w="7965"/>
+        <w:gridCol w:w="7966"/>
       </w:tblGrid>
       <w:tr>
         <w:trPr>
@@ -34,7 +34,7 @@
         </w:trPr>
         <w:tc>
           <w:tcPr>
-            <w:tcW w:w="447" w:type="dxa"/>
+            <w:tcW w:w="446" w:type="dxa"/>
             <w:tcBorders>
               <w:top w:val="nil"/>
               <w:left w:val="nil"/>
@@ -118,7 +118,7 @@
         </w:tc>
         <w:tc>
           <w:tcPr>
-            <w:tcW w:w="7965" w:type="dxa"/>
+            <w:tcW w:w="7966" w:type="dxa"/>
             <w:tcBorders>
               <w:top w:val="nil"/>
               <w:left w:val="single" w:sz="4" w:space="0" w:color="A6A6A6"/>
@@ -129,7 +129,7 @@
             </w:tcBorders>
             <w:shd w:color="auto" w:fill="auto" w:val="clear"/>
             <w:tcMar>
-              <w:left w:w="48" w:type="dxa"/>
+              <w:left w:w="43" w:type="dxa"/>
             </w:tcMar>
           </w:tcPr>
           <w:p>
@@ -157,7 +157,7 @@
         </w:trPr>
         <w:tc>
           <w:tcPr>
-            <w:tcW w:w="447" w:type="dxa"/>
+            <w:tcW w:w="446" w:type="dxa"/>
             <w:tcBorders>
               <w:top w:val="nil"/>
               <w:left w:val="nil"/>
@@ -239,7 +239,7 @@
         </w:tc>
         <w:tc>
           <w:tcPr>
-            <w:tcW w:w="7965" w:type="dxa"/>
+            <w:tcW w:w="7966" w:type="dxa"/>
             <w:tcBorders>
               <w:top w:val="single" w:sz="4" w:space="0" w:color="A6A6A6"/>
               <w:left w:val="single" w:sz="4" w:space="0" w:color="A6A6A6"/>
@@ -250,7 +250,7 @@
             </w:tcBorders>
             <w:shd w:color="auto" w:fill="auto" w:val="clear"/>
             <w:tcMar>
-              <w:left w:w="48" w:type="dxa"/>
+              <w:left w:w="43" w:type="dxa"/>
             </w:tcMar>
             <w:vAlign w:val="bottom"/>
           </w:tcPr>
@@ -276,7 +276,7 @@
         </w:trPr>
         <w:tc>
           <w:tcPr>
-            <w:tcW w:w="447" w:type="dxa"/>
+            <w:tcW w:w="446" w:type="dxa"/>
             <w:tcBorders>
               <w:top w:val="nil"/>
               <w:left w:val="nil"/>
@@ -358,7 +358,7 @@
         </w:tc>
         <w:tc>
           <w:tcPr>
-            <w:tcW w:w="7965" w:type="dxa"/>
+            <w:tcW w:w="7966" w:type="dxa"/>
             <w:tcBorders>
               <w:top w:val="single" w:sz="4" w:space="0" w:color="A6A6A6"/>
               <w:left w:val="single" w:sz="4" w:space="0" w:color="A6A6A6"/>
@@ -369,7 +369,7 @@
             </w:tcBorders>
             <w:shd w:color="auto" w:fill="auto" w:val="clear"/>
             <w:tcMar>
-              <w:left w:w="48" w:type="dxa"/>
+              <w:left w:w="43" w:type="dxa"/>
             </w:tcMar>
             <w:vAlign w:val="center"/>
           </w:tcPr>
@@ -397,7 +397,7 @@
         </w:trPr>
         <w:tc>
           <w:tcPr>
-            <w:tcW w:w="447" w:type="dxa"/>
+            <w:tcW w:w="446" w:type="dxa"/>
             <w:tcBorders>
               <w:top w:val="nil"/>
               <w:left w:val="nil"/>
@@ -479,7 +479,7 @@
         </w:tc>
         <w:tc>
           <w:tcPr>
-            <w:tcW w:w="7965" w:type="dxa"/>
+            <w:tcW w:w="7966" w:type="dxa"/>
             <w:tcBorders>
               <w:top w:val="single" w:sz="4" w:space="0" w:color="A6A6A6"/>
               <w:left w:val="single" w:sz="4" w:space="0" w:color="A6A6A6"/>
@@ -490,7 +490,7 @@
             </w:tcBorders>
             <w:shd w:color="auto" w:fill="auto" w:val="clear"/>
             <w:tcMar>
-              <w:left w:w="48" w:type="dxa"/>
+              <w:left w:w="43" w:type="dxa"/>
             </w:tcMar>
             <w:vAlign w:val="bottom"/>
           </w:tcPr>
@@ -521,7 +521,7 @@
         </w:trPr>
         <w:tc>
           <w:tcPr>
-            <w:tcW w:w="447" w:type="dxa"/>
+            <w:tcW w:w="446" w:type="dxa"/>
             <w:tcBorders>
               <w:top w:val="single" w:sz="4" w:space="0" w:color="A6A6A6"/>
               <w:left w:val="nil"/>
@@ -603,7 +603,7 @@
         </w:tc>
         <w:tc>
           <w:tcPr>
-            <w:tcW w:w="7965" w:type="dxa"/>
+            <w:tcW w:w="7966" w:type="dxa"/>
             <w:tcBorders>
               <w:top w:val="single" w:sz="4" w:space="0" w:color="A6A6A6"/>
               <w:left w:val="single" w:sz="4" w:space="0" w:color="A6A6A6"/>
@@ -614,7 +614,7 @@
             </w:tcBorders>
             <w:shd w:color="auto" w:fill="auto" w:val="clear"/>
             <w:tcMar>
-              <w:left w:w="48" w:type="dxa"/>
+              <w:left w:w="43" w:type="dxa"/>
             </w:tcMar>
             <w:vAlign w:val="bottom"/>
           </w:tcPr>
@@ -639,7 +639,7 @@
         </w:trPr>
         <w:tc>
           <w:tcPr>
-            <w:tcW w:w="447" w:type="dxa"/>
+            <w:tcW w:w="446" w:type="dxa"/>
             <w:tcBorders>
               <w:top w:val="single" w:sz="4" w:space="0" w:color="A6A6A6"/>
               <w:left w:val="nil"/>
@@ -721,7 +721,7 @@
         </w:tc>
         <w:tc>
           <w:tcPr>
-            <w:tcW w:w="7965" w:type="dxa"/>
+            <w:tcW w:w="7966" w:type="dxa"/>
             <w:tcBorders>
               <w:top w:val="single" w:sz="4" w:space="0" w:color="A6A6A6"/>
               <w:left w:val="single" w:sz="4" w:space="0" w:color="A6A6A6"/>
@@ -732,7 +732,7 @@
             </w:tcBorders>
             <w:shd w:color="auto" w:fill="auto" w:val="clear"/>
             <w:tcMar>
-              <w:left w:w="48" w:type="dxa"/>
+              <w:left w:w="43" w:type="dxa"/>
             </w:tcMar>
             <w:vAlign w:val="bottom"/>
           </w:tcPr>
@@ -783,10 +783,10 @@
             </w:tblPr>
             <w:tblGrid>
               <w:gridCol w:w="1983"/>
-              <w:gridCol w:w="1347"/>
+              <w:gridCol w:w="1346"/>
               <w:gridCol w:w="1075"/>
               <w:gridCol w:w="1616"/>
-              <w:gridCol w:w="1554"/>
+              <w:gridCol w:w="1555"/>
             </w:tblGrid>
             <w:tr>
               <w:trPr/>
@@ -830,7 +830,7 @@
               </w:tc>
               <w:tc>
                 <w:tcPr>
-                  <w:tcW w:w="1347" w:type="dxa"/>
+                  <w:tcW w:w="1346" w:type="dxa"/>
                   <w:tcBorders>
                     <w:top w:val="nil"/>
                     <w:left w:val="single" w:sz="4" w:space="0" w:color="A6A6A6"/>
@@ -841,7 +841,7 @@
                   </w:tcBorders>
                   <w:shd w:color="auto" w:fill="D9D9D9" w:themeFill="background1" w:themeFillShade="d9" w:val="clear"/>
                   <w:tcMar>
-                    <w:left w:w="48" w:type="dxa"/>
+                    <w:left w:w="43" w:type="dxa"/>
                   </w:tcMar>
                   <w:vAlign w:val="center"/>
                 </w:tcPr>
@@ -882,7 +882,7 @@
                   </w:tcBorders>
                   <w:shd w:color="auto" w:fill="D9D9D9" w:themeFill="background1" w:themeFillShade="d9" w:val="clear"/>
                   <w:tcMar>
-                    <w:left w:w="48" w:type="dxa"/>
+                    <w:left w:w="43" w:type="dxa"/>
                   </w:tcMar>
                   <w:vAlign w:val="center"/>
                 </w:tcPr>
@@ -923,7 +923,7 @@
                   </w:tcBorders>
                   <w:shd w:color="auto" w:fill="D9D9D9" w:themeFill="background1" w:themeFillShade="d9" w:val="clear"/>
                   <w:tcMar>
-                    <w:left w:w="48" w:type="dxa"/>
+                    <w:left w:w="43" w:type="dxa"/>
                   </w:tcMar>
                   <w:vAlign w:val="center"/>
                 </w:tcPr>
@@ -953,7 +953,7 @@
               </w:tc>
               <w:tc>
                 <w:tcPr>
-                  <w:tcW w:w="1554" w:type="dxa"/>
+                  <w:tcW w:w="1555" w:type="dxa"/>
                   <w:tcBorders>
                     <w:top w:val="nil"/>
                     <w:left w:val="single" w:sz="4" w:space="0" w:color="A6A6A6"/>
@@ -964,7 +964,7 @@
                   </w:tcBorders>
                   <w:shd w:color="auto" w:fill="D9D9D9" w:themeFill="background1" w:themeFillShade="d9" w:val="clear"/>
                   <w:tcMar>
-                    <w:left w:w="48" w:type="dxa"/>
+                    <w:left w:w="43" w:type="dxa"/>
                   </w:tcMar>
                   <w:vAlign w:val="center"/>
                 </w:tcPr>
@@ -1028,7 +1028,7 @@
               </w:tc>
               <w:tc>
                 <w:tcPr>
-                  <w:tcW w:w="1347" w:type="dxa"/>
+                  <w:tcW w:w="1346" w:type="dxa"/>
                   <w:tcBorders>
                     <w:top w:val="single" w:sz="4" w:space="0" w:color="A6A6A6"/>
                     <w:left w:val="single" w:sz="4" w:space="0" w:color="A6A6A6"/>
@@ -1039,7 +1039,7 @@
                   </w:tcBorders>
                   <w:shd w:color="auto" w:fill="auto" w:val="clear"/>
                   <w:tcMar>
-                    <w:left w:w="48" w:type="dxa"/>
+                    <w:left w:w="43" w:type="dxa"/>
                   </w:tcMar>
                   <w:vAlign w:val="center"/>
                 </w:tcPr>
@@ -1073,7 +1073,7 @@
                   </w:tcBorders>
                   <w:shd w:color="auto" w:fill="auto" w:val="clear"/>
                   <w:tcMar>
-                    <w:left w:w="48" w:type="dxa"/>
+                    <w:left w:w="43" w:type="dxa"/>
                   </w:tcMar>
                   <w:vAlign w:val="center"/>
                 </w:tcPr>
@@ -1107,7 +1107,7 @@
                   </w:tcBorders>
                   <w:shd w:color="auto" w:fill="auto" w:val="clear"/>
                   <w:tcMar>
-                    <w:left w:w="48" w:type="dxa"/>
+                    <w:left w:w="43" w:type="dxa"/>
                   </w:tcMar>
                   <w:vAlign w:val="center"/>
                 </w:tcPr>
@@ -1130,7 +1130,7 @@
               </w:tc>
               <w:tc>
                 <w:tcPr>
-                  <w:tcW w:w="1554" w:type="dxa"/>
+                  <w:tcW w:w="1555" w:type="dxa"/>
                   <w:tcBorders>
                     <w:top w:val="single" w:sz="4" w:space="0" w:color="A6A6A6"/>
                     <w:left w:val="single" w:sz="4" w:space="0" w:color="A6A6A6"/>
@@ -1141,7 +1141,7 @@
                   </w:tcBorders>
                   <w:shd w:color="auto" w:fill="auto" w:val="clear"/>
                   <w:tcMar>
-                    <w:left w:w="48" w:type="dxa"/>
+                    <w:left w:w="43" w:type="dxa"/>
                   </w:tcMar>
                   <w:vAlign w:val="center"/>
                 </w:tcPr>
@@ -1240,7 +1240,7 @@
         </w:trPr>
         <w:tc>
           <w:tcPr>
-            <w:tcW w:w="447" w:type="dxa"/>
+            <w:tcW w:w="446" w:type="dxa"/>
             <w:tcBorders>
               <w:top w:val="single" w:sz="4" w:space="0" w:color="A6A6A6"/>
               <w:bottom w:val="single" w:sz="4" w:space="0" w:color="A6A6A6"/>
@@ -1289,7 +1289,7 @@
             </w:tcBorders>
             <w:shd w:color="auto" w:fill="auto" w:val="clear"/>
             <w:tcMar>
-              <w:left w:w="53" w:type="dxa"/>
+              <w:left w:w="48" w:type="dxa"/>
             </w:tcMar>
           </w:tcPr>
           <w:p>
@@ -1322,7 +1322,7 @@
         </w:tc>
         <w:tc>
           <w:tcPr>
-            <w:tcW w:w="7965" w:type="dxa"/>
+            <w:tcW w:w="7966" w:type="dxa"/>
             <w:tcBorders>
               <w:top w:val="single" w:sz="4" w:space="0" w:color="A6A6A6"/>
               <w:left w:val="single" w:sz="4" w:space="0" w:color="A6A6A6"/>
@@ -1331,7 +1331,7 @@
             </w:tcBorders>
             <w:shd w:color="auto" w:fill="auto" w:val="clear"/>
             <w:tcMar>
-              <w:left w:w="48" w:type="dxa"/>
+              <w:left w:w="43" w:type="dxa"/>
             </w:tcMar>
             <w:vAlign w:val="bottom"/>
           </w:tcPr>
@@ -1444,7 +1444,7 @@
                   </w:tcBorders>
                   <w:shd w:color="auto" w:fill="D9D9D9" w:themeFill="background1" w:themeFillShade="d9" w:val="clear"/>
                   <w:tcMar>
-                    <w:left w:w="48" w:type="dxa"/>
+                    <w:left w:w="43" w:type="dxa"/>
                   </w:tcMar>
                 </w:tcPr>
                 <w:p>
@@ -1490,7 +1490,7 @@
                   </w:tcBorders>
                   <w:shd w:color="auto" w:fill="D9D9D9" w:themeFill="background1" w:themeFillShade="d9" w:val="clear"/>
                   <w:tcMar>
-                    <w:left w:w="48" w:type="dxa"/>
+                    <w:left w:w="43" w:type="dxa"/>
                   </w:tcMar>
                 </w:tcPr>
                 <w:p>
@@ -1536,7 +1536,7 @@
                   </w:tcBorders>
                   <w:shd w:color="auto" w:fill="D9D9D9" w:themeFill="background1" w:themeFillShade="d9" w:val="clear"/>
                   <w:tcMar>
-                    <w:left w:w="48" w:type="dxa"/>
+                    <w:left w:w="43" w:type="dxa"/>
                   </w:tcMar>
                 </w:tcPr>
                 <w:p>
@@ -1616,7 +1616,7 @@
                   </w:tcBorders>
                   <w:shd w:color="auto" w:fill="auto" w:val="clear"/>
                   <w:tcMar>
-                    <w:left w:w="48" w:type="dxa"/>
+                    <w:left w:w="43" w:type="dxa"/>
                   </w:tcMar>
                 </w:tcPr>
                 <w:p>
@@ -1650,7 +1650,7 @@
                   </w:tcBorders>
                   <w:shd w:color="auto" w:fill="auto" w:val="clear"/>
                   <w:tcMar>
-                    <w:left w:w="48" w:type="dxa"/>
+                    <w:left w:w="43" w:type="dxa"/>
                   </w:tcMar>
                 </w:tcPr>
                 <w:p>
@@ -1684,7 +1684,7 @@
                   </w:tcBorders>
                   <w:shd w:color="auto" w:fill="auto" w:val="clear"/>
                   <w:tcMar>
-                    <w:left w:w="48" w:type="dxa"/>
+                    <w:left w:w="43" w:type="dxa"/>
                   </w:tcMar>
                 </w:tcPr>
                 <w:p>
@@ -1751,11 +1751,11 @@
               </w:tblCellMar>
             </w:tblPr>
             <w:tblGrid>
-              <w:gridCol w:w="1363"/>
-              <w:gridCol w:w="1346"/>
+              <w:gridCol w:w="1362"/>
+              <w:gridCol w:w="1345"/>
               <w:gridCol w:w="1436"/>
               <w:gridCol w:w="1530"/>
-              <w:gridCol w:w="1525"/>
+              <w:gridCol w:w="1527"/>
             </w:tblGrid>
             <w:tr>
               <w:trPr>
@@ -1763,7 +1763,7 @@
               </w:trPr>
               <w:tc>
                 <w:tcPr>
-                  <w:tcW w:w="1363" w:type="dxa"/>
+                  <w:tcW w:w="1362" w:type="dxa"/>
                   <w:tcBorders>
                     <w:top w:val="nil"/>
                     <w:left w:val="nil"/>
@@ -1804,7 +1804,7 @@
               </w:tc>
               <w:tc>
                 <w:tcPr>
-                  <w:tcW w:w="1346" w:type="dxa"/>
+                  <w:tcW w:w="1345" w:type="dxa"/>
                   <w:tcBorders>
                     <w:top w:val="nil"/>
                     <w:left w:val="single" w:sz="4" w:space="0" w:color="A6A6A6"/>
@@ -1815,7 +1815,7 @@
                   </w:tcBorders>
                   <w:shd w:color="auto" w:fill="D9D9D9" w:themeFill="background1" w:themeFillShade="d9" w:val="clear"/>
                   <w:tcMar>
-                    <w:left w:w="68" w:type="dxa"/>
+                    <w:left w:w="63" w:type="dxa"/>
                   </w:tcMar>
                 </w:tcPr>
                 <w:p>
@@ -1859,7 +1859,7 @@
                   </w:tcBorders>
                   <w:shd w:color="auto" w:fill="D9D9D9" w:themeFill="background1" w:themeFillShade="d9" w:val="clear"/>
                   <w:tcMar>
-                    <w:left w:w="68" w:type="dxa"/>
+                    <w:left w:w="63" w:type="dxa"/>
                   </w:tcMar>
                 </w:tcPr>
                 <w:p>
@@ -1903,7 +1903,7 @@
                   </w:tcBorders>
                   <w:shd w:color="auto" w:fill="D9D9D9" w:themeFill="background1" w:themeFillShade="d9" w:val="clear"/>
                   <w:tcMar>
-                    <w:left w:w="68" w:type="dxa"/>
+                    <w:left w:w="63" w:type="dxa"/>
                   </w:tcMar>
                 </w:tcPr>
                 <w:p>
@@ -1936,7 +1936,7 @@
               </w:tc>
               <w:tc>
                 <w:tcPr>
-                  <w:tcW w:w="1525" w:type="dxa"/>
+                  <w:tcW w:w="1527" w:type="dxa"/>
                   <w:tcBorders>
                     <w:top w:val="nil"/>
                     <w:left w:val="single" w:sz="4" w:space="0" w:color="A6A6A6"/>
@@ -1947,7 +1947,7 @@
                   </w:tcBorders>
                   <w:shd w:color="auto" w:fill="D9D9D9" w:themeFill="background1" w:themeFillShade="d9" w:val="clear"/>
                   <w:tcMar>
-                    <w:left w:w="68" w:type="dxa"/>
+                    <w:left w:w="63" w:type="dxa"/>
                   </w:tcMar>
                 </w:tcPr>
                 <w:p>
@@ -1984,7 +1984,7 @@
               </w:trPr>
               <w:tc>
                 <w:tcPr>
-                  <w:tcW w:w="1363" w:type="dxa"/>
+                  <w:tcW w:w="1362" w:type="dxa"/>
                   <w:tcBorders>
                     <w:top w:val="single" w:sz="4" w:space="0" w:color="A6A6A6"/>
                     <w:left w:val="nil"/>
@@ -2020,7 +2020,7 @@
               </w:tc>
               <w:tc>
                 <w:tcPr>
-                  <w:tcW w:w="1346" w:type="dxa"/>
+                  <w:tcW w:w="1345" w:type="dxa"/>
                   <w:tcBorders>
                     <w:top w:val="single" w:sz="4" w:space="0" w:color="A6A6A6"/>
                     <w:left w:val="single" w:sz="4" w:space="0" w:color="A6A6A6"/>
@@ -2031,7 +2031,7 @@
                   </w:tcBorders>
                   <w:shd w:fill="auto" w:val="clear"/>
                   <w:tcMar>
-                    <w:left w:w="68" w:type="dxa"/>
+                    <w:left w:w="63" w:type="dxa"/>
                   </w:tcMar>
                 </w:tcPr>
                 <w:p>
@@ -2073,7 +2073,7 @@
                   </w:tcBorders>
                   <w:shd w:fill="auto" w:val="clear"/>
                   <w:tcMar>
-                    <w:left w:w="68" w:type="dxa"/>
+                    <w:left w:w="63" w:type="dxa"/>
                   </w:tcMar>
                 </w:tcPr>
                 <w:p>
@@ -2112,7 +2112,7 @@
                   </w:tcBorders>
                   <w:shd w:fill="auto" w:val="clear"/>
                   <w:tcMar>
-                    <w:left w:w="68" w:type="dxa"/>
+                    <w:left w:w="63" w:type="dxa"/>
                   </w:tcMar>
                 </w:tcPr>
                 <w:p>
@@ -2143,7 +2143,7 @@
               </w:tc>
               <w:tc>
                 <w:tcPr>
-                  <w:tcW w:w="1525" w:type="dxa"/>
+                  <w:tcW w:w="1527" w:type="dxa"/>
                   <w:tcBorders>
                     <w:top w:val="single" w:sz="4" w:space="0" w:color="A6A6A6"/>
                     <w:left w:val="single" w:sz="4" w:space="0" w:color="A6A6A6"/>
@@ -2154,7 +2154,7 @@
                   </w:tcBorders>
                   <w:shd w:fill="auto" w:val="clear"/>
                   <w:tcMar>
-                    <w:left w:w="68" w:type="dxa"/>
+                    <w:left w:w="63" w:type="dxa"/>
                   </w:tcMar>
                 </w:tcPr>
                 <w:p>
@@ -2217,7 +2217,7 @@
         </w:trPr>
         <w:tc>
           <w:tcPr>
-            <w:tcW w:w="447" w:type="dxa"/>
+            <w:tcW w:w="446" w:type="dxa"/>
             <w:tcBorders>
               <w:top w:val="single" w:sz="4" w:space="0" w:color="A6A6A6"/>
               <w:bottom w:val="single" w:sz="4" w:space="0" w:color="A6A6A6"/>
@@ -2266,7 +2266,7 @@
             </w:tcBorders>
             <w:shd w:color="auto" w:fill="auto" w:val="clear"/>
             <w:tcMar>
-              <w:left w:w="53" w:type="dxa"/>
+              <w:left w:w="48" w:type="dxa"/>
             </w:tcMar>
           </w:tcPr>
           <w:p>
@@ -2299,7 +2299,7 @@
         </w:tc>
         <w:tc>
           <w:tcPr>
-            <w:tcW w:w="7965" w:type="dxa"/>
+            <w:tcW w:w="7966" w:type="dxa"/>
             <w:tcBorders>
               <w:top w:val="single" w:sz="4" w:space="0" w:color="A6A6A6"/>
               <w:left w:val="single" w:sz="4" w:space="0" w:color="A6A6A6"/>
@@ -2308,7 +2308,7 @@
             </w:tcBorders>
             <w:shd w:color="auto" w:fill="auto" w:val="clear"/>
             <w:tcMar>
-              <w:left w:w="48" w:type="dxa"/>
+              <w:left w:w="43" w:type="dxa"/>
             </w:tcMar>
             <w:vAlign w:val="center"/>
           </w:tcPr>
@@ -2384,7 +2384,7 @@
         </w:trPr>
         <w:tc>
           <w:tcPr>
-            <w:tcW w:w="447" w:type="dxa"/>
+            <w:tcW w:w="446" w:type="dxa"/>
             <w:tcBorders>
               <w:top w:val="single" w:sz="4" w:space="0" w:color="A6A6A6"/>
               <w:bottom w:val="single" w:sz="4" w:space="0" w:color="A6A6A6"/>
@@ -2433,7 +2433,7 @@
             </w:tcBorders>
             <w:shd w:color="auto" w:fill="auto" w:val="clear"/>
             <w:tcMar>
-              <w:left w:w="53" w:type="dxa"/>
+              <w:left w:w="48" w:type="dxa"/>
             </w:tcMar>
           </w:tcPr>
           <w:p>
@@ -2466,7 +2466,7 @@
         </w:tc>
         <w:tc>
           <w:tcPr>
-            <w:tcW w:w="7965" w:type="dxa"/>
+            <w:tcW w:w="7966" w:type="dxa"/>
             <w:tcBorders>
               <w:top w:val="single" w:sz="4" w:space="0" w:color="A6A6A6"/>
               <w:left w:val="single" w:sz="4" w:space="0" w:color="A6A6A6"/>
@@ -2475,7 +2475,7 @@
             </w:tcBorders>
             <w:shd w:color="auto" w:fill="auto" w:val="clear"/>
             <w:tcMar>
-              <w:left w:w="48" w:type="dxa"/>
+              <w:left w:w="43" w:type="dxa"/>
             </w:tcMar>
           </w:tcPr>
           <w:p>
@@ -2704,7 +2704,7 @@
         </w:trPr>
         <w:tc>
           <w:tcPr>
-            <w:tcW w:w="447" w:type="dxa"/>
+            <w:tcW w:w="446" w:type="dxa"/>
             <w:tcBorders>
               <w:top w:val="single" w:sz="4" w:space="0" w:color="A6A6A6"/>
               <w:bottom w:val="single" w:sz="4" w:space="0" w:color="A6A6A6"/>
@@ -2753,7 +2753,7 @@
             </w:tcBorders>
             <w:shd w:color="auto" w:fill="auto" w:val="clear"/>
             <w:tcMar>
-              <w:left w:w="53" w:type="dxa"/>
+              <w:left w:w="48" w:type="dxa"/>
             </w:tcMar>
           </w:tcPr>
           <w:p>
@@ -2786,7 +2786,7 @@
         </w:tc>
         <w:tc>
           <w:tcPr>
-            <w:tcW w:w="7965" w:type="dxa"/>
+            <w:tcW w:w="7966" w:type="dxa"/>
             <w:tcBorders>
               <w:top w:val="single" w:sz="4" w:space="0" w:color="A6A6A6"/>
               <w:left w:val="single" w:sz="4" w:space="0" w:color="A6A6A6"/>
@@ -2795,7 +2795,7 @@
             </w:tcBorders>
             <w:shd w:color="auto" w:fill="auto" w:val="clear"/>
             <w:tcMar>
-              <w:left w:w="48" w:type="dxa"/>
+              <w:left w:w="43" w:type="dxa"/>
             </w:tcMar>
             <w:vAlign w:val="center"/>
           </w:tcPr>
@@ -2899,7 +2899,7 @@
         </w:trPr>
         <w:tc>
           <w:tcPr>
-            <w:tcW w:w="447" w:type="dxa"/>
+            <w:tcW w:w="446" w:type="dxa"/>
             <w:tcBorders>
               <w:top w:val="single" w:sz="4" w:space="0" w:color="A6A6A6"/>
               <w:bottom w:val="single" w:sz="4" w:space="0" w:color="A6A6A6"/>
@@ -2948,7 +2948,7 @@
             </w:tcBorders>
             <w:shd w:color="auto" w:fill="auto" w:val="clear"/>
             <w:tcMar>
-              <w:left w:w="53" w:type="dxa"/>
+              <w:left w:w="48" w:type="dxa"/>
             </w:tcMar>
           </w:tcPr>
           <w:p>
@@ -2981,7 +2981,7 @@
         </w:tc>
         <w:tc>
           <w:tcPr>
-            <w:tcW w:w="7965" w:type="dxa"/>
+            <w:tcW w:w="7966" w:type="dxa"/>
             <w:tcBorders>
               <w:top w:val="single" w:sz="4" w:space="0" w:color="A6A6A6"/>
               <w:left w:val="single" w:sz="4" w:space="0" w:color="A6A6A6"/>
@@ -2990,7 +2990,7 @@
             </w:tcBorders>
             <w:shd w:color="auto" w:fill="auto" w:val="clear"/>
             <w:tcMar>
-              <w:left w:w="48" w:type="dxa"/>
+              <w:left w:w="43" w:type="dxa"/>
             </w:tcMar>
             <w:vAlign w:val="center"/>
           </w:tcPr>
@@ -3019,7 +3019,7 @@
         </w:trPr>
         <w:tc>
           <w:tcPr>
-            <w:tcW w:w="447" w:type="dxa"/>
+            <w:tcW w:w="446" w:type="dxa"/>
             <w:tcBorders>
               <w:top w:val="single" w:sz="4" w:space="0" w:color="A6A6A6"/>
               <w:bottom w:val="single" w:sz="4" w:space="0" w:color="A6A6A6"/>
@@ -3068,7 +3068,7 @@
             </w:tcBorders>
             <w:shd w:color="auto" w:fill="auto" w:val="clear"/>
             <w:tcMar>
-              <w:left w:w="53" w:type="dxa"/>
+              <w:left w:w="48" w:type="dxa"/>
             </w:tcMar>
           </w:tcPr>
           <w:p>
@@ -3127,7 +3127,7 @@
         </w:tc>
         <w:tc>
           <w:tcPr>
-            <w:tcW w:w="7965" w:type="dxa"/>
+            <w:tcW w:w="7966" w:type="dxa"/>
             <w:tcBorders>
               <w:top w:val="single" w:sz="4" w:space="0" w:color="A6A6A6"/>
               <w:left w:val="single" w:sz="4" w:space="0" w:color="A6A6A6"/>
@@ -3136,7 +3136,7 @@
             </w:tcBorders>
             <w:shd w:color="auto" w:fill="auto" w:val="clear"/>
             <w:tcMar>
-              <w:left w:w="48" w:type="dxa"/>
+              <w:left w:w="43" w:type="dxa"/>
             </w:tcMar>
             <w:vAlign w:val="bottom"/>
           </w:tcPr>
@@ -3352,7 +3352,7 @@
                   </w:tcBorders>
                   <w:shd w:color="auto" w:fill="auto" w:val="clear"/>
                   <w:tcMar>
-                    <w:left w:w="48" w:type="dxa"/>
+                    <w:left w:w="43" w:type="dxa"/>
                   </w:tcMar>
                   <w:vAlign w:val="center"/>
                 </w:tcPr>
@@ -3388,7 +3388,7 @@
                   </w:tcBorders>
                   <w:shd w:color="auto" w:fill="auto" w:val="clear"/>
                   <w:tcMar>
-                    <w:left w:w="48" w:type="dxa"/>
+                    <w:left w:w="43" w:type="dxa"/>
                   </w:tcMar>
                   <w:vAlign w:val="center"/>
                 </w:tcPr>
@@ -3465,7 +3465,7 @@
                   </w:tcBorders>
                   <w:shd w:color="auto" w:fill="auto" w:val="clear"/>
                   <w:tcMar>
-                    <w:left w:w="48" w:type="dxa"/>
+                    <w:left w:w="43" w:type="dxa"/>
                   </w:tcMar>
                   <w:vAlign w:val="center"/>
                 </w:tcPr>
@@ -3501,7 +3501,7 @@
                   </w:tcBorders>
                   <w:shd w:color="auto" w:fill="auto" w:val="clear"/>
                   <w:tcMar>
-                    <w:left w:w="48" w:type="dxa"/>
+                    <w:left w:w="43" w:type="dxa"/>
                   </w:tcMar>
                   <w:vAlign w:val="center"/>
                 </w:tcPr>
@@ -3572,7 +3572,7 @@
                   </w:tcBorders>
                   <w:shd w:color="auto" w:fill="auto" w:val="clear"/>
                   <w:tcMar>
-                    <w:left w:w="48" w:type="dxa"/>
+                    <w:left w:w="43" w:type="dxa"/>
                   </w:tcMar>
                   <w:vAlign w:val="center"/>
                 </w:tcPr>
@@ -3608,7 +3608,7 @@
                   </w:tcBorders>
                   <w:shd w:color="auto" w:fill="auto" w:val="clear"/>
                   <w:tcMar>
-                    <w:left w:w="48" w:type="dxa"/>
+                    <w:left w:w="43" w:type="dxa"/>
                   </w:tcMar>
                   <w:vAlign w:val="center"/>
                 </w:tcPr>
@@ -3892,7 +3892,7 @@
         </w:trPr>
         <w:tc>
           <w:tcPr>
-            <w:tcW w:w="447" w:type="dxa"/>
+            <w:tcW w:w="446" w:type="dxa"/>
             <w:tcBorders>
               <w:top w:val="single" w:sz="4" w:space="0" w:color="A6A6A6"/>
               <w:bottom w:val="single" w:sz="4" w:space="0" w:color="A6A6A6"/>
@@ -3941,7 +3941,7 @@
             </w:tcBorders>
             <w:shd w:color="auto" w:fill="auto" w:val="clear"/>
             <w:tcMar>
-              <w:left w:w="53" w:type="dxa"/>
+              <w:left w:w="48" w:type="dxa"/>
             </w:tcMar>
           </w:tcPr>
           <w:p>
@@ -3974,7 +3974,7 @@
         </w:tc>
         <w:tc>
           <w:tcPr>
-            <w:tcW w:w="7965" w:type="dxa"/>
+            <w:tcW w:w="7966" w:type="dxa"/>
             <w:tcBorders>
               <w:top w:val="single" w:sz="4" w:space="0" w:color="A6A6A6"/>
               <w:left w:val="single" w:sz="4" w:space="0" w:color="A6A6A6"/>
@@ -3983,7 +3983,7 @@
             </w:tcBorders>
             <w:shd w:color="auto" w:fill="auto" w:val="clear"/>
             <w:tcMar>
-              <w:left w:w="48" w:type="dxa"/>
+              <w:left w:w="43" w:type="dxa"/>
             </w:tcMar>
             <w:vAlign w:val="center"/>
           </w:tcPr>
@@ -4011,7 +4011,7 @@
         </w:trPr>
         <w:tc>
           <w:tcPr>
-            <w:tcW w:w="447" w:type="dxa"/>
+            <w:tcW w:w="446" w:type="dxa"/>
             <w:tcBorders>
               <w:top w:val="single" w:sz="4" w:space="0" w:color="A6A6A6"/>
               <w:bottom w:val="single" w:sz="4" w:space="0" w:color="A6A6A6"/>
@@ -4060,7 +4060,7 @@
             </w:tcBorders>
             <w:shd w:color="auto" w:fill="FDE9D9" w:themeFill="accent6" w:themeFillTint="33" w:val="clear"/>
             <w:tcMar>
-              <w:left w:w="53" w:type="dxa"/>
+              <w:left w:w="48" w:type="dxa"/>
             </w:tcMar>
           </w:tcPr>
           <w:p>
@@ -4093,7 +4093,7 @@
         </w:tc>
         <w:tc>
           <w:tcPr>
-            <w:tcW w:w="7965" w:type="dxa"/>
+            <w:tcW w:w="7966" w:type="dxa"/>
             <w:tcBorders>
               <w:top w:val="single" w:sz="4" w:space="0" w:color="A6A6A6"/>
               <w:left w:val="single" w:sz="4" w:space="0" w:color="A6A6A6"/>
@@ -4102,7 +4102,7 @@
             </w:tcBorders>
             <w:shd w:color="auto" w:fill="FDE9D9" w:themeFill="accent6" w:themeFillTint="33" w:val="clear"/>
             <w:tcMar>
-              <w:left w:w="48" w:type="dxa"/>
+              <w:left w:w="43" w:type="dxa"/>
             </w:tcMar>
             <w:vAlign w:val="center"/>
           </w:tcPr>
@@ -4448,9 +4448,9 @@
         </w:tblCellMar>
       </w:tblPr>
       <w:tblGrid>
-        <w:gridCol w:w="1429"/>
+        <w:gridCol w:w="1428"/>
         <w:gridCol w:w="5042"/>
-        <w:gridCol w:w="2073"/>
+        <w:gridCol w:w="2074"/>
       </w:tblGrid>
       <w:tr>
         <w:trPr>
@@ -4458,7 +4458,7 @@
         </w:trPr>
         <w:tc>
           <w:tcPr>
-            <w:tcW w:w="1429" w:type="dxa"/>
+            <w:tcW w:w="1428" w:type="dxa"/>
             <w:tcBorders>
               <w:bottom w:val="single" w:sz="18" w:space="0" w:color="FFFFFF"/>
               <w:right w:val="single" w:sz="18" w:space="0" w:color="FFFFFF"/>
@@ -4535,7 +4535,7 @@
         </w:tc>
         <w:tc>
           <w:tcPr>
-            <w:tcW w:w="2073" w:type="dxa"/>
+            <w:tcW w:w="2074" w:type="dxa"/>
             <w:tcBorders>
               <w:left w:val="single" w:sz="18" w:space="0" w:color="FFFFFF"/>
               <w:bottom w:val="single" w:sz="18" w:space="0" w:color="FFFFFF"/>
@@ -4577,7 +4577,7 @@
         </w:trPr>
         <w:tc>
           <w:tcPr>
-            <w:tcW w:w="1429" w:type="dxa"/>
+            <w:tcW w:w="1428" w:type="dxa"/>
             <w:tcBorders>
               <w:top w:val="single" w:sz="18" w:space="0" w:color="FFFFFF"/>
               <w:bottom w:val="single" w:sz="18" w:space="0" w:color="FFFFFF"/>
@@ -4740,7 +4740,7 @@
         </w:tc>
         <w:tc>
           <w:tcPr>
-            <w:tcW w:w="2073" w:type="dxa"/>
+            <w:tcW w:w="2074" w:type="dxa"/>
             <w:tcBorders>
               <w:top w:val="single" w:sz="18" w:space="0" w:color="FFFFFF"/>
               <w:left w:val="single" w:sz="18" w:space="0" w:color="FFFFFF"/>
@@ -4804,7 +4804,7 @@
         </w:trPr>
         <w:tc>
           <w:tcPr>
-            <w:tcW w:w="1429" w:type="dxa"/>
+            <w:tcW w:w="1428" w:type="dxa"/>
             <w:tcBorders>
               <w:top w:val="single" w:sz="18" w:space="0" w:color="FFFFFF"/>
               <w:bottom w:val="single" w:sz="18" w:space="0" w:color="FFFFFF"/>
@@ -4938,7 +4938,7 @@
         </w:tc>
         <w:tc>
           <w:tcPr>
-            <w:tcW w:w="2073" w:type="dxa"/>
+            <w:tcW w:w="2074" w:type="dxa"/>
             <w:tcBorders>
               <w:top w:val="single" w:sz="18" w:space="0" w:color="FFFFFF"/>
               <w:left w:val="single" w:sz="18" w:space="0" w:color="FFFFFF"/>
@@ -4982,7 +4982,7 @@
         </w:trPr>
         <w:tc>
           <w:tcPr>
-            <w:tcW w:w="1429" w:type="dxa"/>
+            <w:tcW w:w="1428" w:type="dxa"/>
             <w:tcBorders>
               <w:top w:val="single" w:sz="18" w:space="0" w:color="FFFFFF"/>
               <w:bottom w:val="single" w:sz="18" w:space="0" w:color="FFFFFF"/>
@@ -5115,7 +5115,7 @@
         </w:tc>
         <w:tc>
           <w:tcPr>
-            <w:tcW w:w="2073" w:type="dxa"/>
+            <w:tcW w:w="2074" w:type="dxa"/>
             <w:tcBorders>
               <w:top w:val="single" w:sz="18" w:space="0" w:color="FFFFFF"/>
               <w:left w:val="single" w:sz="18" w:space="0" w:color="FFFFFF"/>
@@ -5217,7 +5217,7 @@
         </w:trPr>
         <w:tc>
           <w:tcPr>
-            <w:tcW w:w="1429" w:type="dxa"/>
+            <w:tcW w:w="1428" w:type="dxa"/>
             <w:tcBorders>
               <w:top w:val="single" w:sz="18" w:space="0" w:color="FFFFFF"/>
               <w:bottom w:val="single" w:sz="18" w:space="0" w:color="FFFFFF"/>
@@ -5366,7 +5366,7 @@
         </w:tc>
         <w:tc>
           <w:tcPr>
-            <w:tcW w:w="2073" w:type="dxa"/>
+            <w:tcW w:w="2074" w:type="dxa"/>
             <w:tcBorders>
               <w:top w:val="single" w:sz="18" w:space="0" w:color="FFFFFF"/>
               <w:left w:val="single" w:sz="18" w:space="0" w:color="FFFFFF"/>
@@ -5462,7 +5462,7 @@
         </w:trPr>
         <w:tc>
           <w:tcPr>
-            <w:tcW w:w="1429" w:type="dxa"/>
+            <w:tcW w:w="1428" w:type="dxa"/>
             <w:tcBorders>
               <w:top w:val="single" w:sz="18" w:space="0" w:color="FFFFFF"/>
               <w:bottom w:val="single" w:sz="18" w:space="0" w:color="FFFFFF"/>
@@ -5551,29 +5551,10 @@
             </w:r>
             <w:r/>
           </w:p>
-          <w:p>
-            <w:pPr>
-              <w:pStyle w:val="Normal"/>
-              <w:numPr>
-                <w:ilvl w:val="0"/>
-                <w:numId w:val="8"/>
-              </w:numPr>
-              <w:spacing w:lineRule="auto" w:line="240" w:before="0" w:after="0"/>
-            </w:pPr>
-            <w:r>
-              <w:rPr>
-                <w:rFonts w:cs="Times New Roman" w:ascii="Times New Roman" w:hAnsi="Times New Roman"/>
-                <w:sz w:val="20"/>
-                <w:szCs w:val="20"/>
-              </w:rPr>
-              <w:t>Support vector machines</w:t>
-            </w:r>
-            <w:r/>
-          </w:p>
         </w:tc>
         <w:tc>
           <w:tcPr>
-            <w:tcW w:w="2073" w:type="dxa"/>
+            <w:tcW w:w="2074" w:type="dxa"/>
             <w:tcBorders>
               <w:top w:val="single" w:sz="18" w:space="0" w:color="FFFFFF"/>
               <w:left w:val="single" w:sz="18" w:space="0" w:color="FFFFFF"/>
@@ -5624,11 +5605,13 @@
         </w:trPr>
         <w:tc>
           <w:tcPr>
-            <w:tcW w:w="1429" w:type="dxa"/>
+            <w:tcW w:w="1428" w:type="dxa"/>
             <w:tcBorders>
               <w:top w:val="single" w:sz="18" w:space="0" w:color="FFFFFF"/>
               <w:bottom w:val="single" w:sz="18" w:space="0" w:color="FFFFFF"/>
+              <w:right w:val="single" w:sz="18" w:space="0" w:color="FFFFFF"/>
               <w:insideH w:val="single" w:sz="18" w:space="0" w:color="FFFFFF"/>
+              <w:insideV w:val="single" w:sz="18" w:space="0" w:color="FFFFFF"/>
             </w:tcBorders>
             <w:shd w:fill="BFBFBF" w:val="clear"/>
             <w:tcMar>
@@ -5659,168 +5642,6 @@
         <w:tc>
           <w:tcPr>
             <w:tcW w:w="5042" w:type="dxa"/>
-            <w:tcBorders>
-              <w:top w:val="single" w:sz="18" w:space="0" w:color="FFFFFF"/>
-              <w:left w:val="single" w:sz="18" w:space="0" w:color="FFFFFF"/>
-              <w:bottom w:val="single" w:sz="18" w:space="0" w:color="FFFFFF"/>
-              <w:insideH w:val="single" w:sz="18" w:space="0" w:color="FFFFFF"/>
-            </w:tcBorders>
-            <w:shd w:fill="BFBFBF" w:val="clear"/>
-            <w:tcMar>
-              <w:left w:w="-22" w:type="dxa"/>
-              <w:right w:w="0" w:type="dxa"/>
-            </w:tcMar>
-            <w:vAlign w:val="center"/>
-          </w:tcPr>
-          <w:p>
-            <w:pPr>
-              <w:pStyle w:val="Normal"/>
-              <w:numPr>
-                <w:ilvl w:val="0"/>
-                <w:numId w:val="8"/>
-              </w:numPr>
-              <w:spacing w:lineRule="auto" w:line="240" w:before="0" w:after="0"/>
-              <w:rPr>
-                <w:sz w:val="20"/>
-                <w:sz w:val="20"/>
-                <w:szCs w:val="20"/>
-                <w:rFonts w:ascii="Times New Roman" w:hAnsi="Times New Roman" w:eastAsia="Times New Roman" w:cs="Times New Roman"/>
-                <w:color w:val="000000"/>
-                <w:lang w:val="en-US" w:eastAsia="en-US" w:bidi="ar-SA"/>
-              </w:rPr>
-            </w:pPr>
-            <w:r>
-              <w:rPr>
-                <w:rFonts w:eastAsia="Times New Roman" w:cs="Times New Roman" w:ascii="Times New Roman" w:hAnsi="Times New Roman"/>
-                <w:color w:val="000000"/>
-                <w:sz w:val="20"/>
-                <w:szCs w:val="20"/>
-                <w:lang w:val="en-US" w:eastAsia="en-US" w:bidi="ar-SA"/>
-              </w:rPr>
-              <w:t xml:space="preserve">Primal / dual optimization problem (KKT) </w:t>
-            </w:r>
-            <w:r/>
-          </w:p>
-          <w:p>
-            <w:pPr>
-              <w:pStyle w:val="Normal"/>
-              <w:numPr>
-                <w:ilvl w:val="0"/>
-                <w:numId w:val="8"/>
-              </w:numPr>
-              <w:spacing w:lineRule="auto" w:line="240" w:before="0" w:after="0"/>
-              <w:rPr>
-                <w:sz w:val="20"/>
-                <w:sz w:val="20"/>
-                <w:szCs w:val="20"/>
-                <w:rFonts w:ascii="Times New Roman" w:hAnsi="Times New Roman" w:eastAsia="Times New Roman" w:cs="Times New Roman"/>
-                <w:color w:val="000000"/>
-                <w:lang w:val="en-US" w:eastAsia="en-US" w:bidi="ar-SA"/>
-              </w:rPr>
-            </w:pPr>
-            <w:r>
-              <w:rPr>
-                <w:rFonts w:eastAsia="Times New Roman" w:cs="Times New Roman" w:ascii="Times New Roman" w:hAnsi="Times New Roman"/>
-                <w:color w:val="000000"/>
-                <w:sz w:val="20"/>
-                <w:szCs w:val="20"/>
-                <w:lang w:val="en-US" w:eastAsia="en-US" w:bidi="ar-SA"/>
-              </w:rPr>
-              <w:t>SVM dual</w:t>
-            </w:r>
-            <w:r/>
-          </w:p>
-          <w:p>
-            <w:pPr>
-              <w:pStyle w:val="Normal"/>
-              <w:numPr>
-                <w:ilvl w:val="0"/>
-                <w:numId w:val="8"/>
-              </w:numPr>
-              <w:spacing w:lineRule="auto" w:line="240" w:before="0" w:after="0"/>
-              <w:rPr>
-                <w:sz w:val="20"/>
-                <w:sz w:val="20"/>
-                <w:szCs w:val="20"/>
-                <w:rFonts w:ascii="Times New Roman" w:hAnsi="Times New Roman" w:eastAsia="Times New Roman" w:cs="Times New Roman"/>
-                <w:color w:val="000000"/>
-                <w:lang w:val="en-US" w:eastAsia="en-US" w:bidi="ar-SA"/>
-              </w:rPr>
-            </w:pPr>
-            <w:r>
-              <w:rPr>
-                <w:rFonts w:eastAsia="Times New Roman" w:cs="Times New Roman" w:ascii="Times New Roman" w:hAnsi="Times New Roman"/>
-                <w:color w:val="000000"/>
-                <w:sz w:val="20"/>
-                <w:szCs w:val="20"/>
-                <w:lang w:val="en-US" w:eastAsia="en-US" w:bidi="ar-SA"/>
-              </w:rPr>
-              <w:t>Kernels</w:t>
-            </w:r>
-            <w:r/>
-          </w:p>
-          <w:p>
-            <w:pPr>
-              <w:pStyle w:val="Normal"/>
-              <w:numPr>
-                <w:ilvl w:val="0"/>
-                <w:numId w:val="8"/>
-              </w:numPr>
-              <w:spacing w:lineRule="auto" w:line="240" w:before="0" w:after="0"/>
-              <w:rPr>
-                <w:sz w:val="20"/>
-                <w:sz w:val="20"/>
-                <w:szCs w:val="20"/>
-                <w:rFonts w:ascii="Times New Roman" w:hAnsi="Times New Roman" w:eastAsia="Times New Roman" w:cs="Times New Roman"/>
-                <w:color w:val="000000"/>
-                <w:lang w:val="en-US" w:eastAsia="en-US" w:bidi="ar-SA"/>
-              </w:rPr>
-            </w:pPr>
-            <w:r>
-              <w:rPr>
-                <w:rFonts w:eastAsia="Times New Roman" w:cs="Times New Roman" w:ascii="Times New Roman" w:hAnsi="Times New Roman"/>
-                <w:color w:val="000000"/>
-                <w:sz w:val="20"/>
-                <w:szCs w:val="20"/>
-                <w:lang w:val="en-US" w:eastAsia="en-US" w:bidi="ar-SA"/>
-              </w:rPr>
-              <w:t>Soft margin</w:t>
-            </w:r>
-            <w:r/>
-          </w:p>
-          <w:p>
-            <w:pPr>
-              <w:pStyle w:val="Normal"/>
-              <w:numPr>
-                <w:ilvl w:val="0"/>
-                <w:numId w:val="8"/>
-              </w:numPr>
-              <w:spacing w:lineRule="auto" w:line="240" w:before="0" w:after="0"/>
-              <w:rPr>
-                <w:sz w:val="20"/>
-                <w:sz w:val="20"/>
-                <w:szCs w:val="20"/>
-                <w:rFonts w:ascii="Times New Roman" w:hAnsi="Times New Roman" w:eastAsia="Times New Roman" w:cs="Times New Roman"/>
-                <w:color w:val="000000"/>
-                <w:lang w:val="en-US" w:eastAsia="en-US" w:bidi="ar-SA"/>
-              </w:rPr>
-            </w:pPr>
-            <w:r>
-              <w:rPr>
-                <w:rFonts w:eastAsia="Times New Roman" w:cs="Times New Roman" w:ascii="Times New Roman" w:hAnsi="Times New Roman"/>
-                <w:color w:val="000000"/>
-                <w:sz w:val="20"/>
-                <w:szCs w:val="20"/>
-                <w:lang w:val="en-US" w:eastAsia="en-US" w:bidi="ar-SA"/>
-              </w:rPr>
-              <w:t>SMO algorithm</w:t>
-            </w:r>
-            <w:r/>
-          </w:p>
-        </w:tc>
-        <w:tc>
-          <w:tcPr>
-            <w:tcW w:w="2073" w:type="dxa"/>
             <w:tcBorders>
               <w:top w:val="single" w:sz="18" w:space="0" w:color="FFFFFF"/>
               <w:left w:val="single" w:sz="18" w:space="0" w:color="FFFFFF"/>
@@ -5838,6 +5659,197 @@
           </w:tcPr>
           <w:p>
             <w:pPr>
+              <w:pStyle w:val="Normal"/>
+              <w:numPr>
+                <w:ilvl w:val="0"/>
+                <w:numId w:val="8"/>
+              </w:numPr>
+              <w:spacing w:lineRule="auto" w:line="240" w:before="0" w:after="0"/>
+            </w:pPr>
+            <w:r>
+              <w:rPr>
+                <w:rFonts w:cs="Times New Roman" w:ascii="Times New Roman" w:hAnsi="Times New Roman"/>
+                <w:sz w:val="20"/>
+                <w:szCs w:val="20"/>
+              </w:rPr>
+              <w:t xml:space="preserve">Support vector machines: </w:t>
+            </w:r>
+            <w:r>
+              <w:rPr>
+                <w:rFonts w:cs="Times New Roman" w:ascii="Times New Roman" w:hAnsi="Times New Roman"/>
+                <w:sz w:val="20"/>
+                <w:szCs w:val="20"/>
+              </w:rPr>
+              <w:t>intuition</w:t>
+            </w:r>
+            <w:r/>
+          </w:p>
+          <w:p>
+            <w:pPr>
+              <w:pStyle w:val="Normal"/>
+              <w:numPr>
+                <w:ilvl w:val="0"/>
+                <w:numId w:val="8"/>
+              </w:numPr>
+              <w:spacing w:lineRule="auto" w:line="240" w:before="0" w:after="0"/>
+              <w:rPr>
+                <w:sz w:val="20"/>
+                <w:sz w:val="20"/>
+                <w:szCs w:val="20"/>
+                <w:rFonts w:ascii="Times New Roman" w:hAnsi="Times New Roman" w:eastAsia="Times New Roman" w:cs="Times New Roman"/>
+                <w:color w:val="000000"/>
+                <w:lang w:val="en-US" w:eastAsia="en-US" w:bidi="ar-SA"/>
+              </w:rPr>
+            </w:pPr>
+            <w:r>
+              <w:rPr>
+                <w:rFonts w:eastAsia="Times New Roman" w:cs="Times New Roman" w:ascii="Times New Roman" w:hAnsi="Times New Roman"/>
+                <w:color w:val="000000"/>
+                <w:sz w:val="20"/>
+                <w:szCs w:val="20"/>
+                <w:lang w:val="en-US" w:eastAsia="en-US" w:bidi="ar-SA"/>
+              </w:rPr>
+              <w:t xml:space="preserve">Primal / dual optimization problem (KKT) </w:t>
+            </w:r>
+            <w:r/>
+          </w:p>
+          <w:p>
+            <w:pPr>
+              <w:pStyle w:val="Normal"/>
+              <w:numPr>
+                <w:ilvl w:val="0"/>
+                <w:numId w:val="8"/>
+              </w:numPr>
+              <w:spacing w:lineRule="auto" w:line="240" w:before="0" w:after="0"/>
+              <w:rPr>
+                <w:sz w:val="20"/>
+                <w:sz w:val="20"/>
+                <w:szCs w:val="20"/>
+                <w:rFonts w:ascii="Times New Roman" w:hAnsi="Times New Roman" w:eastAsia="Times New Roman" w:cs="Times New Roman"/>
+                <w:color w:val="000000"/>
+                <w:lang w:val="en-US" w:eastAsia="en-US" w:bidi="ar-SA"/>
+              </w:rPr>
+            </w:pPr>
+            <w:r>
+              <w:rPr>
+                <w:rFonts w:eastAsia="Times New Roman" w:cs="Times New Roman" w:ascii="Times New Roman" w:hAnsi="Times New Roman"/>
+                <w:color w:val="000000"/>
+                <w:sz w:val="20"/>
+                <w:szCs w:val="20"/>
+                <w:lang w:val="en-US" w:eastAsia="en-US" w:bidi="ar-SA"/>
+              </w:rPr>
+              <w:t>SVM dual</w:t>
+            </w:r>
+            <w:r/>
+          </w:p>
+          <w:p>
+            <w:pPr>
+              <w:pStyle w:val="Normal"/>
+              <w:numPr>
+                <w:ilvl w:val="0"/>
+                <w:numId w:val="8"/>
+              </w:numPr>
+              <w:spacing w:lineRule="auto" w:line="240" w:before="0" w:after="0"/>
+              <w:rPr>
+                <w:sz w:val="20"/>
+                <w:sz w:val="20"/>
+                <w:szCs w:val="20"/>
+                <w:rFonts w:ascii="Times New Roman" w:hAnsi="Times New Roman" w:eastAsia="Times New Roman" w:cs="Times New Roman"/>
+                <w:color w:val="000000"/>
+                <w:lang w:val="en-US" w:eastAsia="en-US" w:bidi="ar-SA"/>
+              </w:rPr>
+            </w:pPr>
+            <w:r>
+              <w:rPr>
+                <w:rFonts w:eastAsia="Times New Roman" w:cs="Times New Roman" w:ascii="Times New Roman" w:hAnsi="Times New Roman"/>
+                <w:color w:val="000000"/>
+                <w:sz w:val="20"/>
+                <w:szCs w:val="20"/>
+                <w:lang w:val="en-US" w:eastAsia="en-US" w:bidi="ar-SA"/>
+              </w:rPr>
+              <w:t>Kernels</w:t>
+            </w:r>
+            <w:r/>
+          </w:p>
+          <w:p>
+            <w:pPr>
+              <w:pStyle w:val="Normal"/>
+              <w:numPr>
+                <w:ilvl w:val="0"/>
+                <w:numId w:val="8"/>
+              </w:numPr>
+              <w:spacing w:lineRule="auto" w:line="240" w:before="0" w:after="0"/>
+              <w:rPr>
+                <w:sz w:val="20"/>
+                <w:sz w:val="20"/>
+                <w:szCs w:val="20"/>
+                <w:rFonts w:ascii="Times New Roman" w:hAnsi="Times New Roman" w:eastAsia="Times New Roman" w:cs="Times New Roman"/>
+                <w:color w:val="000000"/>
+                <w:lang w:val="en-US" w:eastAsia="en-US" w:bidi="ar-SA"/>
+              </w:rPr>
+            </w:pPr>
+            <w:r>
+              <w:rPr>
+                <w:rFonts w:eastAsia="Times New Roman" w:cs="Times New Roman" w:ascii="Times New Roman" w:hAnsi="Times New Roman"/>
+                <w:color w:val="000000"/>
+                <w:sz w:val="20"/>
+                <w:szCs w:val="20"/>
+                <w:lang w:val="en-US" w:eastAsia="en-US" w:bidi="ar-SA"/>
+              </w:rPr>
+              <w:t>Soft margin</w:t>
+            </w:r>
+            <w:r/>
+          </w:p>
+          <w:p>
+            <w:pPr>
+              <w:pStyle w:val="Normal"/>
+              <w:numPr>
+                <w:ilvl w:val="0"/>
+                <w:numId w:val="8"/>
+              </w:numPr>
+              <w:spacing w:lineRule="auto" w:line="240" w:before="0" w:after="0"/>
+              <w:rPr>
+                <w:sz w:val="20"/>
+                <w:sz w:val="20"/>
+                <w:szCs w:val="20"/>
+                <w:rFonts w:ascii="Times New Roman" w:hAnsi="Times New Roman" w:eastAsia="Times New Roman" w:cs="Times New Roman"/>
+                <w:color w:val="000000"/>
+                <w:lang w:val="en-US" w:eastAsia="en-US" w:bidi="ar-SA"/>
+              </w:rPr>
+            </w:pPr>
+            <w:r>
+              <w:rPr>
+                <w:rFonts w:eastAsia="Times New Roman" w:cs="Times New Roman" w:ascii="Times New Roman" w:hAnsi="Times New Roman"/>
+                <w:color w:val="000000"/>
+                <w:sz w:val="20"/>
+                <w:szCs w:val="20"/>
+                <w:lang w:val="en-US" w:eastAsia="en-US" w:bidi="ar-SA"/>
+              </w:rPr>
+              <w:t>SMO algorithm</w:t>
+            </w:r>
+            <w:r/>
+          </w:p>
+        </w:tc>
+        <w:tc>
+          <w:tcPr>
+            <w:tcW w:w="2074" w:type="dxa"/>
+            <w:tcBorders>
+              <w:top w:val="single" w:sz="18" w:space="0" w:color="FFFFFF"/>
+              <w:left w:val="single" w:sz="18" w:space="0" w:color="FFFFFF"/>
+              <w:bottom w:val="single" w:sz="18" w:space="0" w:color="FFFFFF"/>
+              <w:right w:val="single" w:sz="18" w:space="0" w:color="FFFFFF"/>
+              <w:insideH w:val="single" w:sz="18" w:space="0" w:color="FFFFFF"/>
+              <w:insideV w:val="single" w:sz="18" w:space="0" w:color="FFFFFF"/>
+            </w:tcBorders>
+            <w:shd w:fill="BFBFBF" w:val="clear"/>
+            <w:tcMar>
+              <w:left w:w="-22" w:type="dxa"/>
+              <w:right w:w="0" w:type="dxa"/>
+            </w:tcMar>
+            <w:vAlign w:val="center"/>
+          </w:tcPr>
+          <w:p>
+            <w:pPr>
               <w:pStyle w:val="ListParagraph"/>
               <w:numPr>
                 <w:ilvl w:val="0"/>
@@ -5864,11 +5876,13 @@
         </w:trPr>
         <w:tc>
           <w:tcPr>
-            <w:tcW w:w="1429" w:type="dxa"/>
+            <w:tcW w:w="1428" w:type="dxa"/>
             <w:tcBorders>
               <w:top w:val="single" w:sz="18" w:space="0" w:color="FFFFFF"/>
               <w:bottom w:val="single" w:sz="18" w:space="0" w:color="FFFFFF"/>
+              <w:right w:val="single" w:sz="18" w:space="0" w:color="FFFFFF"/>
               <w:insideH w:val="single" w:sz="18" w:space="0" w:color="FFFFFF"/>
+              <w:insideV w:val="single" w:sz="18" w:space="0" w:color="FFFFFF"/>
             </w:tcBorders>
             <w:shd w:fill="F2F2F2" w:val="clear"/>
             <w:tcMar>
@@ -5905,107 +5919,6 @@
         <w:tc>
           <w:tcPr>
             <w:tcW w:w="5042" w:type="dxa"/>
-            <w:tcBorders>
-              <w:top w:val="single" w:sz="18" w:space="0" w:color="FFFFFF"/>
-              <w:left w:val="single" w:sz="18" w:space="0" w:color="FFFFFF"/>
-              <w:bottom w:val="single" w:sz="18" w:space="0" w:color="FFFFFF"/>
-              <w:insideH w:val="single" w:sz="18" w:space="0" w:color="FFFFFF"/>
-            </w:tcBorders>
-            <w:shd w:fill="F2F2F2" w:val="clear"/>
-            <w:tcMar>
-              <w:left w:w="-22" w:type="dxa"/>
-              <w:right w:w="0" w:type="dxa"/>
-            </w:tcMar>
-            <w:vAlign w:val="center"/>
-          </w:tcPr>
-          <w:p>
-            <w:pPr>
-              <w:pStyle w:val="Normal"/>
-              <w:numPr>
-                <w:ilvl w:val="0"/>
-                <w:numId w:val="9"/>
-              </w:numPr>
-              <w:spacing w:lineRule="auto" w:line="240" w:before="0" w:after="0"/>
-            </w:pPr>
-            <w:r>
-              <w:rPr>
-                <w:rFonts w:cs="Times New Roman" w:ascii="Times New Roman" w:hAnsi="Times New Roman"/>
-                <w:color w:val="00000A"/>
-                <w:sz w:val="20"/>
-                <w:szCs w:val="20"/>
-                <w:lang w:val="en-US" w:eastAsia="en-US" w:bidi="ar-SA"/>
-              </w:rPr>
-              <w:t>Decision trees</w:t>
-            </w:r>
-            <w:r/>
-          </w:p>
-          <w:p>
-            <w:pPr>
-              <w:pStyle w:val="Normal"/>
-              <w:numPr>
-                <w:ilvl w:val="0"/>
-                <w:numId w:val="9"/>
-              </w:numPr>
-              <w:spacing w:lineRule="auto" w:line="240" w:before="0" w:after="0"/>
-            </w:pPr>
-            <w:r>
-              <w:rPr>
-                <w:rFonts w:cs="Times New Roman" w:ascii="Times New Roman" w:hAnsi="Times New Roman"/>
-                <w:color w:val="00000A"/>
-                <w:sz w:val="20"/>
-                <w:szCs w:val="20"/>
-                <w:lang w:val="en-US" w:eastAsia="en-US" w:bidi="ar-SA"/>
-              </w:rPr>
-              <w:t xml:space="preserve">Ensemble of algorithms </w:t>
-            </w:r>
-            <w:r/>
-          </w:p>
-          <w:p>
-            <w:pPr>
-              <w:pStyle w:val="Normal"/>
-              <w:numPr>
-                <w:ilvl w:val="0"/>
-                <w:numId w:val="9"/>
-              </w:numPr>
-              <w:spacing w:lineRule="auto" w:line="240" w:before="0" w:after="0"/>
-            </w:pPr>
-            <w:r>
-              <w:rPr>
-                <w:rFonts w:cs="Times New Roman" w:ascii="Times New Roman" w:hAnsi="Times New Roman"/>
-                <w:color w:val="00000A"/>
-                <w:sz w:val="20"/>
-                <w:szCs w:val="20"/>
-                <w:lang w:val="en-US" w:eastAsia="en-US" w:bidi="ar-SA"/>
-              </w:rPr>
-              <w:t xml:space="preserve">Boosting </w:t>
-            </w:r>
-            <w:r/>
-          </w:p>
-          <w:p>
-            <w:pPr>
-              <w:pStyle w:val="Normal"/>
-              <w:numPr>
-                <w:ilvl w:val="0"/>
-                <w:numId w:val="9"/>
-              </w:numPr>
-              <w:spacing w:lineRule="auto" w:line="240" w:before="0" w:after="0"/>
-            </w:pPr>
-            <w:r>
-              <w:rPr>
-                <w:rFonts w:cs="Times New Roman" w:ascii="Times New Roman" w:hAnsi="Times New Roman"/>
-                <w:color w:val="00000A"/>
-                <w:sz w:val="20"/>
-                <w:szCs w:val="20"/>
-                <w:lang w:val="en-US" w:eastAsia="en-US" w:bidi="ar-SA"/>
-              </w:rPr>
-              <w:t>Bagging</w:t>
-            </w:r>
-            <w:r/>
-          </w:p>
-        </w:tc>
-        <w:tc>
-          <w:tcPr>
-            <w:tcW w:w="2073" w:type="dxa"/>
             <w:tcBorders>
               <w:top w:val="single" w:sz="18" w:space="0" w:color="FFFFFF"/>
               <w:left w:val="single" w:sz="18" w:space="0" w:color="FFFFFF"/>
@@ -6023,6 +5936,109 @@
           </w:tcPr>
           <w:p>
             <w:pPr>
+              <w:pStyle w:val="Normal"/>
+              <w:numPr>
+                <w:ilvl w:val="0"/>
+                <w:numId w:val="9"/>
+              </w:numPr>
+              <w:spacing w:lineRule="auto" w:line="240" w:before="0" w:after="0"/>
+            </w:pPr>
+            <w:r>
+              <w:rPr>
+                <w:rFonts w:cs="Times New Roman" w:ascii="Times New Roman" w:hAnsi="Times New Roman"/>
+                <w:color w:val="00000A"/>
+                <w:sz w:val="20"/>
+                <w:szCs w:val="20"/>
+                <w:lang w:val="en-US" w:eastAsia="en-US" w:bidi="ar-SA"/>
+              </w:rPr>
+              <w:t>Decision trees</w:t>
+            </w:r>
+            <w:r/>
+          </w:p>
+          <w:p>
+            <w:pPr>
+              <w:pStyle w:val="Normal"/>
+              <w:numPr>
+                <w:ilvl w:val="0"/>
+                <w:numId w:val="9"/>
+              </w:numPr>
+              <w:spacing w:lineRule="auto" w:line="240" w:before="0" w:after="0"/>
+            </w:pPr>
+            <w:r>
+              <w:rPr>
+                <w:rFonts w:cs="Times New Roman" w:ascii="Times New Roman" w:hAnsi="Times New Roman"/>
+                <w:color w:val="00000A"/>
+                <w:sz w:val="20"/>
+                <w:szCs w:val="20"/>
+                <w:lang w:val="en-US" w:eastAsia="en-US" w:bidi="ar-SA"/>
+              </w:rPr>
+              <w:t xml:space="preserve">Ensemble of algorithms </w:t>
+            </w:r>
+            <w:r/>
+          </w:p>
+          <w:p>
+            <w:pPr>
+              <w:pStyle w:val="Normal"/>
+              <w:numPr>
+                <w:ilvl w:val="0"/>
+                <w:numId w:val="9"/>
+              </w:numPr>
+              <w:spacing w:lineRule="auto" w:line="240" w:before="0" w:after="0"/>
+            </w:pPr>
+            <w:r>
+              <w:rPr>
+                <w:rFonts w:cs="Times New Roman" w:ascii="Times New Roman" w:hAnsi="Times New Roman"/>
+                <w:color w:val="00000A"/>
+                <w:sz w:val="20"/>
+                <w:szCs w:val="20"/>
+                <w:lang w:val="en-US" w:eastAsia="en-US" w:bidi="ar-SA"/>
+              </w:rPr>
+              <w:t xml:space="preserve">Boosting </w:t>
+            </w:r>
+            <w:r/>
+          </w:p>
+          <w:p>
+            <w:pPr>
+              <w:pStyle w:val="Normal"/>
+              <w:numPr>
+                <w:ilvl w:val="0"/>
+                <w:numId w:val="9"/>
+              </w:numPr>
+              <w:spacing w:lineRule="auto" w:line="240" w:before="0" w:after="0"/>
+            </w:pPr>
+            <w:r>
+              <w:rPr>
+                <w:rFonts w:cs="Times New Roman" w:ascii="Times New Roman" w:hAnsi="Times New Roman"/>
+                <w:color w:val="00000A"/>
+                <w:sz w:val="20"/>
+                <w:szCs w:val="20"/>
+                <w:lang w:val="en-US" w:eastAsia="en-US" w:bidi="ar-SA"/>
+              </w:rPr>
+              <w:t>Bagging</w:t>
+            </w:r>
+            <w:r/>
+          </w:p>
+        </w:tc>
+        <w:tc>
+          <w:tcPr>
+            <w:tcW w:w="2074" w:type="dxa"/>
+            <w:tcBorders>
+              <w:top w:val="single" w:sz="18" w:space="0" w:color="FFFFFF"/>
+              <w:left w:val="single" w:sz="18" w:space="0" w:color="FFFFFF"/>
+              <w:bottom w:val="single" w:sz="18" w:space="0" w:color="FFFFFF"/>
+              <w:right w:val="single" w:sz="18" w:space="0" w:color="FFFFFF"/>
+              <w:insideH w:val="single" w:sz="18" w:space="0" w:color="FFFFFF"/>
+              <w:insideV w:val="single" w:sz="18" w:space="0" w:color="FFFFFF"/>
+            </w:tcBorders>
+            <w:shd w:fill="F2F2F2" w:val="clear"/>
+            <w:tcMar>
+              <w:left w:w="-22" w:type="dxa"/>
+              <w:right w:w="0" w:type="dxa"/>
+            </w:tcMar>
+            <w:vAlign w:val="center"/>
+          </w:tcPr>
+          <w:p>
+            <w:pPr>
               <w:pStyle w:val="ListParagraph"/>
               <w:numPr>
                 <w:ilvl w:val="0"/>
@@ -6049,11 +6065,13 @@
         </w:trPr>
         <w:tc>
           <w:tcPr>
-            <w:tcW w:w="1429" w:type="dxa"/>
+            <w:tcW w:w="1428" w:type="dxa"/>
             <w:tcBorders>
               <w:top w:val="single" w:sz="18" w:space="0" w:color="FFFFFF"/>
               <w:bottom w:val="single" w:sz="18" w:space="0" w:color="FFFFFF"/>
+              <w:right w:val="single" w:sz="18" w:space="0" w:color="FFFFFF"/>
               <w:insideH w:val="single" w:sz="18" w:space="0" w:color="FFFFFF"/>
+              <w:insideV w:val="single" w:sz="18" w:space="0" w:color="FFFFFF"/>
             </w:tcBorders>
             <w:shd w:fill="BFBFBF" w:val="clear"/>
             <w:tcMar>
@@ -6090,41 +6108,6 @@
         <w:tc>
           <w:tcPr>
             <w:tcW w:w="5042" w:type="dxa"/>
-            <w:tcBorders>
-              <w:top w:val="single" w:sz="18" w:space="0" w:color="FFFFFF"/>
-              <w:left w:val="single" w:sz="18" w:space="0" w:color="FFFFFF"/>
-              <w:bottom w:val="single" w:sz="18" w:space="0" w:color="FFFFFF"/>
-              <w:insideH w:val="single" w:sz="18" w:space="0" w:color="FFFFFF"/>
-            </w:tcBorders>
-            <w:shd w:fill="BFBFBF" w:val="clear"/>
-            <w:tcMar>
-              <w:left w:w="-22" w:type="dxa"/>
-              <w:right w:w="0" w:type="dxa"/>
-            </w:tcMar>
-            <w:vAlign w:val="center"/>
-          </w:tcPr>
-          <w:p>
-            <w:pPr>
-              <w:pStyle w:val="Normal"/>
-              <w:spacing w:lineRule="auto" w:line="240" w:before="0" w:after="0"/>
-              <w:ind w:left="144" w:hanging="0"/>
-            </w:pPr>
-            <w:r>
-              <w:rPr>
-                <w:rFonts w:cs="Times New Roman" w:ascii="Times New Roman" w:hAnsi="Times New Roman"/>
-                <w:color w:val="00000A"/>
-                <w:sz w:val="20"/>
-                <w:szCs w:val="20"/>
-                <w:lang w:val="en-US" w:eastAsia="en-US" w:bidi="ar-SA"/>
-              </w:rPr>
-              <w:t>Case studies 1</w:t>
-            </w:r>
-            <w:r/>
-          </w:p>
-        </w:tc>
-        <w:tc>
-          <w:tcPr>
-            <w:tcW w:w="2073" w:type="dxa"/>
             <w:tcBorders>
               <w:top w:val="single" w:sz="18" w:space="0" w:color="FFFFFF"/>
               <w:left w:val="single" w:sz="18" w:space="0" w:color="FFFFFF"/>
@@ -6142,6 +6125,43 @@
           </w:tcPr>
           <w:p>
             <w:pPr>
+              <w:pStyle w:val="Normal"/>
+              <w:spacing w:lineRule="auto" w:line="240" w:before="0" w:after="0"/>
+              <w:ind w:left="144" w:hanging="0"/>
+            </w:pPr>
+            <w:r>
+              <w:rPr>
+                <w:rFonts w:cs="Times New Roman" w:ascii="Times New Roman" w:hAnsi="Times New Roman"/>
+                <w:color w:val="00000A"/>
+                <w:sz w:val="20"/>
+                <w:szCs w:val="20"/>
+                <w:lang w:val="en-US" w:eastAsia="en-US" w:bidi="ar-SA"/>
+              </w:rPr>
+              <w:t>Case studies 1</w:t>
+            </w:r>
+            <w:r/>
+          </w:p>
+        </w:tc>
+        <w:tc>
+          <w:tcPr>
+            <w:tcW w:w="2074" w:type="dxa"/>
+            <w:tcBorders>
+              <w:top w:val="single" w:sz="18" w:space="0" w:color="FFFFFF"/>
+              <w:left w:val="single" w:sz="18" w:space="0" w:color="FFFFFF"/>
+              <w:bottom w:val="single" w:sz="18" w:space="0" w:color="FFFFFF"/>
+              <w:right w:val="single" w:sz="18" w:space="0" w:color="FFFFFF"/>
+              <w:insideH w:val="single" w:sz="18" w:space="0" w:color="FFFFFF"/>
+              <w:insideV w:val="single" w:sz="18" w:space="0" w:color="FFFFFF"/>
+            </w:tcBorders>
+            <w:shd w:fill="BFBFBF" w:val="clear"/>
+            <w:tcMar>
+              <w:left w:w="-22" w:type="dxa"/>
+              <w:right w:w="0" w:type="dxa"/>
+            </w:tcMar>
+            <w:vAlign w:val="center"/>
+          </w:tcPr>
+          <w:p>
+            <w:pPr>
               <w:pStyle w:val="ListParagraph"/>
               <w:numPr>
                 <w:ilvl w:val="0"/>
@@ -6171,11 +6191,13 @@
         </w:trPr>
         <w:tc>
           <w:tcPr>
-            <w:tcW w:w="1429" w:type="dxa"/>
+            <w:tcW w:w="1428" w:type="dxa"/>
             <w:tcBorders>
               <w:top w:val="single" w:sz="18" w:space="0" w:color="FFFFFF"/>
               <w:bottom w:val="single" w:sz="18" w:space="0" w:color="FFFFFF"/>
+              <w:right w:val="single" w:sz="18" w:space="0" w:color="FFFFFF"/>
               <w:insideH w:val="single" w:sz="18" w:space="0" w:color="FFFFFF"/>
+              <w:insideV w:val="single" w:sz="18" w:space="0" w:color="FFFFFF"/>
             </w:tcBorders>
             <w:shd w:fill="F2F2F2" w:val="clear"/>
             <w:tcMar>
@@ -6212,157 +6234,6 @@
         <w:tc>
           <w:tcPr>
             <w:tcW w:w="5042" w:type="dxa"/>
-            <w:tcBorders>
-              <w:top w:val="single" w:sz="18" w:space="0" w:color="FFFFFF"/>
-              <w:left w:val="single" w:sz="18" w:space="0" w:color="FFFFFF"/>
-              <w:bottom w:val="single" w:sz="18" w:space="0" w:color="FFFFFF"/>
-              <w:insideH w:val="single" w:sz="18" w:space="0" w:color="FFFFFF"/>
-            </w:tcBorders>
-            <w:shd w:fill="F2F2F2" w:val="clear"/>
-            <w:tcMar>
-              <w:left w:w="-22" w:type="dxa"/>
-              <w:right w:w="0" w:type="dxa"/>
-            </w:tcMar>
-            <w:vAlign w:val="center"/>
-          </w:tcPr>
-          <w:p>
-            <w:pPr>
-              <w:pStyle w:val="Normal"/>
-              <w:numPr>
-                <w:ilvl w:val="0"/>
-                <w:numId w:val="11"/>
-              </w:numPr>
-              <w:spacing w:lineRule="auto" w:line="240" w:before="0" w:after="0"/>
-              <w:rPr>
-                <w:sz w:val="20"/>
-                <w:sz w:val="20"/>
-                <w:szCs w:val="20"/>
-                <w:rFonts w:ascii="Times New Roman" w:hAnsi="Times New Roman" w:eastAsia="PMingLiU" w:cs="Times New Roman"/>
-                <w:color w:val="00000A"/>
-                <w:lang w:val="en-US" w:eastAsia="en-US" w:bidi="ar-SA"/>
-              </w:rPr>
-            </w:pPr>
-            <w:r>
-              <w:rPr>
-                <w:rFonts w:eastAsia="PMingLiU" w:cs="Times New Roman" w:ascii="Times New Roman" w:hAnsi="Times New Roman"/>
-                <w:color w:val="00000A"/>
-                <w:sz w:val="20"/>
-                <w:szCs w:val="20"/>
-                <w:lang w:val="en-US" w:eastAsia="en-US" w:bidi="ar-SA"/>
-              </w:rPr>
-              <w:t>Learning theory</w:t>
-            </w:r>
-            <w:r/>
-          </w:p>
-          <w:p>
-            <w:pPr>
-              <w:pStyle w:val="Normal"/>
-              <w:numPr>
-                <w:ilvl w:val="0"/>
-                <w:numId w:val="11"/>
-              </w:numPr>
-              <w:spacing w:lineRule="auto" w:line="240" w:before="0" w:after="0"/>
-            </w:pPr>
-            <w:r>
-              <w:rPr>
-                <w:rFonts w:cs="Times New Roman" w:ascii="Times New Roman" w:hAnsi="Times New Roman"/>
-                <w:color w:val="00000A"/>
-                <w:sz w:val="20"/>
-                <w:szCs w:val="20"/>
-                <w:lang w:val="en-US" w:eastAsia="en-US" w:bidi="ar-SA"/>
-              </w:rPr>
-              <w:t>Bias / variance</w:t>
-            </w:r>
-            <w:r/>
-          </w:p>
-          <w:p>
-            <w:pPr>
-              <w:pStyle w:val="Normal"/>
-              <w:numPr>
-                <w:ilvl w:val="0"/>
-                <w:numId w:val="11"/>
-              </w:numPr>
-              <w:spacing w:lineRule="auto" w:line="240" w:before="0" w:after="0"/>
-            </w:pPr>
-            <w:r>
-              <w:rPr>
-                <w:rFonts w:cs="Times New Roman" w:ascii="Times New Roman" w:hAnsi="Times New Roman"/>
-                <w:color w:val="00000A"/>
-                <w:sz w:val="20"/>
-                <w:szCs w:val="20"/>
-                <w:lang w:val="en-US" w:eastAsia="en-US" w:bidi="ar-SA"/>
-              </w:rPr>
-              <w:t>Empirical Risk Minimization (ERM)</w:t>
-            </w:r>
-            <w:r/>
-          </w:p>
-          <w:p>
-            <w:pPr>
-              <w:pStyle w:val="Normal"/>
-              <w:numPr>
-                <w:ilvl w:val="0"/>
-                <w:numId w:val="11"/>
-              </w:numPr>
-              <w:spacing w:lineRule="auto" w:line="240" w:before="0" w:after="0"/>
-            </w:pPr>
-            <w:r>
-              <w:rPr>
-                <w:rFonts w:cs="Times New Roman" w:ascii="Times New Roman" w:hAnsi="Times New Roman"/>
-                <w:color w:val="00000A"/>
-                <w:sz w:val="20"/>
-                <w:szCs w:val="20"/>
-                <w:lang w:val="en-US" w:eastAsia="en-US" w:bidi="ar-SA"/>
-              </w:rPr>
-              <w:t>Union Bound / Hoeffdiny inequality</w:t>
-            </w:r>
-            <w:r/>
-          </w:p>
-          <w:p>
-            <w:pPr>
-              <w:pStyle w:val="Normal"/>
-              <w:numPr>
-                <w:ilvl w:val="0"/>
-                <w:numId w:val="11"/>
-              </w:numPr>
-              <w:spacing w:lineRule="auto" w:line="240" w:before="0" w:after="0"/>
-            </w:pPr>
-            <w:r>
-              <w:rPr>
-                <w:rFonts w:cs="Times New Roman" w:ascii="Times New Roman" w:hAnsi="Times New Roman"/>
-                <w:color w:val="00000A"/>
-                <w:sz w:val="20"/>
-                <w:szCs w:val="20"/>
-                <w:lang w:val="en-US" w:eastAsia="en-US" w:bidi="ar-SA"/>
-              </w:rPr>
-              <w:t>Uniform convergence</w:t>
-            </w:r>
-            <w:r/>
-          </w:p>
-          <w:p>
-            <w:pPr>
-              <w:pStyle w:val="Normal"/>
-              <w:numPr>
-                <w:ilvl w:val="0"/>
-                <w:numId w:val="11"/>
-              </w:numPr>
-              <w:spacing w:lineRule="auto" w:line="240" w:before="0" w:after="0"/>
-            </w:pPr>
-            <w:r>
-              <w:rPr>
-                <w:rFonts w:cs="Times New Roman" w:ascii="Times New Roman" w:hAnsi="Times New Roman"/>
-                <w:color w:val="00000A"/>
-                <w:sz w:val="20"/>
-                <w:szCs w:val="20"/>
-                <w:lang w:val="en-US" w:eastAsia="en-US" w:bidi="ar-SA"/>
-              </w:rPr>
-              <w:t>VC dimension</w:t>
-            </w:r>
-            <w:r/>
-          </w:p>
-        </w:tc>
-        <w:tc>
-          <w:tcPr>
-            <w:tcW w:w="2073" w:type="dxa"/>
             <w:tcBorders>
               <w:top w:val="single" w:sz="18" w:space="0" w:color="FFFFFF"/>
               <w:left w:val="single" w:sz="18" w:space="0" w:color="FFFFFF"/>
@@ -6380,6 +6251,159 @@
           </w:tcPr>
           <w:p>
             <w:pPr>
+              <w:pStyle w:val="Normal"/>
+              <w:numPr>
+                <w:ilvl w:val="0"/>
+                <w:numId w:val="11"/>
+              </w:numPr>
+              <w:spacing w:lineRule="auto" w:line="240" w:before="0" w:after="0"/>
+              <w:rPr>
+                <w:sz w:val="20"/>
+                <w:sz w:val="20"/>
+                <w:szCs w:val="20"/>
+                <w:rFonts w:ascii="Times New Roman" w:hAnsi="Times New Roman" w:eastAsia="PMingLiU" w:cs="Times New Roman"/>
+                <w:color w:val="00000A"/>
+                <w:lang w:val="en-US" w:eastAsia="en-US" w:bidi="ar-SA"/>
+              </w:rPr>
+            </w:pPr>
+            <w:r>
+              <w:rPr>
+                <w:rFonts w:eastAsia="PMingLiU" w:cs="Times New Roman" w:ascii="Times New Roman" w:hAnsi="Times New Roman"/>
+                <w:color w:val="00000A"/>
+                <w:sz w:val="20"/>
+                <w:szCs w:val="20"/>
+                <w:lang w:val="en-US" w:eastAsia="en-US" w:bidi="ar-SA"/>
+              </w:rPr>
+              <w:t>Learning theory</w:t>
+            </w:r>
+            <w:r/>
+          </w:p>
+          <w:p>
+            <w:pPr>
+              <w:pStyle w:val="Normal"/>
+              <w:numPr>
+                <w:ilvl w:val="0"/>
+                <w:numId w:val="11"/>
+              </w:numPr>
+              <w:spacing w:lineRule="auto" w:line="240" w:before="0" w:after="0"/>
+            </w:pPr>
+            <w:r>
+              <w:rPr>
+                <w:rFonts w:cs="Times New Roman" w:ascii="Times New Roman" w:hAnsi="Times New Roman"/>
+                <w:color w:val="00000A"/>
+                <w:sz w:val="20"/>
+                <w:szCs w:val="20"/>
+                <w:lang w:val="en-US" w:eastAsia="en-US" w:bidi="ar-SA"/>
+              </w:rPr>
+              <w:t>Bias / variance</w:t>
+            </w:r>
+            <w:r/>
+          </w:p>
+          <w:p>
+            <w:pPr>
+              <w:pStyle w:val="Normal"/>
+              <w:numPr>
+                <w:ilvl w:val="0"/>
+                <w:numId w:val="11"/>
+              </w:numPr>
+              <w:spacing w:lineRule="auto" w:line="240" w:before="0" w:after="0"/>
+            </w:pPr>
+            <w:r>
+              <w:rPr>
+                <w:rFonts w:cs="Times New Roman" w:ascii="Times New Roman" w:hAnsi="Times New Roman"/>
+                <w:color w:val="00000A"/>
+                <w:sz w:val="20"/>
+                <w:szCs w:val="20"/>
+                <w:lang w:val="en-US" w:eastAsia="en-US" w:bidi="ar-SA"/>
+              </w:rPr>
+              <w:t>Empirical Risk Minimization (ERM)</w:t>
+            </w:r>
+            <w:r/>
+          </w:p>
+          <w:p>
+            <w:pPr>
+              <w:pStyle w:val="Normal"/>
+              <w:numPr>
+                <w:ilvl w:val="0"/>
+                <w:numId w:val="11"/>
+              </w:numPr>
+              <w:spacing w:lineRule="auto" w:line="240" w:before="0" w:after="0"/>
+            </w:pPr>
+            <w:r>
+              <w:rPr>
+                <w:rFonts w:cs="Times New Roman" w:ascii="Times New Roman" w:hAnsi="Times New Roman"/>
+                <w:color w:val="00000A"/>
+                <w:sz w:val="20"/>
+                <w:szCs w:val="20"/>
+                <w:lang w:val="en-US" w:eastAsia="en-US" w:bidi="ar-SA"/>
+              </w:rPr>
+              <w:t>Union Bound / Hoeffdiny inequality</w:t>
+            </w:r>
+            <w:r/>
+          </w:p>
+          <w:p>
+            <w:pPr>
+              <w:pStyle w:val="Normal"/>
+              <w:numPr>
+                <w:ilvl w:val="0"/>
+                <w:numId w:val="11"/>
+              </w:numPr>
+              <w:spacing w:lineRule="auto" w:line="240" w:before="0" w:after="0"/>
+            </w:pPr>
+            <w:r>
+              <w:rPr>
+                <w:rFonts w:cs="Times New Roman" w:ascii="Times New Roman" w:hAnsi="Times New Roman"/>
+                <w:color w:val="00000A"/>
+                <w:sz w:val="20"/>
+                <w:szCs w:val="20"/>
+                <w:lang w:val="en-US" w:eastAsia="en-US" w:bidi="ar-SA"/>
+              </w:rPr>
+              <w:t>Uniform convergence</w:t>
+            </w:r>
+            <w:r/>
+          </w:p>
+          <w:p>
+            <w:pPr>
+              <w:pStyle w:val="Normal"/>
+              <w:numPr>
+                <w:ilvl w:val="0"/>
+                <w:numId w:val="11"/>
+              </w:numPr>
+              <w:spacing w:lineRule="auto" w:line="240" w:before="0" w:after="0"/>
+            </w:pPr>
+            <w:r>
+              <w:rPr>
+                <w:rFonts w:cs="Times New Roman" w:ascii="Times New Roman" w:hAnsi="Times New Roman"/>
+                <w:color w:val="00000A"/>
+                <w:sz w:val="20"/>
+                <w:szCs w:val="20"/>
+                <w:lang w:val="en-US" w:eastAsia="en-US" w:bidi="ar-SA"/>
+              </w:rPr>
+              <w:t>VC dimension</w:t>
+            </w:r>
+            <w:r/>
+          </w:p>
+        </w:tc>
+        <w:tc>
+          <w:tcPr>
+            <w:tcW w:w="2074" w:type="dxa"/>
+            <w:tcBorders>
+              <w:top w:val="single" w:sz="18" w:space="0" w:color="FFFFFF"/>
+              <w:left w:val="single" w:sz="18" w:space="0" w:color="FFFFFF"/>
+              <w:bottom w:val="single" w:sz="18" w:space="0" w:color="FFFFFF"/>
+              <w:right w:val="single" w:sz="18" w:space="0" w:color="FFFFFF"/>
+              <w:insideH w:val="single" w:sz="18" w:space="0" w:color="FFFFFF"/>
+              <w:insideV w:val="single" w:sz="18" w:space="0" w:color="FFFFFF"/>
+            </w:tcBorders>
+            <w:shd w:fill="F2F2F2" w:val="clear"/>
+            <w:tcMar>
+              <w:left w:w="-22" w:type="dxa"/>
+              <w:right w:w="0" w:type="dxa"/>
+            </w:tcMar>
+            <w:vAlign w:val="center"/>
+          </w:tcPr>
+          <w:p>
+            <w:pPr>
               <w:pStyle w:val="ListParagraph"/>
               <w:numPr>
                 <w:ilvl w:val="0"/>
@@ -6406,7 +6430,7 @@
         </w:trPr>
         <w:tc>
           <w:tcPr>
-            <w:tcW w:w="1429" w:type="dxa"/>
+            <w:tcW w:w="1428" w:type="dxa"/>
             <w:tcBorders>
               <w:top w:val="single" w:sz="18" w:space="0" w:color="FFFFFF"/>
               <w:bottom w:val="single" w:sz="18" w:space="0" w:color="FFFFFF"/>
@@ -6560,7 +6584,7 @@
         </w:tc>
         <w:tc>
           <w:tcPr>
-            <w:tcW w:w="2073" w:type="dxa"/>
+            <w:tcW w:w="2074" w:type="dxa"/>
             <w:tcBorders>
               <w:top w:val="single" w:sz="18" w:space="0" w:color="FFFFFF"/>
               <w:left w:val="single" w:sz="18" w:space="0" w:color="FFFFFF"/>
@@ -6628,7 +6652,7 @@
         </w:trPr>
         <w:tc>
           <w:tcPr>
-            <w:tcW w:w="1429" w:type="dxa"/>
+            <w:tcW w:w="1428" w:type="dxa"/>
             <w:tcBorders>
               <w:top w:val="single" w:sz="18" w:space="0" w:color="FFFFFF"/>
               <w:bottom w:val="single" w:sz="18" w:space="0" w:color="FFFFFF"/>
@@ -6820,7 +6844,7 @@
         </w:tc>
         <w:tc>
           <w:tcPr>
-            <w:tcW w:w="2073" w:type="dxa"/>
+            <w:tcW w:w="2074" w:type="dxa"/>
             <w:tcBorders>
               <w:top w:val="single" w:sz="18" w:space="0" w:color="FFFFFF"/>
               <w:left w:val="single" w:sz="18" w:space="0" w:color="FFFFFF"/>
@@ -6892,7 +6916,7 @@
         </w:trPr>
         <w:tc>
           <w:tcPr>
-            <w:tcW w:w="1429" w:type="dxa"/>
+            <w:tcW w:w="1428" w:type="dxa"/>
             <w:tcBorders>
               <w:top w:val="single" w:sz="18" w:space="0" w:color="FFFFFF"/>
               <w:bottom w:val="single" w:sz="18" w:space="0" w:color="FFFFFF"/>
@@ -7046,7 +7070,7 @@
         </w:tc>
         <w:tc>
           <w:tcPr>
-            <w:tcW w:w="2073" w:type="dxa"/>
+            <w:tcW w:w="2074" w:type="dxa"/>
             <w:tcBorders>
               <w:top w:val="single" w:sz="18" w:space="0" w:color="FFFFFF"/>
               <w:left w:val="single" w:sz="18" w:space="0" w:color="FFFFFF"/>
@@ -7091,7 +7115,7 @@
         </w:trPr>
         <w:tc>
           <w:tcPr>
-            <w:tcW w:w="1429" w:type="dxa"/>
+            <w:tcW w:w="1428" w:type="dxa"/>
             <w:tcBorders>
               <w:top w:val="single" w:sz="18" w:space="0" w:color="FFFFFF"/>
               <w:bottom w:val="single" w:sz="18" w:space="0" w:color="FFFFFF"/>
@@ -7188,7 +7212,7 @@
         </w:tc>
         <w:tc>
           <w:tcPr>
-            <w:tcW w:w="2073" w:type="dxa"/>
+            <w:tcW w:w="2074" w:type="dxa"/>
             <w:tcBorders>
               <w:top w:val="single" w:sz="18" w:space="0" w:color="FFFFFF"/>
               <w:left w:val="single" w:sz="18" w:space="0" w:color="FFFFFF"/>
@@ -7232,11 +7256,13 @@
         </w:trPr>
         <w:tc>
           <w:tcPr>
-            <w:tcW w:w="1429" w:type="dxa"/>
+            <w:tcW w:w="1428" w:type="dxa"/>
             <w:tcBorders>
               <w:top w:val="single" w:sz="18" w:space="0" w:color="FFFFFF"/>
               <w:bottom w:val="single" w:sz="18" w:space="0" w:color="FFFFFF"/>
+              <w:right w:val="single" w:sz="18" w:space="0" w:color="FFFFFF"/>
               <w:insideH w:val="single" w:sz="18" w:space="0" w:color="FFFFFF"/>
+              <w:insideV w:val="single" w:sz="18" w:space="0" w:color="FFFFFF"/>
             </w:tcBorders>
             <w:shd w:fill="BFBFBF" w:val="clear"/>
             <w:tcMar>
@@ -7273,48 +7299,6 @@
         <w:tc>
           <w:tcPr>
             <w:tcW w:w="5042" w:type="dxa"/>
-            <w:tcBorders>
-              <w:top w:val="single" w:sz="18" w:space="0" w:color="FFFFFF"/>
-              <w:left w:val="single" w:sz="18" w:space="0" w:color="FFFFFF"/>
-              <w:bottom w:val="single" w:sz="18" w:space="0" w:color="FFFFFF"/>
-              <w:insideH w:val="single" w:sz="18" w:space="0" w:color="FFFFFF"/>
-            </w:tcBorders>
-            <w:shd w:fill="BFBFBF" w:val="clear"/>
-            <w:tcMar>
-              <w:left w:w="-22" w:type="dxa"/>
-              <w:right w:w="0" w:type="dxa"/>
-            </w:tcMar>
-            <w:vAlign w:val="center"/>
-          </w:tcPr>
-          <w:p>
-            <w:pPr>
-              <w:pStyle w:val="Normal"/>
-              <w:spacing w:lineRule="auto" w:line="240" w:before="0" w:after="0"/>
-              <w:ind w:left="144" w:hanging="0"/>
-              <w:rPr>
-                <w:sz w:val="20"/>
-                <w:sz w:val="20"/>
-                <w:szCs w:val="20"/>
-                <w:rFonts w:ascii="Times New Roman" w:hAnsi="Times New Roman" w:eastAsia="PMingLiU" w:cs="Times New Roman"/>
-                <w:color w:val="00000A"/>
-              </w:rPr>
-            </w:pPr>
-            <w:r>
-              <w:rPr>
-                <w:rFonts w:cs="Times New Roman" w:ascii="Times New Roman" w:hAnsi="Times New Roman"/>
-                <w:color w:val="00000A"/>
-                <w:sz w:val="20"/>
-                <w:szCs w:val="20"/>
-                <w:lang w:val="en-US" w:eastAsia="en-US" w:bidi="ar-SA"/>
-              </w:rPr>
-              <w:t>Case studies 2</w:t>
-            </w:r>
-            <w:r/>
-          </w:p>
-        </w:tc>
-        <w:tc>
-          <w:tcPr>
-            <w:tcW w:w="2073" w:type="dxa"/>
             <w:tcBorders>
               <w:top w:val="single" w:sz="18" w:space="0" w:color="FFFFFF"/>
               <w:left w:val="single" w:sz="18" w:space="0" w:color="FFFFFF"/>
@@ -7332,6 +7316,50 @@
           </w:tcPr>
           <w:p>
             <w:pPr>
+              <w:pStyle w:val="Normal"/>
+              <w:spacing w:lineRule="auto" w:line="240" w:before="0" w:after="0"/>
+              <w:ind w:left="144" w:hanging="0"/>
+              <w:rPr>
+                <w:sz w:val="20"/>
+                <w:sz w:val="20"/>
+                <w:szCs w:val="20"/>
+                <w:rFonts w:ascii="Times New Roman" w:hAnsi="Times New Roman" w:eastAsia="PMingLiU" w:cs="Times New Roman"/>
+                <w:color w:val="00000A"/>
+              </w:rPr>
+            </w:pPr>
+            <w:r>
+              <w:rPr>
+                <w:rFonts w:cs="Times New Roman" w:ascii="Times New Roman" w:hAnsi="Times New Roman"/>
+                <w:color w:val="00000A"/>
+                <w:sz w:val="20"/>
+                <w:szCs w:val="20"/>
+                <w:lang w:val="en-US" w:eastAsia="en-US" w:bidi="ar-SA"/>
+              </w:rPr>
+              <w:t>Case studies 2</w:t>
+            </w:r>
+            <w:r/>
+          </w:p>
+        </w:tc>
+        <w:tc>
+          <w:tcPr>
+            <w:tcW w:w="2074" w:type="dxa"/>
+            <w:tcBorders>
+              <w:top w:val="single" w:sz="18" w:space="0" w:color="FFFFFF"/>
+              <w:left w:val="single" w:sz="18" w:space="0" w:color="FFFFFF"/>
+              <w:bottom w:val="single" w:sz="18" w:space="0" w:color="FFFFFF"/>
+              <w:right w:val="single" w:sz="18" w:space="0" w:color="FFFFFF"/>
+              <w:insideH w:val="single" w:sz="18" w:space="0" w:color="FFFFFF"/>
+              <w:insideV w:val="single" w:sz="18" w:space="0" w:color="FFFFFF"/>
+            </w:tcBorders>
+            <w:shd w:fill="BFBFBF" w:val="clear"/>
+            <w:tcMar>
+              <w:left w:w="-22" w:type="dxa"/>
+              <w:right w:w="0" w:type="dxa"/>
+            </w:tcMar>
+            <w:vAlign w:val="center"/>
+          </w:tcPr>
+          <w:p>
+            <w:pPr>
               <w:pStyle w:val="ListParagraph"/>
               <w:numPr>
                 <w:ilvl w:val="0"/>
@@ -7366,11 +7394,13 @@
         </w:trPr>
         <w:tc>
           <w:tcPr>
-            <w:tcW w:w="1429" w:type="dxa"/>
+            <w:tcW w:w="1428" w:type="dxa"/>
             <w:tcBorders>
               <w:top w:val="single" w:sz="18" w:space="0" w:color="FFFFFF"/>
               <w:bottom w:val="single" w:sz="18" w:space="0" w:color="FFFFFF"/>
+              <w:right w:val="single" w:sz="18" w:space="0" w:color="FFFFFF"/>
               <w:insideH w:val="single" w:sz="18" w:space="0" w:color="FFFFFF"/>
+              <w:insideV w:val="single" w:sz="18" w:space="0" w:color="FFFFFF"/>
             </w:tcBorders>
             <w:shd w:fill="F2F2F2" w:val="clear"/>
             <w:tcMar>
@@ -7411,7 +7441,9 @@
               <w:top w:val="single" w:sz="18" w:space="0" w:color="FFFFFF"/>
               <w:left w:val="single" w:sz="18" w:space="0" w:color="FFFFFF"/>
               <w:bottom w:val="single" w:sz="18" w:space="0" w:color="FFFFFF"/>
+              <w:right w:val="single" w:sz="18" w:space="0" w:color="FFFFFF"/>
               <w:insideH w:val="single" w:sz="18" w:space="0" w:color="FFFFFF"/>
+              <w:insideV w:val="single" w:sz="18" w:space="0" w:color="FFFFFF"/>
             </w:tcBorders>
             <w:shd w:fill="F2F2F2" w:val="clear"/>
             <w:tcMar>
@@ -7441,7 +7473,7 @@
         </w:tc>
         <w:tc>
           <w:tcPr>
-            <w:tcW w:w="2073" w:type="dxa"/>
+            <w:tcW w:w="2074" w:type="dxa"/>
             <w:tcBorders>
               <w:top w:val="single" w:sz="18" w:space="0" w:color="FFFFFF"/>
               <w:left w:val="single" w:sz="18" w:space="0" w:color="FFFFFF"/>
@@ -7818,7 +7850,7 @@
             <wp:anchor behindDoc="1" distT="0" distB="0" distL="114300" distR="114300" simplePos="0" locked="0" layoutInCell="1" allowOverlap="1" relativeHeight="5">
               <wp:simplePos x="0" y="0"/>
               <wp:positionH relativeFrom="column">
-                <wp:posOffset>-46990</wp:posOffset>
+                <wp:posOffset>-46355</wp:posOffset>
               </wp:positionH>
               <wp:positionV relativeFrom="paragraph">
                 <wp:posOffset>59055</wp:posOffset>
@@ -7852,7 +7884,7 @@
         </mc:Choice>
         <mc:Fallback>
           <w:pict>
-            <v:line id="shape_0" from="-3.7pt,4.65pt" to="505.3pt,4.65pt" ID="Straight Connector 1" stroked="f" style="position:absolute">
+            <v:line id="shape_0" from="-3.65pt,4.65pt" to="505.35pt,4.65pt" ID="Straight Connector 1" stroked="f" style="position:absolute">
               <v:stroke color="#3465a4" joinstyle="round" endcap="flat"/>
               <v:fill on="false" o:detectmouseclick="t"/>
             </v:line>
@@ -10981,6 +11013,30 @@
       <w:rFonts w:cs="OpenSymbol"/>
     </w:rPr>
   </w:style>
+  <w:style w:type="character" w:styleId="ListLabel47">
+    <w:name w:val="ListLabel 47"/>
+    <w:rPr>
+      <w:rFonts w:cs="Symbol"/>
+    </w:rPr>
+  </w:style>
+  <w:style w:type="character" w:styleId="ListLabel48">
+    <w:name w:val="ListLabel 48"/>
+    <w:rPr>
+      <w:rFonts w:cs="Courier New"/>
+    </w:rPr>
+  </w:style>
+  <w:style w:type="character" w:styleId="ListLabel49">
+    <w:name w:val="ListLabel 49"/>
+    <w:rPr>
+      <w:rFonts w:cs="Wingdings"/>
+    </w:rPr>
+  </w:style>
+  <w:style w:type="character" w:styleId="ListLabel50">
+    <w:name w:val="ListLabel 50"/>
+    <w:rPr>
+      <w:rFonts w:cs="OpenSymbol"/>
+    </w:rPr>
+  </w:style>
   <w:style w:type="paragraph" w:styleId="Heading" w:customStyle="1">
     <w:name w:val="Heading"/>
     <w:basedOn w:val="Normal"/>

</xml_diff>

<commit_message>
The mistakes in the first 6 lectures are corrected
</commit_message>
<xml_diff>
--- a/syllabus/Syllabus_MTH594_Spring2016.docx
+++ b/syllabus/Syllabus_MTH594_Spring2016.docx
@@ -24,9 +24,9 @@
         </w:tblCellMar>
       </w:tblPr>
       <w:tblGrid>
-        <w:gridCol w:w="446"/>
+        <w:gridCol w:w="444"/>
         <w:gridCol w:w="1848"/>
-        <w:gridCol w:w="7966"/>
+        <w:gridCol w:w="7968"/>
       </w:tblGrid>
       <w:tr>
         <w:trPr>
@@ -34,7 +34,7 @@
         </w:trPr>
         <w:tc>
           <w:tcPr>
-            <w:tcW w:w="446" w:type="dxa"/>
+            <w:tcW w:w="444" w:type="dxa"/>
             <w:tcBorders>
               <w:top w:val="nil"/>
               <w:left w:val="nil"/>
@@ -118,7 +118,7 @@
         </w:tc>
         <w:tc>
           <w:tcPr>
-            <w:tcW w:w="7966" w:type="dxa"/>
+            <w:tcW w:w="7968" w:type="dxa"/>
             <w:tcBorders>
               <w:top w:val="nil"/>
               <w:left w:val="single" w:sz="4" w:space="0" w:color="A6A6A6"/>
@@ -129,7 +129,7 @@
             </w:tcBorders>
             <w:shd w:color="auto" w:fill="auto" w:val="clear"/>
             <w:tcMar>
-              <w:left w:w="43" w:type="dxa"/>
+              <w:left w:w="33" w:type="dxa"/>
             </w:tcMar>
           </w:tcPr>
           <w:p>
@@ -157,7 +157,7 @@
         </w:trPr>
         <w:tc>
           <w:tcPr>
-            <w:tcW w:w="446" w:type="dxa"/>
+            <w:tcW w:w="444" w:type="dxa"/>
             <w:tcBorders>
               <w:top w:val="nil"/>
               <w:left w:val="nil"/>
@@ -239,7 +239,7 @@
         </w:tc>
         <w:tc>
           <w:tcPr>
-            <w:tcW w:w="7966" w:type="dxa"/>
+            <w:tcW w:w="7968" w:type="dxa"/>
             <w:tcBorders>
               <w:top w:val="single" w:sz="4" w:space="0" w:color="A6A6A6"/>
               <w:left w:val="single" w:sz="4" w:space="0" w:color="A6A6A6"/>
@@ -250,7 +250,7 @@
             </w:tcBorders>
             <w:shd w:color="auto" w:fill="auto" w:val="clear"/>
             <w:tcMar>
-              <w:left w:w="43" w:type="dxa"/>
+              <w:left w:w="33" w:type="dxa"/>
             </w:tcMar>
             <w:vAlign w:val="bottom"/>
           </w:tcPr>
@@ -276,7 +276,7 @@
         </w:trPr>
         <w:tc>
           <w:tcPr>
-            <w:tcW w:w="446" w:type="dxa"/>
+            <w:tcW w:w="444" w:type="dxa"/>
             <w:tcBorders>
               <w:top w:val="nil"/>
               <w:left w:val="nil"/>
@@ -358,7 +358,7 @@
         </w:tc>
         <w:tc>
           <w:tcPr>
-            <w:tcW w:w="7966" w:type="dxa"/>
+            <w:tcW w:w="7968" w:type="dxa"/>
             <w:tcBorders>
               <w:top w:val="single" w:sz="4" w:space="0" w:color="A6A6A6"/>
               <w:left w:val="single" w:sz="4" w:space="0" w:color="A6A6A6"/>
@@ -369,7 +369,7 @@
             </w:tcBorders>
             <w:shd w:color="auto" w:fill="auto" w:val="clear"/>
             <w:tcMar>
-              <w:left w:w="43" w:type="dxa"/>
+              <w:left w:w="33" w:type="dxa"/>
             </w:tcMar>
             <w:vAlign w:val="center"/>
           </w:tcPr>
@@ -397,7 +397,7 @@
         </w:trPr>
         <w:tc>
           <w:tcPr>
-            <w:tcW w:w="446" w:type="dxa"/>
+            <w:tcW w:w="444" w:type="dxa"/>
             <w:tcBorders>
               <w:top w:val="nil"/>
               <w:left w:val="nil"/>
@@ -479,7 +479,7 @@
         </w:tc>
         <w:tc>
           <w:tcPr>
-            <w:tcW w:w="7966" w:type="dxa"/>
+            <w:tcW w:w="7968" w:type="dxa"/>
             <w:tcBorders>
               <w:top w:val="single" w:sz="4" w:space="0" w:color="A6A6A6"/>
               <w:left w:val="single" w:sz="4" w:space="0" w:color="A6A6A6"/>
@@ -490,7 +490,7 @@
             </w:tcBorders>
             <w:shd w:color="auto" w:fill="auto" w:val="clear"/>
             <w:tcMar>
-              <w:left w:w="43" w:type="dxa"/>
+              <w:left w:w="33" w:type="dxa"/>
             </w:tcMar>
             <w:vAlign w:val="bottom"/>
           </w:tcPr>
@@ -521,7 +521,7 @@
         </w:trPr>
         <w:tc>
           <w:tcPr>
-            <w:tcW w:w="446" w:type="dxa"/>
+            <w:tcW w:w="444" w:type="dxa"/>
             <w:tcBorders>
               <w:top w:val="single" w:sz="4" w:space="0" w:color="A6A6A6"/>
               <w:left w:val="nil"/>
@@ -603,7 +603,7 @@
         </w:tc>
         <w:tc>
           <w:tcPr>
-            <w:tcW w:w="7966" w:type="dxa"/>
+            <w:tcW w:w="7968" w:type="dxa"/>
             <w:tcBorders>
               <w:top w:val="single" w:sz="4" w:space="0" w:color="A6A6A6"/>
               <w:left w:val="single" w:sz="4" w:space="0" w:color="A6A6A6"/>
@@ -614,7 +614,7 @@
             </w:tcBorders>
             <w:shd w:color="auto" w:fill="auto" w:val="clear"/>
             <w:tcMar>
-              <w:left w:w="43" w:type="dxa"/>
+              <w:left w:w="33" w:type="dxa"/>
             </w:tcMar>
             <w:vAlign w:val="bottom"/>
           </w:tcPr>
@@ -639,7 +639,7 @@
         </w:trPr>
         <w:tc>
           <w:tcPr>
-            <w:tcW w:w="446" w:type="dxa"/>
+            <w:tcW w:w="444" w:type="dxa"/>
             <w:tcBorders>
               <w:top w:val="single" w:sz="4" w:space="0" w:color="A6A6A6"/>
               <w:left w:val="nil"/>
@@ -721,7 +721,7 @@
         </w:tc>
         <w:tc>
           <w:tcPr>
-            <w:tcW w:w="7966" w:type="dxa"/>
+            <w:tcW w:w="7968" w:type="dxa"/>
             <w:tcBorders>
               <w:top w:val="single" w:sz="4" w:space="0" w:color="A6A6A6"/>
               <w:left w:val="single" w:sz="4" w:space="0" w:color="A6A6A6"/>
@@ -732,7 +732,7 @@
             </w:tcBorders>
             <w:shd w:color="auto" w:fill="auto" w:val="clear"/>
             <w:tcMar>
-              <w:left w:w="43" w:type="dxa"/>
+              <w:left w:w="33" w:type="dxa"/>
             </w:tcMar>
             <w:vAlign w:val="bottom"/>
           </w:tcPr>
@@ -783,10 +783,10 @@
             </w:tblPr>
             <w:tblGrid>
               <w:gridCol w:w="1983"/>
-              <w:gridCol w:w="1346"/>
+              <w:gridCol w:w="1344"/>
               <w:gridCol w:w="1075"/>
               <w:gridCol w:w="1616"/>
-              <w:gridCol w:w="1555"/>
+              <w:gridCol w:w="1557"/>
             </w:tblGrid>
             <w:tr>
               <w:trPr/>
@@ -830,7 +830,7 @@
               </w:tc>
               <w:tc>
                 <w:tcPr>
-                  <w:tcW w:w="1346" w:type="dxa"/>
+                  <w:tcW w:w="1344" w:type="dxa"/>
                   <w:tcBorders>
                     <w:top w:val="nil"/>
                     <w:left w:val="single" w:sz="4" w:space="0" w:color="A6A6A6"/>
@@ -841,7 +841,7 @@
                   </w:tcBorders>
                   <w:shd w:color="auto" w:fill="D9D9D9" w:themeFill="background1" w:themeFillShade="d9" w:val="clear"/>
                   <w:tcMar>
-                    <w:left w:w="43" w:type="dxa"/>
+                    <w:left w:w="33" w:type="dxa"/>
                   </w:tcMar>
                   <w:vAlign w:val="center"/>
                 </w:tcPr>
@@ -882,7 +882,7 @@
                   </w:tcBorders>
                   <w:shd w:color="auto" w:fill="D9D9D9" w:themeFill="background1" w:themeFillShade="d9" w:val="clear"/>
                   <w:tcMar>
-                    <w:left w:w="43" w:type="dxa"/>
+                    <w:left w:w="33" w:type="dxa"/>
                   </w:tcMar>
                   <w:vAlign w:val="center"/>
                 </w:tcPr>
@@ -923,7 +923,7 @@
                   </w:tcBorders>
                   <w:shd w:color="auto" w:fill="D9D9D9" w:themeFill="background1" w:themeFillShade="d9" w:val="clear"/>
                   <w:tcMar>
-                    <w:left w:w="43" w:type="dxa"/>
+                    <w:left w:w="33" w:type="dxa"/>
                   </w:tcMar>
                   <w:vAlign w:val="center"/>
                 </w:tcPr>
@@ -953,7 +953,7 @@
               </w:tc>
               <w:tc>
                 <w:tcPr>
-                  <w:tcW w:w="1555" w:type="dxa"/>
+                  <w:tcW w:w="1557" w:type="dxa"/>
                   <w:tcBorders>
                     <w:top w:val="nil"/>
                     <w:left w:val="single" w:sz="4" w:space="0" w:color="A6A6A6"/>
@@ -964,7 +964,7 @@
                   </w:tcBorders>
                   <w:shd w:color="auto" w:fill="D9D9D9" w:themeFill="background1" w:themeFillShade="d9" w:val="clear"/>
                   <w:tcMar>
-                    <w:left w:w="43" w:type="dxa"/>
+                    <w:left w:w="33" w:type="dxa"/>
                   </w:tcMar>
                   <w:vAlign w:val="center"/>
                 </w:tcPr>
@@ -1028,7 +1028,7 @@
               </w:tc>
               <w:tc>
                 <w:tcPr>
-                  <w:tcW w:w="1346" w:type="dxa"/>
+                  <w:tcW w:w="1344" w:type="dxa"/>
                   <w:tcBorders>
                     <w:top w:val="single" w:sz="4" w:space="0" w:color="A6A6A6"/>
                     <w:left w:val="single" w:sz="4" w:space="0" w:color="A6A6A6"/>
@@ -1039,7 +1039,7 @@
                   </w:tcBorders>
                   <w:shd w:color="auto" w:fill="auto" w:val="clear"/>
                   <w:tcMar>
-                    <w:left w:w="43" w:type="dxa"/>
+                    <w:left w:w="33" w:type="dxa"/>
                   </w:tcMar>
                   <w:vAlign w:val="center"/>
                 </w:tcPr>
@@ -1073,7 +1073,7 @@
                   </w:tcBorders>
                   <w:shd w:color="auto" w:fill="auto" w:val="clear"/>
                   <w:tcMar>
-                    <w:left w:w="43" w:type="dxa"/>
+                    <w:left w:w="33" w:type="dxa"/>
                   </w:tcMar>
                   <w:vAlign w:val="center"/>
                 </w:tcPr>
@@ -1107,7 +1107,7 @@
                   </w:tcBorders>
                   <w:shd w:color="auto" w:fill="auto" w:val="clear"/>
                   <w:tcMar>
-                    <w:left w:w="43" w:type="dxa"/>
+                    <w:left w:w="33" w:type="dxa"/>
                   </w:tcMar>
                   <w:vAlign w:val="center"/>
                 </w:tcPr>
@@ -1130,7 +1130,7 @@
               </w:tc>
               <w:tc>
                 <w:tcPr>
-                  <w:tcW w:w="1555" w:type="dxa"/>
+                  <w:tcW w:w="1557" w:type="dxa"/>
                   <w:tcBorders>
                     <w:top w:val="single" w:sz="4" w:space="0" w:color="A6A6A6"/>
                     <w:left w:val="single" w:sz="4" w:space="0" w:color="A6A6A6"/>
@@ -1141,7 +1141,7 @@
                   </w:tcBorders>
                   <w:shd w:color="auto" w:fill="auto" w:val="clear"/>
                   <w:tcMar>
-                    <w:left w:w="43" w:type="dxa"/>
+                    <w:left w:w="33" w:type="dxa"/>
                   </w:tcMar>
                   <w:vAlign w:val="center"/>
                 </w:tcPr>
@@ -1240,7 +1240,7 @@
         </w:trPr>
         <w:tc>
           <w:tcPr>
-            <w:tcW w:w="446" w:type="dxa"/>
+            <w:tcW w:w="444" w:type="dxa"/>
             <w:tcBorders>
               <w:top w:val="single" w:sz="4" w:space="0" w:color="A6A6A6"/>
               <w:bottom w:val="single" w:sz="4" w:space="0" w:color="A6A6A6"/>
@@ -1289,7 +1289,7 @@
             </w:tcBorders>
             <w:shd w:color="auto" w:fill="auto" w:val="clear"/>
             <w:tcMar>
-              <w:left w:w="48" w:type="dxa"/>
+              <w:left w:w="38" w:type="dxa"/>
             </w:tcMar>
           </w:tcPr>
           <w:p>
@@ -1322,7 +1322,7 @@
         </w:tc>
         <w:tc>
           <w:tcPr>
-            <w:tcW w:w="7966" w:type="dxa"/>
+            <w:tcW w:w="7968" w:type="dxa"/>
             <w:tcBorders>
               <w:top w:val="single" w:sz="4" w:space="0" w:color="A6A6A6"/>
               <w:left w:val="single" w:sz="4" w:space="0" w:color="A6A6A6"/>
@@ -1331,7 +1331,7 @@
             </w:tcBorders>
             <w:shd w:color="auto" w:fill="auto" w:val="clear"/>
             <w:tcMar>
-              <w:left w:w="43" w:type="dxa"/>
+              <w:left w:w="33" w:type="dxa"/>
             </w:tcMar>
             <w:vAlign w:val="bottom"/>
           </w:tcPr>
@@ -1444,7 +1444,7 @@
                   </w:tcBorders>
                   <w:shd w:color="auto" w:fill="D9D9D9" w:themeFill="background1" w:themeFillShade="d9" w:val="clear"/>
                   <w:tcMar>
-                    <w:left w:w="43" w:type="dxa"/>
+                    <w:left w:w="33" w:type="dxa"/>
                   </w:tcMar>
                 </w:tcPr>
                 <w:p>
@@ -1490,7 +1490,7 @@
                   </w:tcBorders>
                   <w:shd w:color="auto" w:fill="D9D9D9" w:themeFill="background1" w:themeFillShade="d9" w:val="clear"/>
                   <w:tcMar>
-                    <w:left w:w="43" w:type="dxa"/>
+                    <w:left w:w="33" w:type="dxa"/>
                   </w:tcMar>
                 </w:tcPr>
                 <w:p>
@@ -1536,7 +1536,7 @@
                   </w:tcBorders>
                   <w:shd w:color="auto" w:fill="D9D9D9" w:themeFill="background1" w:themeFillShade="d9" w:val="clear"/>
                   <w:tcMar>
-                    <w:left w:w="43" w:type="dxa"/>
+                    <w:left w:w="33" w:type="dxa"/>
                   </w:tcMar>
                 </w:tcPr>
                 <w:p>
@@ -1616,7 +1616,7 @@
                   </w:tcBorders>
                   <w:shd w:color="auto" w:fill="auto" w:val="clear"/>
                   <w:tcMar>
-                    <w:left w:w="43" w:type="dxa"/>
+                    <w:left w:w="33" w:type="dxa"/>
                   </w:tcMar>
                 </w:tcPr>
                 <w:p>
@@ -1650,7 +1650,7 @@
                   </w:tcBorders>
                   <w:shd w:color="auto" w:fill="auto" w:val="clear"/>
                   <w:tcMar>
-                    <w:left w:w="43" w:type="dxa"/>
+                    <w:left w:w="33" w:type="dxa"/>
                   </w:tcMar>
                 </w:tcPr>
                 <w:p>
@@ -1684,7 +1684,7 @@
                   </w:tcBorders>
                   <w:shd w:color="auto" w:fill="auto" w:val="clear"/>
                   <w:tcMar>
-                    <w:left w:w="43" w:type="dxa"/>
+                    <w:left w:w="33" w:type="dxa"/>
                   </w:tcMar>
                 </w:tcPr>
                 <w:p>
@@ -1751,11 +1751,11 @@
               </w:tblCellMar>
             </w:tblPr>
             <w:tblGrid>
-              <w:gridCol w:w="1362"/>
-              <w:gridCol w:w="1345"/>
+              <w:gridCol w:w="1360"/>
+              <w:gridCol w:w="1344"/>
               <w:gridCol w:w="1436"/>
               <w:gridCol w:w="1530"/>
-              <w:gridCol w:w="1527"/>
+              <w:gridCol w:w="1530"/>
             </w:tblGrid>
             <w:tr>
               <w:trPr>
@@ -1763,7 +1763,7 @@
               </w:trPr>
               <w:tc>
                 <w:tcPr>
-                  <w:tcW w:w="1362" w:type="dxa"/>
+                  <w:tcW w:w="1360" w:type="dxa"/>
                   <w:tcBorders>
                     <w:top w:val="nil"/>
                     <w:left w:val="nil"/>
@@ -1804,7 +1804,7 @@
               </w:tc>
               <w:tc>
                 <w:tcPr>
-                  <w:tcW w:w="1345" w:type="dxa"/>
+                  <w:tcW w:w="1344" w:type="dxa"/>
                   <w:tcBorders>
                     <w:top w:val="nil"/>
                     <w:left w:val="single" w:sz="4" w:space="0" w:color="A6A6A6"/>
@@ -1815,7 +1815,7 @@
                   </w:tcBorders>
                   <w:shd w:color="auto" w:fill="D9D9D9" w:themeFill="background1" w:themeFillShade="d9" w:val="clear"/>
                   <w:tcMar>
-                    <w:left w:w="63" w:type="dxa"/>
+                    <w:left w:w="53" w:type="dxa"/>
                   </w:tcMar>
                 </w:tcPr>
                 <w:p>
@@ -1859,7 +1859,7 @@
                   </w:tcBorders>
                   <w:shd w:color="auto" w:fill="D9D9D9" w:themeFill="background1" w:themeFillShade="d9" w:val="clear"/>
                   <w:tcMar>
-                    <w:left w:w="63" w:type="dxa"/>
+                    <w:left w:w="53" w:type="dxa"/>
                   </w:tcMar>
                 </w:tcPr>
                 <w:p>
@@ -1903,7 +1903,7 @@
                   </w:tcBorders>
                   <w:shd w:color="auto" w:fill="D9D9D9" w:themeFill="background1" w:themeFillShade="d9" w:val="clear"/>
                   <w:tcMar>
-                    <w:left w:w="63" w:type="dxa"/>
+                    <w:left w:w="53" w:type="dxa"/>
                   </w:tcMar>
                 </w:tcPr>
                 <w:p>
@@ -1936,7 +1936,7 @@
               </w:tc>
               <w:tc>
                 <w:tcPr>
-                  <w:tcW w:w="1527" w:type="dxa"/>
+                  <w:tcW w:w="1530" w:type="dxa"/>
                   <w:tcBorders>
                     <w:top w:val="nil"/>
                     <w:left w:val="single" w:sz="4" w:space="0" w:color="A6A6A6"/>
@@ -1947,7 +1947,7 @@
                   </w:tcBorders>
                   <w:shd w:color="auto" w:fill="D9D9D9" w:themeFill="background1" w:themeFillShade="d9" w:val="clear"/>
                   <w:tcMar>
-                    <w:left w:w="63" w:type="dxa"/>
+                    <w:left w:w="53" w:type="dxa"/>
                   </w:tcMar>
                 </w:tcPr>
                 <w:p>
@@ -1984,7 +1984,7 @@
               </w:trPr>
               <w:tc>
                 <w:tcPr>
-                  <w:tcW w:w="1362" w:type="dxa"/>
+                  <w:tcW w:w="1360" w:type="dxa"/>
                   <w:tcBorders>
                     <w:top w:val="single" w:sz="4" w:space="0" w:color="A6A6A6"/>
                     <w:left w:val="nil"/>
@@ -2020,7 +2020,7 @@
               </w:tc>
               <w:tc>
                 <w:tcPr>
-                  <w:tcW w:w="1345" w:type="dxa"/>
+                  <w:tcW w:w="1344" w:type="dxa"/>
                   <w:tcBorders>
                     <w:top w:val="single" w:sz="4" w:space="0" w:color="A6A6A6"/>
                     <w:left w:val="single" w:sz="4" w:space="0" w:color="A6A6A6"/>
@@ -2031,7 +2031,7 @@
                   </w:tcBorders>
                   <w:shd w:fill="auto" w:val="clear"/>
                   <w:tcMar>
-                    <w:left w:w="63" w:type="dxa"/>
+                    <w:left w:w="53" w:type="dxa"/>
                   </w:tcMar>
                 </w:tcPr>
                 <w:p>
@@ -2073,7 +2073,7 @@
                   </w:tcBorders>
                   <w:shd w:fill="auto" w:val="clear"/>
                   <w:tcMar>
-                    <w:left w:w="63" w:type="dxa"/>
+                    <w:left w:w="53" w:type="dxa"/>
                   </w:tcMar>
                 </w:tcPr>
                 <w:p>
@@ -2112,7 +2112,7 @@
                   </w:tcBorders>
                   <w:shd w:fill="auto" w:val="clear"/>
                   <w:tcMar>
-                    <w:left w:w="63" w:type="dxa"/>
+                    <w:left w:w="53" w:type="dxa"/>
                   </w:tcMar>
                 </w:tcPr>
                 <w:p>
@@ -2143,7 +2143,7 @@
               </w:tc>
               <w:tc>
                 <w:tcPr>
-                  <w:tcW w:w="1527" w:type="dxa"/>
+                  <w:tcW w:w="1530" w:type="dxa"/>
                   <w:tcBorders>
                     <w:top w:val="single" w:sz="4" w:space="0" w:color="A6A6A6"/>
                     <w:left w:val="single" w:sz="4" w:space="0" w:color="A6A6A6"/>
@@ -2154,7 +2154,7 @@
                   </w:tcBorders>
                   <w:shd w:fill="auto" w:val="clear"/>
                   <w:tcMar>
-                    <w:left w:w="63" w:type="dxa"/>
+                    <w:left w:w="53" w:type="dxa"/>
                   </w:tcMar>
                 </w:tcPr>
                 <w:p>
@@ -2217,7 +2217,7 @@
         </w:trPr>
         <w:tc>
           <w:tcPr>
-            <w:tcW w:w="446" w:type="dxa"/>
+            <w:tcW w:w="444" w:type="dxa"/>
             <w:tcBorders>
               <w:top w:val="single" w:sz="4" w:space="0" w:color="A6A6A6"/>
               <w:bottom w:val="single" w:sz="4" w:space="0" w:color="A6A6A6"/>
@@ -2266,7 +2266,7 @@
             </w:tcBorders>
             <w:shd w:color="auto" w:fill="auto" w:val="clear"/>
             <w:tcMar>
-              <w:left w:w="48" w:type="dxa"/>
+              <w:left w:w="38" w:type="dxa"/>
             </w:tcMar>
           </w:tcPr>
           <w:p>
@@ -2299,7 +2299,7 @@
         </w:tc>
         <w:tc>
           <w:tcPr>
-            <w:tcW w:w="7966" w:type="dxa"/>
+            <w:tcW w:w="7968" w:type="dxa"/>
             <w:tcBorders>
               <w:top w:val="single" w:sz="4" w:space="0" w:color="A6A6A6"/>
               <w:left w:val="single" w:sz="4" w:space="0" w:color="A6A6A6"/>
@@ -2308,7 +2308,7 @@
             </w:tcBorders>
             <w:shd w:color="auto" w:fill="auto" w:val="clear"/>
             <w:tcMar>
-              <w:left w:w="43" w:type="dxa"/>
+              <w:left w:w="33" w:type="dxa"/>
             </w:tcMar>
             <w:vAlign w:val="center"/>
           </w:tcPr>
@@ -2384,7 +2384,7 @@
         </w:trPr>
         <w:tc>
           <w:tcPr>
-            <w:tcW w:w="446" w:type="dxa"/>
+            <w:tcW w:w="444" w:type="dxa"/>
             <w:tcBorders>
               <w:top w:val="single" w:sz="4" w:space="0" w:color="A6A6A6"/>
               <w:bottom w:val="single" w:sz="4" w:space="0" w:color="A6A6A6"/>
@@ -2433,7 +2433,7 @@
             </w:tcBorders>
             <w:shd w:color="auto" w:fill="auto" w:val="clear"/>
             <w:tcMar>
-              <w:left w:w="48" w:type="dxa"/>
+              <w:left w:w="38" w:type="dxa"/>
             </w:tcMar>
           </w:tcPr>
           <w:p>
@@ -2466,7 +2466,7 @@
         </w:tc>
         <w:tc>
           <w:tcPr>
-            <w:tcW w:w="7966" w:type="dxa"/>
+            <w:tcW w:w="7968" w:type="dxa"/>
             <w:tcBorders>
               <w:top w:val="single" w:sz="4" w:space="0" w:color="A6A6A6"/>
               <w:left w:val="single" w:sz="4" w:space="0" w:color="A6A6A6"/>
@@ -2475,7 +2475,7 @@
             </w:tcBorders>
             <w:shd w:color="auto" w:fill="auto" w:val="clear"/>
             <w:tcMar>
-              <w:left w:w="43" w:type="dxa"/>
+              <w:left w:w="33" w:type="dxa"/>
             </w:tcMar>
           </w:tcPr>
           <w:p>
@@ -2704,7 +2704,7 @@
         </w:trPr>
         <w:tc>
           <w:tcPr>
-            <w:tcW w:w="446" w:type="dxa"/>
+            <w:tcW w:w="444" w:type="dxa"/>
             <w:tcBorders>
               <w:top w:val="single" w:sz="4" w:space="0" w:color="A6A6A6"/>
               <w:bottom w:val="single" w:sz="4" w:space="0" w:color="A6A6A6"/>
@@ -2753,7 +2753,7 @@
             </w:tcBorders>
             <w:shd w:color="auto" w:fill="auto" w:val="clear"/>
             <w:tcMar>
-              <w:left w:w="48" w:type="dxa"/>
+              <w:left w:w="38" w:type="dxa"/>
             </w:tcMar>
           </w:tcPr>
           <w:p>
@@ -2786,7 +2786,7 @@
         </w:tc>
         <w:tc>
           <w:tcPr>
-            <w:tcW w:w="7966" w:type="dxa"/>
+            <w:tcW w:w="7968" w:type="dxa"/>
             <w:tcBorders>
               <w:top w:val="single" w:sz="4" w:space="0" w:color="A6A6A6"/>
               <w:left w:val="single" w:sz="4" w:space="0" w:color="A6A6A6"/>
@@ -2795,7 +2795,7 @@
             </w:tcBorders>
             <w:shd w:color="auto" w:fill="auto" w:val="clear"/>
             <w:tcMar>
-              <w:left w:w="43" w:type="dxa"/>
+              <w:left w:w="33" w:type="dxa"/>
             </w:tcMar>
             <w:vAlign w:val="center"/>
           </w:tcPr>
@@ -2899,7 +2899,7 @@
         </w:trPr>
         <w:tc>
           <w:tcPr>
-            <w:tcW w:w="446" w:type="dxa"/>
+            <w:tcW w:w="444" w:type="dxa"/>
             <w:tcBorders>
               <w:top w:val="single" w:sz="4" w:space="0" w:color="A6A6A6"/>
               <w:bottom w:val="single" w:sz="4" w:space="0" w:color="A6A6A6"/>
@@ -2948,7 +2948,7 @@
             </w:tcBorders>
             <w:shd w:color="auto" w:fill="auto" w:val="clear"/>
             <w:tcMar>
-              <w:left w:w="48" w:type="dxa"/>
+              <w:left w:w="38" w:type="dxa"/>
             </w:tcMar>
           </w:tcPr>
           <w:p>
@@ -2981,7 +2981,7 @@
         </w:tc>
         <w:tc>
           <w:tcPr>
-            <w:tcW w:w="7966" w:type="dxa"/>
+            <w:tcW w:w="7968" w:type="dxa"/>
             <w:tcBorders>
               <w:top w:val="single" w:sz="4" w:space="0" w:color="A6A6A6"/>
               <w:left w:val="single" w:sz="4" w:space="0" w:color="A6A6A6"/>
@@ -2990,7 +2990,7 @@
             </w:tcBorders>
             <w:shd w:color="auto" w:fill="auto" w:val="clear"/>
             <w:tcMar>
-              <w:left w:w="43" w:type="dxa"/>
+              <w:left w:w="33" w:type="dxa"/>
             </w:tcMar>
             <w:vAlign w:val="center"/>
           </w:tcPr>
@@ -3019,7 +3019,7 @@
         </w:trPr>
         <w:tc>
           <w:tcPr>
-            <w:tcW w:w="446" w:type="dxa"/>
+            <w:tcW w:w="444" w:type="dxa"/>
             <w:tcBorders>
               <w:top w:val="single" w:sz="4" w:space="0" w:color="A6A6A6"/>
               <w:bottom w:val="single" w:sz="4" w:space="0" w:color="A6A6A6"/>
@@ -3068,7 +3068,7 @@
             </w:tcBorders>
             <w:shd w:color="auto" w:fill="auto" w:val="clear"/>
             <w:tcMar>
-              <w:left w:w="48" w:type="dxa"/>
+              <w:left w:w="38" w:type="dxa"/>
             </w:tcMar>
           </w:tcPr>
           <w:p>
@@ -3127,7 +3127,7 @@
         </w:tc>
         <w:tc>
           <w:tcPr>
-            <w:tcW w:w="7966" w:type="dxa"/>
+            <w:tcW w:w="7968" w:type="dxa"/>
             <w:tcBorders>
               <w:top w:val="single" w:sz="4" w:space="0" w:color="A6A6A6"/>
               <w:left w:val="single" w:sz="4" w:space="0" w:color="A6A6A6"/>
@@ -3136,7 +3136,7 @@
             </w:tcBorders>
             <w:shd w:color="auto" w:fill="auto" w:val="clear"/>
             <w:tcMar>
-              <w:left w:w="43" w:type="dxa"/>
+              <w:left w:w="33" w:type="dxa"/>
             </w:tcMar>
             <w:vAlign w:val="bottom"/>
           </w:tcPr>
@@ -3352,7 +3352,7 @@
                   </w:tcBorders>
                   <w:shd w:color="auto" w:fill="auto" w:val="clear"/>
                   <w:tcMar>
-                    <w:left w:w="43" w:type="dxa"/>
+                    <w:left w:w="33" w:type="dxa"/>
                   </w:tcMar>
                   <w:vAlign w:val="center"/>
                 </w:tcPr>
@@ -3388,7 +3388,7 @@
                   </w:tcBorders>
                   <w:shd w:color="auto" w:fill="auto" w:val="clear"/>
                   <w:tcMar>
-                    <w:left w:w="43" w:type="dxa"/>
+                    <w:left w:w="33" w:type="dxa"/>
                   </w:tcMar>
                   <w:vAlign w:val="center"/>
                 </w:tcPr>
@@ -3465,7 +3465,7 @@
                   </w:tcBorders>
                   <w:shd w:color="auto" w:fill="auto" w:val="clear"/>
                   <w:tcMar>
-                    <w:left w:w="43" w:type="dxa"/>
+                    <w:left w:w="33" w:type="dxa"/>
                   </w:tcMar>
                   <w:vAlign w:val="center"/>
                 </w:tcPr>
@@ -3501,7 +3501,7 @@
                   </w:tcBorders>
                   <w:shd w:color="auto" w:fill="auto" w:val="clear"/>
                   <w:tcMar>
-                    <w:left w:w="43" w:type="dxa"/>
+                    <w:left w:w="33" w:type="dxa"/>
                   </w:tcMar>
                   <w:vAlign w:val="center"/>
                 </w:tcPr>
@@ -3572,7 +3572,7 @@
                   </w:tcBorders>
                   <w:shd w:color="auto" w:fill="auto" w:val="clear"/>
                   <w:tcMar>
-                    <w:left w:w="43" w:type="dxa"/>
+                    <w:left w:w="33" w:type="dxa"/>
                   </w:tcMar>
                   <w:vAlign w:val="center"/>
                 </w:tcPr>
@@ -3608,7 +3608,7 @@
                   </w:tcBorders>
                   <w:shd w:color="auto" w:fill="auto" w:val="clear"/>
                   <w:tcMar>
-                    <w:left w:w="43" w:type="dxa"/>
+                    <w:left w:w="33" w:type="dxa"/>
                   </w:tcMar>
                   <w:vAlign w:val="center"/>
                 </w:tcPr>
@@ -3892,7 +3892,7 @@
         </w:trPr>
         <w:tc>
           <w:tcPr>
-            <w:tcW w:w="446" w:type="dxa"/>
+            <w:tcW w:w="444" w:type="dxa"/>
             <w:tcBorders>
               <w:top w:val="single" w:sz="4" w:space="0" w:color="A6A6A6"/>
               <w:bottom w:val="single" w:sz="4" w:space="0" w:color="A6A6A6"/>
@@ -3941,7 +3941,7 @@
             </w:tcBorders>
             <w:shd w:color="auto" w:fill="auto" w:val="clear"/>
             <w:tcMar>
-              <w:left w:w="48" w:type="dxa"/>
+              <w:left w:w="38" w:type="dxa"/>
             </w:tcMar>
           </w:tcPr>
           <w:p>
@@ -3974,7 +3974,7 @@
         </w:tc>
         <w:tc>
           <w:tcPr>
-            <w:tcW w:w="7966" w:type="dxa"/>
+            <w:tcW w:w="7968" w:type="dxa"/>
             <w:tcBorders>
               <w:top w:val="single" w:sz="4" w:space="0" w:color="A6A6A6"/>
               <w:left w:val="single" w:sz="4" w:space="0" w:color="A6A6A6"/>
@@ -3983,7 +3983,7 @@
             </w:tcBorders>
             <w:shd w:color="auto" w:fill="auto" w:val="clear"/>
             <w:tcMar>
-              <w:left w:w="43" w:type="dxa"/>
+              <w:left w:w="33" w:type="dxa"/>
             </w:tcMar>
             <w:vAlign w:val="center"/>
           </w:tcPr>
@@ -4011,7 +4011,7 @@
         </w:trPr>
         <w:tc>
           <w:tcPr>
-            <w:tcW w:w="446" w:type="dxa"/>
+            <w:tcW w:w="444" w:type="dxa"/>
             <w:tcBorders>
               <w:top w:val="single" w:sz="4" w:space="0" w:color="A6A6A6"/>
               <w:bottom w:val="single" w:sz="4" w:space="0" w:color="A6A6A6"/>
@@ -4060,7 +4060,7 @@
             </w:tcBorders>
             <w:shd w:color="auto" w:fill="FDE9D9" w:themeFill="accent6" w:themeFillTint="33" w:val="clear"/>
             <w:tcMar>
-              <w:left w:w="48" w:type="dxa"/>
+              <w:left w:w="38" w:type="dxa"/>
             </w:tcMar>
           </w:tcPr>
           <w:p>
@@ -4093,7 +4093,7 @@
         </w:tc>
         <w:tc>
           <w:tcPr>
-            <w:tcW w:w="7966" w:type="dxa"/>
+            <w:tcW w:w="7968" w:type="dxa"/>
             <w:tcBorders>
               <w:top w:val="single" w:sz="4" w:space="0" w:color="A6A6A6"/>
               <w:left w:val="single" w:sz="4" w:space="0" w:color="A6A6A6"/>
@@ -4102,7 +4102,7 @@
             </w:tcBorders>
             <w:shd w:color="auto" w:fill="FDE9D9" w:themeFill="accent6" w:themeFillTint="33" w:val="clear"/>
             <w:tcMar>
-              <w:left w:w="43" w:type="dxa"/>
+              <w:left w:w="33" w:type="dxa"/>
             </w:tcMar>
             <w:vAlign w:val="center"/>
           </w:tcPr>
@@ -4448,9 +4448,9 @@
         </w:tblCellMar>
       </w:tblPr>
       <w:tblGrid>
-        <w:gridCol w:w="1428"/>
+        <w:gridCol w:w="1426"/>
         <w:gridCol w:w="5042"/>
-        <w:gridCol w:w="2074"/>
+        <w:gridCol w:w="2076"/>
       </w:tblGrid>
       <w:tr>
         <w:trPr>
@@ -4458,7 +4458,7 @@
         </w:trPr>
         <w:tc>
           <w:tcPr>
-            <w:tcW w:w="1428" w:type="dxa"/>
+            <w:tcW w:w="1426" w:type="dxa"/>
             <w:tcBorders>
               <w:bottom w:val="single" w:sz="18" w:space="0" w:color="FFFFFF"/>
               <w:right w:val="single" w:sz="18" w:space="0" w:color="FFFFFF"/>
@@ -4535,7 +4535,7 @@
         </w:tc>
         <w:tc>
           <w:tcPr>
-            <w:tcW w:w="2074" w:type="dxa"/>
+            <w:tcW w:w="2076" w:type="dxa"/>
             <w:tcBorders>
               <w:left w:val="single" w:sz="18" w:space="0" w:color="FFFFFF"/>
               <w:bottom w:val="single" w:sz="18" w:space="0" w:color="FFFFFF"/>
@@ -4577,7 +4577,7 @@
         </w:trPr>
         <w:tc>
           <w:tcPr>
-            <w:tcW w:w="1428" w:type="dxa"/>
+            <w:tcW w:w="1426" w:type="dxa"/>
             <w:tcBorders>
               <w:top w:val="single" w:sz="18" w:space="0" w:color="FFFFFF"/>
               <w:bottom w:val="single" w:sz="18" w:space="0" w:color="FFFFFF"/>
@@ -4740,7 +4740,7 @@
         </w:tc>
         <w:tc>
           <w:tcPr>
-            <w:tcW w:w="2074" w:type="dxa"/>
+            <w:tcW w:w="2076" w:type="dxa"/>
             <w:tcBorders>
               <w:top w:val="single" w:sz="18" w:space="0" w:color="FFFFFF"/>
               <w:left w:val="single" w:sz="18" w:space="0" w:color="FFFFFF"/>
@@ -4804,7 +4804,7 @@
         </w:trPr>
         <w:tc>
           <w:tcPr>
-            <w:tcW w:w="1428" w:type="dxa"/>
+            <w:tcW w:w="1426" w:type="dxa"/>
             <w:tcBorders>
               <w:top w:val="single" w:sz="18" w:space="0" w:color="FFFFFF"/>
               <w:bottom w:val="single" w:sz="18" w:space="0" w:color="FFFFFF"/>
@@ -4938,7 +4938,7 @@
         </w:tc>
         <w:tc>
           <w:tcPr>
-            <w:tcW w:w="2074" w:type="dxa"/>
+            <w:tcW w:w="2076" w:type="dxa"/>
             <w:tcBorders>
               <w:top w:val="single" w:sz="18" w:space="0" w:color="FFFFFF"/>
               <w:left w:val="single" w:sz="18" w:space="0" w:color="FFFFFF"/>
@@ -4982,7 +4982,7 @@
         </w:trPr>
         <w:tc>
           <w:tcPr>
-            <w:tcW w:w="1428" w:type="dxa"/>
+            <w:tcW w:w="1426" w:type="dxa"/>
             <w:tcBorders>
               <w:top w:val="single" w:sz="18" w:space="0" w:color="FFFFFF"/>
               <w:bottom w:val="single" w:sz="18" w:space="0" w:color="FFFFFF"/>
@@ -5115,7 +5115,7 @@
         </w:tc>
         <w:tc>
           <w:tcPr>
-            <w:tcW w:w="2074" w:type="dxa"/>
+            <w:tcW w:w="2076" w:type="dxa"/>
             <w:tcBorders>
               <w:top w:val="single" w:sz="18" w:space="0" w:color="FFFFFF"/>
               <w:left w:val="single" w:sz="18" w:space="0" w:color="FFFFFF"/>
@@ -5217,7 +5217,7 @@
         </w:trPr>
         <w:tc>
           <w:tcPr>
-            <w:tcW w:w="1428" w:type="dxa"/>
+            <w:tcW w:w="1426" w:type="dxa"/>
             <w:tcBorders>
               <w:top w:val="single" w:sz="18" w:space="0" w:color="FFFFFF"/>
               <w:bottom w:val="single" w:sz="18" w:space="0" w:color="FFFFFF"/>
@@ -5366,7 +5366,7 @@
         </w:tc>
         <w:tc>
           <w:tcPr>
-            <w:tcW w:w="2074" w:type="dxa"/>
+            <w:tcW w:w="2076" w:type="dxa"/>
             <w:tcBorders>
               <w:top w:val="single" w:sz="18" w:space="0" w:color="FFFFFF"/>
               <w:left w:val="single" w:sz="18" w:space="0" w:color="FFFFFF"/>
@@ -5462,7 +5462,7 @@
         </w:trPr>
         <w:tc>
           <w:tcPr>
-            <w:tcW w:w="1428" w:type="dxa"/>
+            <w:tcW w:w="1426" w:type="dxa"/>
             <w:tcBorders>
               <w:top w:val="single" w:sz="18" w:space="0" w:color="FFFFFF"/>
               <w:bottom w:val="single" w:sz="18" w:space="0" w:color="FFFFFF"/>
@@ -5528,7 +5528,15 @@
                 <w:sz w:val="20"/>
                 <w:szCs w:val="20"/>
               </w:rPr>
-              <w:t>Naive Bayes: event models</w:t>
+              <w:t>E</w:t>
+            </w:r>
+            <w:r>
+              <w:rPr>
+                <w:rFonts w:cs="Times New Roman" w:ascii="Times New Roman" w:hAnsi="Times New Roman"/>
+                <w:sz w:val="20"/>
+                <w:szCs w:val="20"/>
+              </w:rPr>
+              <w:t>vent models</w:t>
             </w:r>
             <w:r/>
           </w:p>
@@ -5554,7 +5562,7 @@
         </w:tc>
         <w:tc>
           <w:tcPr>
-            <w:tcW w:w="2074" w:type="dxa"/>
+            <w:tcW w:w="2076" w:type="dxa"/>
             <w:tcBorders>
               <w:top w:val="single" w:sz="18" w:space="0" w:color="FFFFFF"/>
               <w:left w:val="single" w:sz="18" w:space="0" w:color="FFFFFF"/>
@@ -5605,7 +5613,7 @@
         </w:trPr>
         <w:tc>
           <w:tcPr>
-            <w:tcW w:w="1428" w:type="dxa"/>
+            <w:tcW w:w="1426" w:type="dxa"/>
             <w:tcBorders>
               <w:top w:val="single" w:sz="18" w:space="0" w:color="FFFFFF"/>
               <w:bottom w:val="single" w:sz="18" w:space="0" w:color="FFFFFF"/>
@@ -5672,15 +5680,7 @@
                 <w:sz w:val="20"/>
                 <w:szCs w:val="20"/>
               </w:rPr>
-              <w:t xml:space="preserve">Support vector machines: </w:t>
-            </w:r>
-            <w:r>
-              <w:rPr>
-                <w:rFonts w:cs="Times New Roman" w:ascii="Times New Roman" w:hAnsi="Times New Roman"/>
-                <w:sz w:val="20"/>
-                <w:szCs w:val="20"/>
-              </w:rPr>
-              <w:t>intuition</w:t>
+              <w:t>Support vector machines: intuition</w:t>
             </w:r>
             <w:r/>
           </w:p>
@@ -5832,7 +5832,7 @@
         </w:tc>
         <w:tc>
           <w:tcPr>
-            <w:tcW w:w="2074" w:type="dxa"/>
+            <w:tcW w:w="2076" w:type="dxa"/>
             <w:tcBorders>
               <w:top w:val="single" w:sz="18" w:space="0" w:color="FFFFFF"/>
               <w:left w:val="single" w:sz="18" w:space="0" w:color="FFFFFF"/>
@@ -5876,7 +5876,7 @@
         </w:trPr>
         <w:tc>
           <w:tcPr>
-            <w:tcW w:w="1428" w:type="dxa"/>
+            <w:tcW w:w="1426" w:type="dxa"/>
             <w:tcBorders>
               <w:top w:val="single" w:sz="18" w:space="0" w:color="FFFFFF"/>
               <w:bottom w:val="single" w:sz="18" w:space="0" w:color="FFFFFF"/>
@@ -5942,16 +5942,24 @@
                 <w:numId w:val="9"/>
               </w:numPr>
               <w:spacing w:lineRule="auto" w:line="240" w:before="0" w:after="0"/>
-            </w:pPr>
-            <w:r>
-              <w:rPr>
-                <w:rFonts w:cs="Times New Roman" w:ascii="Times New Roman" w:hAnsi="Times New Roman"/>
+              <w:rPr>
+                <w:sz w:val="20"/>
+                <w:sz w:val="20"/>
+                <w:szCs w:val="20"/>
+                <w:rFonts w:ascii="Times New Roman" w:hAnsi="Times New Roman" w:eastAsia="PMingLiU" w:cs="Times New Roman"/>
                 <w:color w:val="00000A"/>
-                <w:sz w:val="20"/>
-                <w:szCs w:val="20"/>
                 <w:lang w:val="en-US" w:eastAsia="en-US" w:bidi="ar-SA"/>
               </w:rPr>
-              <w:t>Decision trees</w:t>
+            </w:pPr>
+            <w:r>
+              <w:rPr>
+                <w:rFonts w:eastAsia="PMingLiU" w:cs="Times New Roman" w:ascii="Times New Roman" w:hAnsi="Times New Roman"/>
+                <w:color w:val="00000A"/>
+                <w:sz w:val="20"/>
+                <w:szCs w:val="20"/>
+                <w:lang w:val="en-US" w:eastAsia="en-US" w:bidi="ar-SA"/>
+              </w:rPr>
+              <w:t>Generalized additive models (GAM)</w:t>
             </w:r>
             <w:r/>
           </w:p>
@@ -5972,7 +5980,7 @@
                 <w:szCs w:val="20"/>
                 <w:lang w:val="en-US" w:eastAsia="en-US" w:bidi="ar-SA"/>
               </w:rPr>
-              <w:t xml:space="preserve">Ensemble of algorithms </w:t>
+              <w:t>Tree-based methods</w:t>
             </w:r>
             <w:r/>
           </w:p>
@@ -6014,14 +6022,14 @@
                 <w:szCs w:val="20"/>
                 <w:lang w:val="en-US" w:eastAsia="en-US" w:bidi="ar-SA"/>
               </w:rPr>
-              <w:t>Bagging</w:t>
+              <w:t>Boosting trees</w:t>
             </w:r>
             <w:r/>
           </w:p>
         </w:tc>
         <w:tc>
           <w:tcPr>
-            <w:tcW w:w="2074" w:type="dxa"/>
+            <w:tcW w:w="2076" w:type="dxa"/>
             <w:tcBorders>
               <w:top w:val="single" w:sz="18" w:space="0" w:color="FFFFFF"/>
               <w:left w:val="single" w:sz="18" w:space="0" w:color="FFFFFF"/>
@@ -6065,7 +6073,7 @@
         </w:trPr>
         <w:tc>
           <w:tcPr>
-            <w:tcW w:w="1428" w:type="dxa"/>
+            <w:tcW w:w="1426" w:type="dxa"/>
             <w:tcBorders>
               <w:top w:val="single" w:sz="18" w:space="0" w:color="FFFFFF"/>
               <w:bottom w:val="single" w:sz="18" w:space="0" w:color="FFFFFF"/>
@@ -6144,7 +6152,7 @@
         </w:tc>
         <w:tc>
           <w:tcPr>
-            <w:tcW w:w="2074" w:type="dxa"/>
+            <w:tcW w:w="2076" w:type="dxa"/>
             <w:tcBorders>
               <w:top w:val="single" w:sz="18" w:space="0" w:color="FFFFFF"/>
               <w:left w:val="single" w:sz="18" w:space="0" w:color="FFFFFF"/>
@@ -6191,7 +6199,7 @@
         </w:trPr>
         <w:tc>
           <w:tcPr>
-            <w:tcW w:w="1428" w:type="dxa"/>
+            <w:tcW w:w="1426" w:type="dxa"/>
             <w:tcBorders>
               <w:top w:val="single" w:sz="18" w:space="0" w:color="FFFFFF"/>
               <w:bottom w:val="single" w:sz="18" w:space="0" w:color="FFFFFF"/>
@@ -6386,7 +6394,7 @@
         </w:tc>
         <w:tc>
           <w:tcPr>
-            <w:tcW w:w="2074" w:type="dxa"/>
+            <w:tcW w:w="2076" w:type="dxa"/>
             <w:tcBorders>
               <w:top w:val="single" w:sz="18" w:space="0" w:color="FFFFFF"/>
               <w:left w:val="single" w:sz="18" w:space="0" w:color="FFFFFF"/>
@@ -6430,7 +6438,7 @@
         </w:trPr>
         <w:tc>
           <w:tcPr>
-            <w:tcW w:w="1428" w:type="dxa"/>
+            <w:tcW w:w="1426" w:type="dxa"/>
             <w:tcBorders>
               <w:top w:val="single" w:sz="18" w:space="0" w:color="FFFFFF"/>
               <w:bottom w:val="single" w:sz="18" w:space="0" w:color="FFFFFF"/>
@@ -6584,7 +6592,7 @@
         </w:tc>
         <w:tc>
           <w:tcPr>
-            <w:tcW w:w="2074" w:type="dxa"/>
+            <w:tcW w:w="2076" w:type="dxa"/>
             <w:tcBorders>
               <w:top w:val="single" w:sz="18" w:space="0" w:color="FFFFFF"/>
               <w:left w:val="single" w:sz="18" w:space="0" w:color="FFFFFF"/>
@@ -6652,7 +6660,7 @@
         </w:trPr>
         <w:tc>
           <w:tcPr>
-            <w:tcW w:w="1428" w:type="dxa"/>
+            <w:tcW w:w="1426" w:type="dxa"/>
             <w:tcBorders>
               <w:top w:val="single" w:sz="18" w:space="0" w:color="FFFFFF"/>
               <w:bottom w:val="single" w:sz="18" w:space="0" w:color="FFFFFF"/>
@@ -6844,7 +6852,7 @@
         </w:tc>
         <w:tc>
           <w:tcPr>
-            <w:tcW w:w="2074" w:type="dxa"/>
+            <w:tcW w:w="2076" w:type="dxa"/>
             <w:tcBorders>
               <w:top w:val="single" w:sz="18" w:space="0" w:color="FFFFFF"/>
               <w:left w:val="single" w:sz="18" w:space="0" w:color="FFFFFF"/>
@@ -6916,7 +6924,7 @@
         </w:trPr>
         <w:tc>
           <w:tcPr>
-            <w:tcW w:w="1428" w:type="dxa"/>
+            <w:tcW w:w="1426" w:type="dxa"/>
             <w:tcBorders>
               <w:top w:val="single" w:sz="18" w:space="0" w:color="FFFFFF"/>
               <w:bottom w:val="single" w:sz="18" w:space="0" w:color="FFFFFF"/>
@@ -7070,7 +7078,7 @@
         </w:tc>
         <w:tc>
           <w:tcPr>
-            <w:tcW w:w="2074" w:type="dxa"/>
+            <w:tcW w:w="2076" w:type="dxa"/>
             <w:tcBorders>
               <w:top w:val="single" w:sz="18" w:space="0" w:color="FFFFFF"/>
               <w:left w:val="single" w:sz="18" w:space="0" w:color="FFFFFF"/>
@@ -7115,7 +7123,7 @@
         </w:trPr>
         <w:tc>
           <w:tcPr>
-            <w:tcW w:w="1428" w:type="dxa"/>
+            <w:tcW w:w="1426" w:type="dxa"/>
             <w:tcBorders>
               <w:top w:val="single" w:sz="18" w:space="0" w:color="FFFFFF"/>
               <w:bottom w:val="single" w:sz="18" w:space="0" w:color="FFFFFF"/>
@@ -7212,7 +7220,7 @@
         </w:tc>
         <w:tc>
           <w:tcPr>
-            <w:tcW w:w="2074" w:type="dxa"/>
+            <w:tcW w:w="2076" w:type="dxa"/>
             <w:tcBorders>
               <w:top w:val="single" w:sz="18" w:space="0" w:color="FFFFFF"/>
               <w:left w:val="single" w:sz="18" w:space="0" w:color="FFFFFF"/>
@@ -7256,7 +7264,7 @@
         </w:trPr>
         <w:tc>
           <w:tcPr>
-            <w:tcW w:w="1428" w:type="dxa"/>
+            <w:tcW w:w="1426" w:type="dxa"/>
             <w:tcBorders>
               <w:top w:val="single" w:sz="18" w:space="0" w:color="FFFFFF"/>
               <w:bottom w:val="single" w:sz="18" w:space="0" w:color="FFFFFF"/>
@@ -7342,7 +7350,7 @@
         </w:tc>
         <w:tc>
           <w:tcPr>
-            <w:tcW w:w="2074" w:type="dxa"/>
+            <w:tcW w:w="2076" w:type="dxa"/>
             <w:tcBorders>
               <w:top w:val="single" w:sz="18" w:space="0" w:color="FFFFFF"/>
               <w:left w:val="single" w:sz="18" w:space="0" w:color="FFFFFF"/>
@@ -7394,7 +7402,7 @@
         </w:trPr>
         <w:tc>
           <w:tcPr>
-            <w:tcW w:w="1428" w:type="dxa"/>
+            <w:tcW w:w="1426" w:type="dxa"/>
             <w:tcBorders>
               <w:top w:val="single" w:sz="18" w:space="0" w:color="FFFFFF"/>
               <w:bottom w:val="single" w:sz="18" w:space="0" w:color="FFFFFF"/>
@@ -7473,7 +7481,7 @@
         </w:tc>
         <w:tc>
           <w:tcPr>
-            <w:tcW w:w="2074" w:type="dxa"/>
+            <w:tcW w:w="2076" w:type="dxa"/>
             <w:tcBorders>
               <w:top w:val="single" w:sz="18" w:space="0" w:color="FFFFFF"/>
               <w:left w:val="single" w:sz="18" w:space="0" w:color="FFFFFF"/>
@@ -7850,7 +7858,7 @@
             <wp:anchor behindDoc="1" distT="0" distB="0" distL="114300" distR="114300" simplePos="0" locked="0" layoutInCell="1" allowOverlap="1" relativeHeight="5">
               <wp:simplePos x="0" y="0"/>
               <wp:positionH relativeFrom="column">
-                <wp:posOffset>-46355</wp:posOffset>
+                <wp:posOffset>-45085</wp:posOffset>
               </wp:positionH>
               <wp:positionV relativeFrom="paragraph">
                 <wp:posOffset>59055</wp:posOffset>
@@ -7884,7 +7892,7 @@
         </mc:Choice>
         <mc:Fallback>
           <w:pict>
-            <v:line id="shape_0" from="-3.65pt,4.65pt" to="505.35pt,4.65pt" ID="Straight Connector 1" stroked="f" style="position:absolute">
+            <v:line id="shape_0" from="-3.55pt,4.65pt" to="505.45pt,4.65pt" ID="Straight Connector 1" stroked="f" style="position:absolute">
               <v:stroke color="#3465a4" joinstyle="round" endcap="flat"/>
               <v:fill on="false" o:detectmouseclick="t"/>
             </v:line>
@@ -11037,6 +11045,54 @@
       <w:rFonts w:cs="OpenSymbol"/>
     </w:rPr>
   </w:style>
+  <w:style w:type="character" w:styleId="ListLabel51">
+    <w:name w:val="ListLabel 51"/>
+    <w:rPr>
+      <w:rFonts w:cs="Symbol"/>
+    </w:rPr>
+  </w:style>
+  <w:style w:type="character" w:styleId="ListLabel52">
+    <w:name w:val="ListLabel 52"/>
+    <w:rPr>
+      <w:rFonts w:cs="Courier New"/>
+    </w:rPr>
+  </w:style>
+  <w:style w:type="character" w:styleId="ListLabel53">
+    <w:name w:val="ListLabel 53"/>
+    <w:rPr>
+      <w:rFonts w:cs="Wingdings"/>
+    </w:rPr>
+  </w:style>
+  <w:style w:type="character" w:styleId="ListLabel54">
+    <w:name w:val="ListLabel 54"/>
+    <w:rPr>
+      <w:rFonts w:cs="OpenSymbol"/>
+    </w:rPr>
+  </w:style>
+  <w:style w:type="character" w:styleId="ListLabel55">
+    <w:name w:val="ListLabel 55"/>
+    <w:rPr>
+      <w:rFonts w:cs="Symbol"/>
+    </w:rPr>
+  </w:style>
+  <w:style w:type="character" w:styleId="ListLabel56">
+    <w:name w:val="ListLabel 56"/>
+    <w:rPr>
+      <w:rFonts w:cs="Courier New"/>
+    </w:rPr>
+  </w:style>
+  <w:style w:type="character" w:styleId="ListLabel57">
+    <w:name w:val="ListLabel 57"/>
+    <w:rPr>
+      <w:rFonts w:cs="Wingdings"/>
+    </w:rPr>
+  </w:style>
+  <w:style w:type="character" w:styleId="ListLabel58">
+    <w:name w:val="ListLabel 58"/>
+    <w:rPr>
+      <w:rFonts w:cs="OpenSymbol"/>
+    </w:rPr>
+  </w:style>
   <w:style w:type="paragraph" w:styleId="Heading" w:customStyle="1">
     <w:name w:val="Heading"/>
     <w:basedOn w:val="Normal"/>

</xml_diff>

<commit_message>
Lecture 6 is corrected
</commit_message>
<xml_diff>
--- a/syllabus/Syllabus_MTH594_Spring2016.docx
+++ b/syllabus/Syllabus_MTH594_Spring2016.docx
@@ -24,9 +24,9 @@
         </w:tblCellMar>
       </w:tblPr>
       <w:tblGrid>
-        <w:gridCol w:w="444"/>
+        <w:gridCol w:w="442"/>
         <w:gridCol w:w="1848"/>
-        <w:gridCol w:w="7968"/>
+        <w:gridCol w:w="7970"/>
       </w:tblGrid>
       <w:tr>
         <w:trPr>
@@ -34,7 +34,7 @@
         </w:trPr>
         <w:tc>
           <w:tcPr>
-            <w:tcW w:w="444" w:type="dxa"/>
+            <w:tcW w:w="442" w:type="dxa"/>
             <w:tcBorders>
               <w:top w:val="nil"/>
               <w:left w:val="nil"/>
@@ -118,7 +118,7 @@
         </w:tc>
         <w:tc>
           <w:tcPr>
-            <w:tcW w:w="7968" w:type="dxa"/>
+            <w:tcW w:w="7970" w:type="dxa"/>
             <w:tcBorders>
               <w:top w:val="nil"/>
               <w:left w:val="single" w:sz="4" w:space="0" w:color="A6A6A6"/>
@@ -129,7 +129,7 @@
             </w:tcBorders>
             <w:shd w:color="auto" w:fill="auto" w:val="clear"/>
             <w:tcMar>
-              <w:left w:w="33" w:type="dxa"/>
+              <w:left w:w="23" w:type="dxa"/>
             </w:tcMar>
           </w:tcPr>
           <w:p>
@@ -157,7 +157,7 @@
         </w:trPr>
         <w:tc>
           <w:tcPr>
-            <w:tcW w:w="444" w:type="dxa"/>
+            <w:tcW w:w="442" w:type="dxa"/>
             <w:tcBorders>
               <w:top w:val="nil"/>
               <w:left w:val="nil"/>
@@ -239,7 +239,7 @@
         </w:tc>
         <w:tc>
           <w:tcPr>
-            <w:tcW w:w="7968" w:type="dxa"/>
+            <w:tcW w:w="7970" w:type="dxa"/>
             <w:tcBorders>
               <w:top w:val="single" w:sz="4" w:space="0" w:color="A6A6A6"/>
               <w:left w:val="single" w:sz="4" w:space="0" w:color="A6A6A6"/>
@@ -250,7 +250,7 @@
             </w:tcBorders>
             <w:shd w:color="auto" w:fill="auto" w:val="clear"/>
             <w:tcMar>
-              <w:left w:w="33" w:type="dxa"/>
+              <w:left w:w="23" w:type="dxa"/>
             </w:tcMar>
             <w:vAlign w:val="bottom"/>
           </w:tcPr>
@@ -276,7 +276,7 @@
         </w:trPr>
         <w:tc>
           <w:tcPr>
-            <w:tcW w:w="444" w:type="dxa"/>
+            <w:tcW w:w="442" w:type="dxa"/>
             <w:tcBorders>
               <w:top w:val="nil"/>
               <w:left w:val="nil"/>
@@ -358,7 +358,7 @@
         </w:tc>
         <w:tc>
           <w:tcPr>
-            <w:tcW w:w="7968" w:type="dxa"/>
+            <w:tcW w:w="7970" w:type="dxa"/>
             <w:tcBorders>
               <w:top w:val="single" w:sz="4" w:space="0" w:color="A6A6A6"/>
               <w:left w:val="single" w:sz="4" w:space="0" w:color="A6A6A6"/>
@@ -369,7 +369,7 @@
             </w:tcBorders>
             <w:shd w:color="auto" w:fill="auto" w:val="clear"/>
             <w:tcMar>
-              <w:left w:w="33" w:type="dxa"/>
+              <w:left w:w="23" w:type="dxa"/>
             </w:tcMar>
             <w:vAlign w:val="center"/>
           </w:tcPr>
@@ -397,7 +397,7 @@
         </w:trPr>
         <w:tc>
           <w:tcPr>
-            <w:tcW w:w="444" w:type="dxa"/>
+            <w:tcW w:w="442" w:type="dxa"/>
             <w:tcBorders>
               <w:top w:val="nil"/>
               <w:left w:val="nil"/>
@@ -479,7 +479,7 @@
         </w:tc>
         <w:tc>
           <w:tcPr>
-            <w:tcW w:w="7968" w:type="dxa"/>
+            <w:tcW w:w="7970" w:type="dxa"/>
             <w:tcBorders>
               <w:top w:val="single" w:sz="4" w:space="0" w:color="A6A6A6"/>
               <w:left w:val="single" w:sz="4" w:space="0" w:color="A6A6A6"/>
@@ -490,7 +490,7 @@
             </w:tcBorders>
             <w:shd w:color="auto" w:fill="auto" w:val="clear"/>
             <w:tcMar>
-              <w:left w:w="33" w:type="dxa"/>
+              <w:left w:w="23" w:type="dxa"/>
             </w:tcMar>
             <w:vAlign w:val="bottom"/>
           </w:tcPr>
@@ -521,7 +521,7 @@
         </w:trPr>
         <w:tc>
           <w:tcPr>
-            <w:tcW w:w="444" w:type="dxa"/>
+            <w:tcW w:w="442" w:type="dxa"/>
             <w:tcBorders>
               <w:top w:val="single" w:sz="4" w:space="0" w:color="A6A6A6"/>
               <w:left w:val="nil"/>
@@ -603,7 +603,7 @@
         </w:tc>
         <w:tc>
           <w:tcPr>
-            <w:tcW w:w="7968" w:type="dxa"/>
+            <w:tcW w:w="7970" w:type="dxa"/>
             <w:tcBorders>
               <w:top w:val="single" w:sz="4" w:space="0" w:color="A6A6A6"/>
               <w:left w:val="single" w:sz="4" w:space="0" w:color="A6A6A6"/>
@@ -614,7 +614,7 @@
             </w:tcBorders>
             <w:shd w:color="auto" w:fill="auto" w:val="clear"/>
             <w:tcMar>
-              <w:left w:w="33" w:type="dxa"/>
+              <w:left w:w="23" w:type="dxa"/>
             </w:tcMar>
             <w:vAlign w:val="bottom"/>
           </w:tcPr>
@@ -639,7 +639,7 @@
         </w:trPr>
         <w:tc>
           <w:tcPr>
-            <w:tcW w:w="444" w:type="dxa"/>
+            <w:tcW w:w="442" w:type="dxa"/>
             <w:tcBorders>
               <w:top w:val="single" w:sz="4" w:space="0" w:color="A6A6A6"/>
               <w:left w:val="nil"/>
@@ -721,7 +721,7 @@
         </w:tc>
         <w:tc>
           <w:tcPr>
-            <w:tcW w:w="7968" w:type="dxa"/>
+            <w:tcW w:w="7970" w:type="dxa"/>
             <w:tcBorders>
               <w:top w:val="single" w:sz="4" w:space="0" w:color="A6A6A6"/>
               <w:left w:val="single" w:sz="4" w:space="0" w:color="A6A6A6"/>
@@ -732,7 +732,7 @@
             </w:tcBorders>
             <w:shd w:color="auto" w:fill="auto" w:val="clear"/>
             <w:tcMar>
-              <w:left w:w="33" w:type="dxa"/>
+              <w:left w:w="23" w:type="dxa"/>
             </w:tcMar>
             <w:vAlign w:val="bottom"/>
           </w:tcPr>
@@ -783,10 +783,10 @@
             </w:tblPr>
             <w:tblGrid>
               <w:gridCol w:w="1983"/>
-              <w:gridCol w:w="1344"/>
+              <w:gridCol w:w="1343"/>
               <w:gridCol w:w="1075"/>
-              <w:gridCol w:w="1616"/>
-              <w:gridCol w:w="1557"/>
+              <w:gridCol w:w="1615"/>
+              <w:gridCol w:w="1559"/>
             </w:tblGrid>
             <w:tr>
               <w:trPr/>
@@ -830,7 +830,7 @@
               </w:tc>
               <w:tc>
                 <w:tcPr>
-                  <w:tcW w:w="1344" w:type="dxa"/>
+                  <w:tcW w:w="1343" w:type="dxa"/>
                   <w:tcBorders>
                     <w:top w:val="nil"/>
                     <w:left w:val="single" w:sz="4" w:space="0" w:color="A6A6A6"/>
@@ -841,7 +841,7 @@
                   </w:tcBorders>
                   <w:shd w:color="auto" w:fill="D9D9D9" w:themeFill="background1" w:themeFillShade="d9" w:val="clear"/>
                   <w:tcMar>
-                    <w:left w:w="33" w:type="dxa"/>
+                    <w:left w:w="23" w:type="dxa"/>
                   </w:tcMar>
                   <w:vAlign w:val="center"/>
                 </w:tcPr>
@@ -882,7 +882,7 @@
                   </w:tcBorders>
                   <w:shd w:color="auto" w:fill="D9D9D9" w:themeFill="background1" w:themeFillShade="d9" w:val="clear"/>
                   <w:tcMar>
-                    <w:left w:w="33" w:type="dxa"/>
+                    <w:left w:w="23" w:type="dxa"/>
                   </w:tcMar>
                   <w:vAlign w:val="center"/>
                 </w:tcPr>
@@ -912,7 +912,7 @@
               </w:tc>
               <w:tc>
                 <w:tcPr>
-                  <w:tcW w:w="1616" w:type="dxa"/>
+                  <w:tcW w:w="1615" w:type="dxa"/>
                   <w:tcBorders>
                     <w:top w:val="nil"/>
                     <w:left w:val="single" w:sz="4" w:space="0" w:color="A6A6A6"/>
@@ -923,7 +923,7 @@
                   </w:tcBorders>
                   <w:shd w:color="auto" w:fill="D9D9D9" w:themeFill="background1" w:themeFillShade="d9" w:val="clear"/>
                   <w:tcMar>
-                    <w:left w:w="33" w:type="dxa"/>
+                    <w:left w:w="23" w:type="dxa"/>
                   </w:tcMar>
                   <w:vAlign w:val="center"/>
                 </w:tcPr>
@@ -953,7 +953,7 @@
               </w:tc>
               <w:tc>
                 <w:tcPr>
-                  <w:tcW w:w="1557" w:type="dxa"/>
+                  <w:tcW w:w="1559" w:type="dxa"/>
                   <w:tcBorders>
                     <w:top w:val="nil"/>
                     <w:left w:val="single" w:sz="4" w:space="0" w:color="A6A6A6"/>
@@ -964,7 +964,7 @@
                   </w:tcBorders>
                   <w:shd w:color="auto" w:fill="D9D9D9" w:themeFill="background1" w:themeFillShade="d9" w:val="clear"/>
                   <w:tcMar>
-                    <w:left w:w="33" w:type="dxa"/>
+                    <w:left w:w="23" w:type="dxa"/>
                   </w:tcMar>
                   <w:vAlign w:val="center"/>
                 </w:tcPr>
@@ -1028,7 +1028,7 @@
               </w:tc>
               <w:tc>
                 <w:tcPr>
-                  <w:tcW w:w="1344" w:type="dxa"/>
+                  <w:tcW w:w="1343" w:type="dxa"/>
                   <w:tcBorders>
                     <w:top w:val="single" w:sz="4" w:space="0" w:color="A6A6A6"/>
                     <w:left w:val="single" w:sz="4" w:space="0" w:color="A6A6A6"/>
@@ -1039,7 +1039,7 @@
                   </w:tcBorders>
                   <w:shd w:color="auto" w:fill="auto" w:val="clear"/>
                   <w:tcMar>
-                    <w:left w:w="33" w:type="dxa"/>
+                    <w:left w:w="23" w:type="dxa"/>
                   </w:tcMar>
                   <w:vAlign w:val="center"/>
                 </w:tcPr>
@@ -1073,7 +1073,7 @@
                   </w:tcBorders>
                   <w:shd w:color="auto" w:fill="auto" w:val="clear"/>
                   <w:tcMar>
-                    <w:left w:w="33" w:type="dxa"/>
+                    <w:left w:w="23" w:type="dxa"/>
                   </w:tcMar>
                   <w:vAlign w:val="center"/>
                 </w:tcPr>
@@ -1096,7 +1096,7 @@
               </w:tc>
               <w:tc>
                 <w:tcPr>
-                  <w:tcW w:w="1616" w:type="dxa"/>
+                  <w:tcW w:w="1615" w:type="dxa"/>
                   <w:tcBorders>
                     <w:top w:val="single" w:sz="4" w:space="0" w:color="A6A6A6"/>
                     <w:left w:val="single" w:sz="4" w:space="0" w:color="A6A6A6"/>
@@ -1107,7 +1107,7 @@
                   </w:tcBorders>
                   <w:shd w:color="auto" w:fill="auto" w:val="clear"/>
                   <w:tcMar>
-                    <w:left w:w="33" w:type="dxa"/>
+                    <w:left w:w="23" w:type="dxa"/>
                   </w:tcMar>
                   <w:vAlign w:val="center"/>
                 </w:tcPr>
@@ -1130,7 +1130,7 @@
               </w:tc>
               <w:tc>
                 <w:tcPr>
-                  <w:tcW w:w="1557" w:type="dxa"/>
+                  <w:tcW w:w="1559" w:type="dxa"/>
                   <w:tcBorders>
                     <w:top w:val="single" w:sz="4" w:space="0" w:color="A6A6A6"/>
                     <w:left w:val="single" w:sz="4" w:space="0" w:color="A6A6A6"/>
@@ -1141,7 +1141,7 @@
                   </w:tcBorders>
                   <w:shd w:color="auto" w:fill="auto" w:val="clear"/>
                   <w:tcMar>
-                    <w:left w:w="33" w:type="dxa"/>
+                    <w:left w:w="23" w:type="dxa"/>
                   </w:tcMar>
                   <w:vAlign w:val="center"/>
                 </w:tcPr>
@@ -1240,7 +1240,7 @@
         </w:trPr>
         <w:tc>
           <w:tcPr>
-            <w:tcW w:w="444" w:type="dxa"/>
+            <w:tcW w:w="442" w:type="dxa"/>
             <w:tcBorders>
               <w:top w:val="single" w:sz="4" w:space="0" w:color="A6A6A6"/>
               <w:bottom w:val="single" w:sz="4" w:space="0" w:color="A6A6A6"/>
@@ -1289,7 +1289,7 @@
             </w:tcBorders>
             <w:shd w:color="auto" w:fill="auto" w:val="clear"/>
             <w:tcMar>
-              <w:left w:w="38" w:type="dxa"/>
+              <w:left w:w="28" w:type="dxa"/>
             </w:tcMar>
           </w:tcPr>
           <w:p>
@@ -1322,7 +1322,7 @@
         </w:tc>
         <w:tc>
           <w:tcPr>
-            <w:tcW w:w="7968" w:type="dxa"/>
+            <w:tcW w:w="7970" w:type="dxa"/>
             <w:tcBorders>
               <w:top w:val="single" w:sz="4" w:space="0" w:color="A6A6A6"/>
               <w:left w:val="single" w:sz="4" w:space="0" w:color="A6A6A6"/>
@@ -1331,7 +1331,7 @@
             </w:tcBorders>
             <w:shd w:color="auto" w:fill="auto" w:val="clear"/>
             <w:tcMar>
-              <w:left w:w="33" w:type="dxa"/>
+              <w:left w:w="23" w:type="dxa"/>
             </w:tcMar>
             <w:vAlign w:val="bottom"/>
           </w:tcPr>
@@ -1444,7 +1444,7 @@
                   </w:tcBorders>
                   <w:shd w:color="auto" w:fill="D9D9D9" w:themeFill="background1" w:themeFillShade="d9" w:val="clear"/>
                   <w:tcMar>
-                    <w:left w:w="33" w:type="dxa"/>
+                    <w:left w:w="23" w:type="dxa"/>
                   </w:tcMar>
                 </w:tcPr>
                 <w:p>
@@ -1490,7 +1490,7 @@
                   </w:tcBorders>
                   <w:shd w:color="auto" w:fill="D9D9D9" w:themeFill="background1" w:themeFillShade="d9" w:val="clear"/>
                   <w:tcMar>
-                    <w:left w:w="33" w:type="dxa"/>
+                    <w:left w:w="23" w:type="dxa"/>
                   </w:tcMar>
                 </w:tcPr>
                 <w:p>
@@ -1536,7 +1536,7 @@
                   </w:tcBorders>
                   <w:shd w:color="auto" w:fill="D9D9D9" w:themeFill="background1" w:themeFillShade="d9" w:val="clear"/>
                   <w:tcMar>
-                    <w:left w:w="33" w:type="dxa"/>
+                    <w:left w:w="23" w:type="dxa"/>
                   </w:tcMar>
                 </w:tcPr>
                 <w:p>
@@ -1616,7 +1616,7 @@
                   </w:tcBorders>
                   <w:shd w:color="auto" w:fill="auto" w:val="clear"/>
                   <w:tcMar>
-                    <w:left w:w="33" w:type="dxa"/>
+                    <w:left w:w="23" w:type="dxa"/>
                   </w:tcMar>
                 </w:tcPr>
                 <w:p>
@@ -1650,7 +1650,7 @@
                   </w:tcBorders>
                   <w:shd w:color="auto" w:fill="auto" w:val="clear"/>
                   <w:tcMar>
-                    <w:left w:w="33" w:type="dxa"/>
+                    <w:left w:w="23" w:type="dxa"/>
                   </w:tcMar>
                 </w:tcPr>
                 <w:p>
@@ -1684,7 +1684,7 @@
                   </w:tcBorders>
                   <w:shd w:color="auto" w:fill="auto" w:val="clear"/>
                   <w:tcMar>
-                    <w:left w:w="33" w:type="dxa"/>
+                    <w:left w:w="23" w:type="dxa"/>
                   </w:tcMar>
                 </w:tcPr>
                 <w:p>
@@ -1751,11 +1751,11 @@
               </w:tblCellMar>
             </w:tblPr>
             <w:tblGrid>
-              <w:gridCol w:w="1360"/>
-              <w:gridCol w:w="1344"/>
+              <w:gridCol w:w="1358"/>
+              <w:gridCol w:w="1343"/>
               <w:gridCol w:w="1436"/>
               <w:gridCol w:w="1530"/>
-              <w:gridCol w:w="1530"/>
+              <w:gridCol w:w="1533"/>
             </w:tblGrid>
             <w:tr>
               <w:trPr>
@@ -1763,7 +1763,7 @@
               </w:trPr>
               <w:tc>
                 <w:tcPr>
-                  <w:tcW w:w="1360" w:type="dxa"/>
+                  <w:tcW w:w="1358" w:type="dxa"/>
                   <w:tcBorders>
                     <w:top w:val="nil"/>
                     <w:left w:val="nil"/>
@@ -1804,7 +1804,7 @@
               </w:tc>
               <w:tc>
                 <w:tcPr>
-                  <w:tcW w:w="1344" w:type="dxa"/>
+                  <w:tcW w:w="1343" w:type="dxa"/>
                   <w:tcBorders>
                     <w:top w:val="nil"/>
                     <w:left w:val="single" w:sz="4" w:space="0" w:color="A6A6A6"/>
@@ -1815,7 +1815,7 @@
                   </w:tcBorders>
                   <w:shd w:color="auto" w:fill="D9D9D9" w:themeFill="background1" w:themeFillShade="d9" w:val="clear"/>
                   <w:tcMar>
-                    <w:left w:w="53" w:type="dxa"/>
+                    <w:left w:w="43" w:type="dxa"/>
                   </w:tcMar>
                 </w:tcPr>
                 <w:p>
@@ -1859,7 +1859,7 @@
                   </w:tcBorders>
                   <w:shd w:color="auto" w:fill="D9D9D9" w:themeFill="background1" w:themeFillShade="d9" w:val="clear"/>
                   <w:tcMar>
-                    <w:left w:w="53" w:type="dxa"/>
+                    <w:left w:w="43" w:type="dxa"/>
                   </w:tcMar>
                 </w:tcPr>
                 <w:p>
@@ -1903,7 +1903,7 @@
                   </w:tcBorders>
                   <w:shd w:color="auto" w:fill="D9D9D9" w:themeFill="background1" w:themeFillShade="d9" w:val="clear"/>
                   <w:tcMar>
-                    <w:left w:w="53" w:type="dxa"/>
+                    <w:left w:w="43" w:type="dxa"/>
                   </w:tcMar>
                 </w:tcPr>
                 <w:p>
@@ -1936,7 +1936,7 @@
               </w:tc>
               <w:tc>
                 <w:tcPr>
-                  <w:tcW w:w="1530" w:type="dxa"/>
+                  <w:tcW w:w="1533" w:type="dxa"/>
                   <w:tcBorders>
                     <w:top w:val="nil"/>
                     <w:left w:val="single" w:sz="4" w:space="0" w:color="A6A6A6"/>
@@ -1947,7 +1947,7 @@
                   </w:tcBorders>
                   <w:shd w:color="auto" w:fill="D9D9D9" w:themeFill="background1" w:themeFillShade="d9" w:val="clear"/>
                   <w:tcMar>
-                    <w:left w:w="53" w:type="dxa"/>
+                    <w:left w:w="43" w:type="dxa"/>
                   </w:tcMar>
                 </w:tcPr>
                 <w:p>
@@ -1984,7 +1984,7 @@
               </w:trPr>
               <w:tc>
                 <w:tcPr>
-                  <w:tcW w:w="1360" w:type="dxa"/>
+                  <w:tcW w:w="1358" w:type="dxa"/>
                   <w:tcBorders>
                     <w:top w:val="single" w:sz="4" w:space="0" w:color="A6A6A6"/>
                     <w:left w:val="nil"/>
@@ -2020,7 +2020,7 @@
               </w:tc>
               <w:tc>
                 <w:tcPr>
-                  <w:tcW w:w="1344" w:type="dxa"/>
+                  <w:tcW w:w="1343" w:type="dxa"/>
                   <w:tcBorders>
                     <w:top w:val="single" w:sz="4" w:space="0" w:color="A6A6A6"/>
                     <w:left w:val="single" w:sz="4" w:space="0" w:color="A6A6A6"/>
@@ -2031,7 +2031,7 @@
                   </w:tcBorders>
                   <w:shd w:fill="auto" w:val="clear"/>
                   <w:tcMar>
-                    <w:left w:w="53" w:type="dxa"/>
+                    <w:left w:w="43" w:type="dxa"/>
                   </w:tcMar>
                 </w:tcPr>
                 <w:p>
@@ -2073,7 +2073,7 @@
                   </w:tcBorders>
                   <w:shd w:fill="auto" w:val="clear"/>
                   <w:tcMar>
-                    <w:left w:w="53" w:type="dxa"/>
+                    <w:left w:w="43" w:type="dxa"/>
                   </w:tcMar>
                 </w:tcPr>
                 <w:p>
@@ -2112,7 +2112,7 @@
                   </w:tcBorders>
                   <w:shd w:fill="auto" w:val="clear"/>
                   <w:tcMar>
-                    <w:left w:w="53" w:type="dxa"/>
+                    <w:left w:w="43" w:type="dxa"/>
                   </w:tcMar>
                 </w:tcPr>
                 <w:p>
@@ -2143,7 +2143,7 @@
               </w:tc>
               <w:tc>
                 <w:tcPr>
-                  <w:tcW w:w="1530" w:type="dxa"/>
+                  <w:tcW w:w="1533" w:type="dxa"/>
                   <w:tcBorders>
                     <w:top w:val="single" w:sz="4" w:space="0" w:color="A6A6A6"/>
                     <w:left w:val="single" w:sz="4" w:space="0" w:color="A6A6A6"/>
@@ -2154,7 +2154,7 @@
                   </w:tcBorders>
                   <w:shd w:fill="auto" w:val="clear"/>
                   <w:tcMar>
-                    <w:left w:w="53" w:type="dxa"/>
+                    <w:left w:w="43" w:type="dxa"/>
                   </w:tcMar>
                 </w:tcPr>
                 <w:p>
@@ -2217,7 +2217,7 @@
         </w:trPr>
         <w:tc>
           <w:tcPr>
-            <w:tcW w:w="444" w:type="dxa"/>
+            <w:tcW w:w="442" w:type="dxa"/>
             <w:tcBorders>
               <w:top w:val="single" w:sz="4" w:space="0" w:color="A6A6A6"/>
               <w:bottom w:val="single" w:sz="4" w:space="0" w:color="A6A6A6"/>
@@ -2266,7 +2266,7 @@
             </w:tcBorders>
             <w:shd w:color="auto" w:fill="auto" w:val="clear"/>
             <w:tcMar>
-              <w:left w:w="38" w:type="dxa"/>
+              <w:left w:w="28" w:type="dxa"/>
             </w:tcMar>
           </w:tcPr>
           <w:p>
@@ -2299,7 +2299,7 @@
         </w:tc>
         <w:tc>
           <w:tcPr>
-            <w:tcW w:w="7968" w:type="dxa"/>
+            <w:tcW w:w="7970" w:type="dxa"/>
             <w:tcBorders>
               <w:top w:val="single" w:sz="4" w:space="0" w:color="A6A6A6"/>
               <w:left w:val="single" w:sz="4" w:space="0" w:color="A6A6A6"/>
@@ -2308,7 +2308,7 @@
             </w:tcBorders>
             <w:shd w:color="auto" w:fill="auto" w:val="clear"/>
             <w:tcMar>
-              <w:left w:w="33" w:type="dxa"/>
+              <w:left w:w="23" w:type="dxa"/>
             </w:tcMar>
             <w:vAlign w:val="center"/>
           </w:tcPr>
@@ -2384,7 +2384,7 @@
         </w:trPr>
         <w:tc>
           <w:tcPr>
-            <w:tcW w:w="444" w:type="dxa"/>
+            <w:tcW w:w="442" w:type="dxa"/>
             <w:tcBorders>
               <w:top w:val="single" w:sz="4" w:space="0" w:color="A6A6A6"/>
               <w:bottom w:val="single" w:sz="4" w:space="0" w:color="A6A6A6"/>
@@ -2433,7 +2433,7 @@
             </w:tcBorders>
             <w:shd w:color="auto" w:fill="auto" w:val="clear"/>
             <w:tcMar>
-              <w:left w:w="38" w:type="dxa"/>
+              <w:left w:w="28" w:type="dxa"/>
             </w:tcMar>
           </w:tcPr>
           <w:p>
@@ -2466,7 +2466,7 @@
         </w:tc>
         <w:tc>
           <w:tcPr>
-            <w:tcW w:w="7968" w:type="dxa"/>
+            <w:tcW w:w="7970" w:type="dxa"/>
             <w:tcBorders>
               <w:top w:val="single" w:sz="4" w:space="0" w:color="A6A6A6"/>
               <w:left w:val="single" w:sz="4" w:space="0" w:color="A6A6A6"/>
@@ -2475,7 +2475,7 @@
             </w:tcBorders>
             <w:shd w:color="auto" w:fill="auto" w:val="clear"/>
             <w:tcMar>
-              <w:left w:w="33" w:type="dxa"/>
+              <w:left w:w="23" w:type="dxa"/>
             </w:tcMar>
           </w:tcPr>
           <w:p>
@@ -2704,7 +2704,7 @@
         </w:trPr>
         <w:tc>
           <w:tcPr>
-            <w:tcW w:w="444" w:type="dxa"/>
+            <w:tcW w:w="442" w:type="dxa"/>
             <w:tcBorders>
               <w:top w:val="single" w:sz="4" w:space="0" w:color="A6A6A6"/>
               <w:bottom w:val="single" w:sz="4" w:space="0" w:color="A6A6A6"/>
@@ -2753,7 +2753,7 @@
             </w:tcBorders>
             <w:shd w:color="auto" w:fill="auto" w:val="clear"/>
             <w:tcMar>
-              <w:left w:w="38" w:type="dxa"/>
+              <w:left w:w="28" w:type="dxa"/>
             </w:tcMar>
           </w:tcPr>
           <w:p>
@@ -2786,7 +2786,7 @@
         </w:tc>
         <w:tc>
           <w:tcPr>
-            <w:tcW w:w="7968" w:type="dxa"/>
+            <w:tcW w:w="7970" w:type="dxa"/>
             <w:tcBorders>
               <w:top w:val="single" w:sz="4" w:space="0" w:color="A6A6A6"/>
               <w:left w:val="single" w:sz="4" w:space="0" w:color="A6A6A6"/>
@@ -2795,7 +2795,7 @@
             </w:tcBorders>
             <w:shd w:color="auto" w:fill="auto" w:val="clear"/>
             <w:tcMar>
-              <w:left w:w="33" w:type="dxa"/>
+              <w:left w:w="23" w:type="dxa"/>
             </w:tcMar>
             <w:vAlign w:val="center"/>
           </w:tcPr>
@@ -2899,7 +2899,7 @@
         </w:trPr>
         <w:tc>
           <w:tcPr>
-            <w:tcW w:w="444" w:type="dxa"/>
+            <w:tcW w:w="442" w:type="dxa"/>
             <w:tcBorders>
               <w:top w:val="single" w:sz="4" w:space="0" w:color="A6A6A6"/>
               <w:bottom w:val="single" w:sz="4" w:space="0" w:color="A6A6A6"/>
@@ -2948,7 +2948,7 @@
             </w:tcBorders>
             <w:shd w:color="auto" w:fill="auto" w:val="clear"/>
             <w:tcMar>
-              <w:left w:w="38" w:type="dxa"/>
+              <w:left w:w="28" w:type="dxa"/>
             </w:tcMar>
           </w:tcPr>
           <w:p>
@@ -2981,7 +2981,7 @@
         </w:tc>
         <w:tc>
           <w:tcPr>
-            <w:tcW w:w="7968" w:type="dxa"/>
+            <w:tcW w:w="7970" w:type="dxa"/>
             <w:tcBorders>
               <w:top w:val="single" w:sz="4" w:space="0" w:color="A6A6A6"/>
               <w:left w:val="single" w:sz="4" w:space="0" w:color="A6A6A6"/>
@@ -2990,7 +2990,7 @@
             </w:tcBorders>
             <w:shd w:color="auto" w:fill="auto" w:val="clear"/>
             <w:tcMar>
-              <w:left w:w="33" w:type="dxa"/>
+              <w:left w:w="23" w:type="dxa"/>
             </w:tcMar>
             <w:vAlign w:val="center"/>
           </w:tcPr>
@@ -3019,7 +3019,7 @@
         </w:trPr>
         <w:tc>
           <w:tcPr>
-            <w:tcW w:w="444" w:type="dxa"/>
+            <w:tcW w:w="442" w:type="dxa"/>
             <w:tcBorders>
               <w:top w:val="single" w:sz="4" w:space="0" w:color="A6A6A6"/>
               <w:bottom w:val="single" w:sz="4" w:space="0" w:color="A6A6A6"/>
@@ -3068,7 +3068,7 @@
             </w:tcBorders>
             <w:shd w:color="auto" w:fill="auto" w:val="clear"/>
             <w:tcMar>
-              <w:left w:w="38" w:type="dxa"/>
+              <w:left w:w="28" w:type="dxa"/>
             </w:tcMar>
           </w:tcPr>
           <w:p>
@@ -3127,7 +3127,7 @@
         </w:tc>
         <w:tc>
           <w:tcPr>
-            <w:tcW w:w="7968" w:type="dxa"/>
+            <w:tcW w:w="7970" w:type="dxa"/>
             <w:tcBorders>
               <w:top w:val="single" w:sz="4" w:space="0" w:color="A6A6A6"/>
               <w:left w:val="single" w:sz="4" w:space="0" w:color="A6A6A6"/>
@@ -3136,7 +3136,7 @@
             </w:tcBorders>
             <w:shd w:color="auto" w:fill="auto" w:val="clear"/>
             <w:tcMar>
-              <w:left w:w="33" w:type="dxa"/>
+              <w:left w:w="23" w:type="dxa"/>
             </w:tcMar>
             <w:vAlign w:val="bottom"/>
           </w:tcPr>
@@ -3352,7 +3352,7 @@
                   </w:tcBorders>
                   <w:shd w:color="auto" w:fill="auto" w:val="clear"/>
                   <w:tcMar>
-                    <w:left w:w="33" w:type="dxa"/>
+                    <w:left w:w="23" w:type="dxa"/>
                   </w:tcMar>
                   <w:vAlign w:val="center"/>
                 </w:tcPr>
@@ -3388,7 +3388,7 @@
                   </w:tcBorders>
                   <w:shd w:color="auto" w:fill="auto" w:val="clear"/>
                   <w:tcMar>
-                    <w:left w:w="33" w:type="dxa"/>
+                    <w:left w:w="23" w:type="dxa"/>
                   </w:tcMar>
                   <w:vAlign w:val="center"/>
                 </w:tcPr>
@@ -3465,7 +3465,7 @@
                   </w:tcBorders>
                   <w:shd w:color="auto" w:fill="auto" w:val="clear"/>
                   <w:tcMar>
-                    <w:left w:w="33" w:type="dxa"/>
+                    <w:left w:w="23" w:type="dxa"/>
                   </w:tcMar>
                   <w:vAlign w:val="center"/>
                 </w:tcPr>
@@ -3501,7 +3501,7 @@
                   </w:tcBorders>
                   <w:shd w:color="auto" w:fill="auto" w:val="clear"/>
                   <w:tcMar>
-                    <w:left w:w="33" w:type="dxa"/>
+                    <w:left w:w="23" w:type="dxa"/>
                   </w:tcMar>
                   <w:vAlign w:val="center"/>
                 </w:tcPr>
@@ -3572,7 +3572,7 @@
                   </w:tcBorders>
                   <w:shd w:color="auto" w:fill="auto" w:val="clear"/>
                   <w:tcMar>
-                    <w:left w:w="33" w:type="dxa"/>
+                    <w:left w:w="23" w:type="dxa"/>
                   </w:tcMar>
                   <w:vAlign w:val="center"/>
                 </w:tcPr>
@@ -3608,7 +3608,7 @@
                   </w:tcBorders>
                   <w:shd w:color="auto" w:fill="auto" w:val="clear"/>
                   <w:tcMar>
-                    <w:left w:w="33" w:type="dxa"/>
+                    <w:left w:w="23" w:type="dxa"/>
                   </w:tcMar>
                   <w:vAlign w:val="center"/>
                 </w:tcPr>
@@ -3892,7 +3892,7 @@
         </w:trPr>
         <w:tc>
           <w:tcPr>
-            <w:tcW w:w="444" w:type="dxa"/>
+            <w:tcW w:w="442" w:type="dxa"/>
             <w:tcBorders>
               <w:top w:val="single" w:sz="4" w:space="0" w:color="A6A6A6"/>
               <w:bottom w:val="single" w:sz="4" w:space="0" w:color="A6A6A6"/>
@@ -3941,7 +3941,7 @@
             </w:tcBorders>
             <w:shd w:color="auto" w:fill="auto" w:val="clear"/>
             <w:tcMar>
-              <w:left w:w="38" w:type="dxa"/>
+              <w:left w:w="28" w:type="dxa"/>
             </w:tcMar>
           </w:tcPr>
           <w:p>
@@ -3974,7 +3974,7 @@
         </w:tc>
         <w:tc>
           <w:tcPr>
-            <w:tcW w:w="7968" w:type="dxa"/>
+            <w:tcW w:w="7970" w:type="dxa"/>
             <w:tcBorders>
               <w:top w:val="single" w:sz="4" w:space="0" w:color="A6A6A6"/>
               <w:left w:val="single" w:sz="4" w:space="0" w:color="A6A6A6"/>
@@ -3983,7 +3983,7 @@
             </w:tcBorders>
             <w:shd w:color="auto" w:fill="auto" w:val="clear"/>
             <w:tcMar>
-              <w:left w:w="33" w:type="dxa"/>
+              <w:left w:w="23" w:type="dxa"/>
             </w:tcMar>
             <w:vAlign w:val="center"/>
           </w:tcPr>
@@ -4011,7 +4011,7 @@
         </w:trPr>
         <w:tc>
           <w:tcPr>
-            <w:tcW w:w="444" w:type="dxa"/>
+            <w:tcW w:w="442" w:type="dxa"/>
             <w:tcBorders>
               <w:top w:val="single" w:sz="4" w:space="0" w:color="A6A6A6"/>
               <w:bottom w:val="single" w:sz="4" w:space="0" w:color="A6A6A6"/>
@@ -4060,7 +4060,7 @@
             </w:tcBorders>
             <w:shd w:color="auto" w:fill="FDE9D9" w:themeFill="accent6" w:themeFillTint="33" w:val="clear"/>
             <w:tcMar>
-              <w:left w:w="38" w:type="dxa"/>
+              <w:left w:w="28" w:type="dxa"/>
             </w:tcMar>
           </w:tcPr>
           <w:p>
@@ -4093,7 +4093,7 @@
         </w:tc>
         <w:tc>
           <w:tcPr>
-            <w:tcW w:w="7968" w:type="dxa"/>
+            <w:tcW w:w="7970" w:type="dxa"/>
             <w:tcBorders>
               <w:top w:val="single" w:sz="4" w:space="0" w:color="A6A6A6"/>
               <w:left w:val="single" w:sz="4" w:space="0" w:color="A6A6A6"/>
@@ -4102,7 +4102,7 @@
             </w:tcBorders>
             <w:shd w:color="auto" w:fill="FDE9D9" w:themeFill="accent6" w:themeFillTint="33" w:val="clear"/>
             <w:tcMar>
-              <w:left w:w="33" w:type="dxa"/>
+              <w:left w:w="23" w:type="dxa"/>
             </w:tcMar>
             <w:vAlign w:val="center"/>
           </w:tcPr>
@@ -4448,9 +4448,9 @@
         </w:tblCellMar>
       </w:tblPr>
       <w:tblGrid>
-        <w:gridCol w:w="1426"/>
-        <w:gridCol w:w="5042"/>
-        <w:gridCol w:w="2076"/>
+        <w:gridCol w:w="1425"/>
+        <w:gridCol w:w="5040"/>
+        <w:gridCol w:w="2079"/>
       </w:tblGrid>
       <w:tr>
         <w:trPr>
@@ -4458,7 +4458,7 @@
         </w:trPr>
         <w:tc>
           <w:tcPr>
-            <w:tcW w:w="1426" w:type="dxa"/>
+            <w:tcW w:w="1425" w:type="dxa"/>
             <w:tcBorders>
               <w:bottom w:val="single" w:sz="18" w:space="0" w:color="FFFFFF"/>
               <w:right w:val="single" w:sz="18" w:space="0" w:color="FFFFFF"/>
@@ -4498,7 +4498,7 @@
         </w:tc>
         <w:tc>
           <w:tcPr>
-            <w:tcW w:w="5042" w:type="dxa"/>
+            <w:tcW w:w="5040" w:type="dxa"/>
             <w:tcBorders>
               <w:left w:val="single" w:sz="18" w:space="0" w:color="FFFFFF"/>
               <w:bottom w:val="single" w:sz="18" w:space="0" w:color="FFFFFF"/>
@@ -4535,7 +4535,7 @@
         </w:tc>
         <w:tc>
           <w:tcPr>
-            <w:tcW w:w="2076" w:type="dxa"/>
+            <w:tcW w:w="2079" w:type="dxa"/>
             <w:tcBorders>
               <w:left w:val="single" w:sz="18" w:space="0" w:color="FFFFFF"/>
               <w:bottom w:val="single" w:sz="18" w:space="0" w:color="FFFFFF"/>
@@ -4577,7 +4577,7 @@
         </w:trPr>
         <w:tc>
           <w:tcPr>
-            <w:tcW w:w="1426" w:type="dxa"/>
+            <w:tcW w:w="1425" w:type="dxa"/>
             <w:tcBorders>
               <w:top w:val="single" w:sz="18" w:space="0" w:color="FFFFFF"/>
               <w:bottom w:val="single" w:sz="18" w:space="0" w:color="FFFFFF"/>
@@ -4613,7 +4613,7 @@
         </w:tc>
         <w:tc>
           <w:tcPr>
-            <w:tcW w:w="5042" w:type="dxa"/>
+            <w:tcW w:w="5040" w:type="dxa"/>
             <w:tcBorders>
               <w:top w:val="single" w:sz="18" w:space="0" w:color="FFFFFF"/>
               <w:left w:val="single" w:sz="18" w:space="0" w:color="FFFFFF"/>
@@ -4740,7 +4740,7 @@
         </w:tc>
         <w:tc>
           <w:tcPr>
-            <w:tcW w:w="2076" w:type="dxa"/>
+            <w:tcW w:w="2079" w:type="dxa"/>
             <w:tcBorders>
               <w:top w:val="single" w:sz="18" w:space="0" w:color="FFFFFF"/>
               <w:left w:val="single" w:sz="18" w:space="0" w:color="FFFFFF"/>
@@ -4804,7 +4804,7 @@
         </w:trPr>
         <w:tc>
           <w:tcPr>
-            <w:tcW w:w="1426" w:type="dxa"/>
+            <w:tcW w:w="1425" w:type="dxa"/>
             <w:tcBorders>
               <w:top w:val="single" w:sz="18" w:space="0" w:color="FFFFFF"/>
               <w:bottom w:val="single" w:sz="18" w:space="0" w:color="FFFFFF"/>
@@ -4840,7 +4840,7 @@
         </w:tc>
         <w:tc>
           <w:tcPr>
-            <w:tcW w:w="5042" w:type="dxa"/>
+            <w:tcW w:w="5040" w:type="dxa"/>
             <w:tcBorders>
               <w:top w:val="single" w:sz="18" w:space="0" w:color="FFFFFF"/>
               <w:left w:val="single" w:sz="18" w:space="0" w:color="FFFFFF"/>
@@ -4938,7 +4938,7 @@
         </w:tc>
         <w:tc>
           <w:tcPr>
-            <w:tcW w:w="2076" w:type="dxa"/>
+            <w:tcW w:w="2079" w:type="dxa"/>
             <w:tcBorders>
               <w:top w:val="single" w:sz="18" w:space="0" w:color="FFFFFF"/>
               <w:left w:val="single" w:sz="18" w:space="0" w:color="FFFFFF"/>
@@ -4982,7 +4982,7 @@
         </w:trPr>
         <w:tc>
           <w:tcPr>
-            <w:tcW w:w="1426" w:type="dxa"/>
+            <w:tcW w:w="1425" w:type="dxa"/>
             <w:tcBorders>
               <w:top w:val="single" w:sz="18" w:space="0" w:color="FFFFFF"/>
               <w:bottom w:val="single" w:sz="18" w:space="0" w:color="FFFFFF"/>
@@ -5018,7 +5018,7 @@
         </w:tc>
         <w:tc>
           <w:tcPr>
-            <w:tcW w:w="5042" w:type="dxa"/>
+            <w:tcW w:w="5040" w:type="dxa"/>
             <w:tcBorders>
               <w:top w:val="single" w:sz="18" w:space="0" w:color="FFFFFF"/>
               <w:left w:val="single" w:sz="18" w:space="0" w:color="FFFFFF"/>
@@ -5115,7 +5115,7 @@
         </w:tc>
         <w:tc>
           <w:tcPr>
-            <w:tcW w:w="2076" w:type="dxa"/>
+            <w:tcW w:w="2079" w:type="dxa"/>
             <w:tcBorders>
               <w:top w:val="single" w:sz="18" w:space="0" w:color="FFFFFF"/>
               <w:left w:val="single" w:sz="18" w:space="0" w:color="FFFFFF"/>
@@ -5217,7 +5217,7 @@
         </w:trPr>
         <w:tc>
           <w:tcPr>
-            <w:tcW w:w="1426" w:type="dxa"/>
+            <w:tcW w:w="1425" w:type="dxa"/>
             <w:tcBorders>
               <w:top w:val="single" w:sz="18" w:space="0" w:color="FFFFFF"/>
               <w:bottom w:val="single" w:sz="18" w:space="0" w:color="FFFFFF"/>
@@ -5253,7 +5253,7 @@
         </w:tc>
         <w:tc>
           <w:tcPr>
-            <w:tcW w:w="5042" w:type="dxa"/>
+            <w:tcW w:w="5040" w:type="dxa"/>
             <w:tcBorders>
               <w:top w:val="single" w:sz="18" w:space="0" w:color="FFFFFF"/>
               <w:left w:val="single" w:sz="18" w:space="0" w:color="FFFFFF"/>
@@ -5366,7 +5366,7 @@
         </w:tc>
         <w:tc>
           <w:tcPr>
-            <w:tcW w:w="2076" w:type="dxa"/>
+            <w:tcW w:w="2079" w:type="dxa"/>
             <w:tcBorders>
               <w:top w:val="single" w:sz="18" w:space="0" w:color="FFFFFF"/>
               <w:left w:val="single" w:sz="18" w:space="0" w:color="FFFFFF"/>
@@ -5462,7 +5462,7 @@
         </w:trPr>
         <w:tc>
           <w:tcPr>
-            <w:tcW w:w="1426" w:type="dxa"/>
+            <w:tcW w:w="1425" w:type="dxa"/>
             <w:tcBorders>
               <w:top w:val="single" w:sz="18" w:space="0" w:color="FFFFFF"/>
               <w:bottom w:val="single" w:sz="18" w:space="0" w:color="FFFFFF"/>
@@ -5498,7 +5498,7 @@
         </w:tc>
         <w:tc>
           <w:tcPr>
-            <w:tcW w:w="5042" w:type="dxa"/>
+            <w:tcW w:w="5040" w:type="dxa"/>
             <w:tcBorders>
               <w:top w:val="single" w:sz="18" w:space="0" w:color="FFFFFF"/>
               <w:left w:val="single" w:sz="18" w:space="0" w:color="FFFFFF"/>
@@ -5528,15 +5528,7 @@
                 <w:sz w:val="20"/>
                 <w:szCs w:val="20"/>
               </w:rPr>
-              <w:t>E</w:t>
-            </w:r>
-            <w:r>
-              <w:rPr>
-                <w:rFonts w:cs="Times New Roman" w:ascii="Times New Roman" w:hAnsi="Times New Roman"/>
-                <w:sz w:val="20"/>
-                <w:szCs w:val="20"/>
-              </w:rPr>
-              <w:t>vent models</w:t>
+              <w:t>Event models</w:t>
             </w:r>
             <w:r/>
           </w:p>
@@ -5562,7 +5554,7 @@
         </w:tc>
         <w:tc>
           <w:tcPr>
-            <w:tcW w:w="2076" w:type="dxa"/>
+            <w:tcW w:w="2079" w:type="dxa"/>
             <w:tcBorders>
               <w:top w:val="single" w:sz="18" w:space="0" w:color="FFFFFF"/>
               <w:left w:val="single" w:sz="18" w:space="0" w:color="FFFFFF"/>
@@ -5613,7 +5605,7 @@
         </w:trPr>
         <w:tc>
           <w:tcPr>
-            <w:tcW w:w="1426" w:type="dxa"/>
+            <w:tcW w:w="1425" w:type="dxa"/>
             <w:tcBorders>
               <w:top w:val="single" w:sz="18" w:space="0" w:color="FFFFFF"/>
               <w:bottom w:val="single" w:sz="18" w:space="0" w:color="FFFFFF"/>
@@ -5649,7 +5641,7 @@
         </w:tc>
         <w:tc>
           <w:tcPr>
-            <w:tcW w:w="5042" w:type="dxa"/>
+            <w:tcW w:w="5040" w:type="dxa"/>
             <w:tcBorders>
               <w:top w:val="single" w:sz="18" w:space="0" w:color="FFFFFF"/>
               <w:left w:val="single" w:sz="18" w:space="0" w:color="FFFFFF"/>
@@ -5832,7 +5824,7 @@
         </w:tc>
         <w:tc>
           <w:tcPr>
-            <w:tcW w:w="2076" w:type="dxa"/>
+            <w:tcW w:w="2079" w:type="dxa"/>
             <w:tcBorders>
               <w:top w:val="single" w:sz="18" w:space="0" w:color="FFFFFF"/>
               <w:left w:val="single" w:sz="18" w:space="0" w:color="FFFFFF"/>
@@ -5876,7 +5868,7 @@
         </w:trPr>
         <w:tc>
           <w:tcPr>
-            <w:tcW w:w="1426" w:type="dxa"/>
+            <w:tcW w:w="1425" w:type="dxa"/>
             <w:tcBorders>
               <w:top w:val="single" w:sz="18" w:space="0" w:color="FFFFFF"/>
               <w:bottom w:val="single" w:sz="18" w:space="0" w:color="FFFFFF"/>
@@ -5918,7 +5910,7 @@
         </w:tc>
         <w:tc>
           <w:tcPr>
-            <w:tcW w:w="5042" w:type="dxa"/>
+            <w:tcW w:w="5040" w:type="dxa"/>
             <w:tcBorders>
               <w:top w:val="single" w:sz="18" w:space="0" w:color="FFFFFF"/>
               <w:left w:val="single" w:sz="18" w:space="0" w:color="FFFFFF"/>
@@ -6029,7 +6021,7 @@
         </w:tc>
         <w:tc>
           <w:tcPr>
-            <w:tcW w:w="2076" w:type="dxa"/>
+            <w:tcW w:w="2079" w:type="dxa"/>
             <w:tcBorders>
               <w:top w:val="single" w:sz="18" w:space="0" w:color="FFFFFF"/>
               <w:left w:val="single" w:sz="18" w:space="0" w:color="FFFFFF"/>
@@ -6073,7 +6065,7 @@
         </w:trPr>
         <w:tc>
           <w:tcPr>
-            <w:tcW w:w="1426" w:type="dxa"/>
+            <w:tcW w:w="1425" w:type="dxa"/>
             <w:tcBorders>
               <w:top w:val="single" w:sz="18" w:space="0" w:color="FFFFFF"/>
               <w:bottom w:val="single" w:sz="18" w:space="0" w:color="FFFFFF"/>
@@ -6115,7 +6107,7 @@
         </w:tc>
         <w:tc>
           <w:tcPr>
-            <w:tcW w:w="5042" w:type="dxa"/>
+            <w:tcW w:w="5040" w:type="dxa"/>
             <w:tcBorders>
               <w:top w:val="single" w:sz="18" w:space="0" w:color="FFFFFF"/>
               <w:left w:val="single" w:sz="18" w:space="0" w:color="FFFFFF"/>
@@ -6134,8 +6126,11 @@
           <w:p>
             <w:pPr>
               <w:pStyle w:val="Normal"/>
+              <w:numPr>
+                <w:ilvl w:val="0"/>
+                <w:numId w:val="11"/>
+              </w:numPr>
               <w:spacing w:lineRule="auto" w:line="240" w:before="0" w:after="0"/>
-              <w:ind w:left="144" w:hanging="0"/>
             </w:pPr>
             <w:r>
               <w:rPr>
@@ -6145,14 +6140,118 @@
                 <w:szCs w:val="20"/>
                 <w:lang w:val="en-US" w:eastAsia="en-US" w:bidi="ar-SA"/>
               </w:rPr>
-              <w:t>Case studies 1</w:t>
+              <w:t>Bias / variance</w:t>
+            </w:r>
+            <w:r/>
+          </w:p>
+          <w:p>
+            <w:pPr>
+              <w:pStyle w:val="Normal"/>
+              <w:numPr>
+                <w:ilvl w:val="0"/>
+                <w:numId w:val="11"/>
+              </w:numPr>
+              <w:spacing w:lineRule="auto" w:line="240" w:before="0" w:after="0"/>
+            </w:pPr>
+            <w:r>
+              <w:rPr>
+                <w:rFonts w:cs="Times New Roman" w:ascii="Times New Roman" w:hAnsi="Times New Roman"/>
+                <w:color w:val="00000A"/>
+                <w:sz w:val="20"/>
+                <w:szCs w:val="20"/>
+                <w:lang w:val="en-US" w:eastAsia="en-US" w:bidi="ar-SA"/>
+              </w:rPr>
+              <w:t>Empirical Risk Minimization (ERM)</w:t>
+            </w:r>
+            <w:r/>
+          </w:p>
+          <w:p>
+            <w:pPr>
+              <w:pStyle w:val="Normal"/>
+              <w:numPr>
+                <w:ilvl w:val="0"/>
+                <w:numId w:val="11"/>
+              </w:numPr>
+              <w:spacing w:lineRule="auto" w:line="240" w:before="0" w:after="0"/>
+            </w:pPr>
+            <w:r>
+              <w:rPr>
+                <w:rFonts w:cs="Times New Roman" w:ascii="Times New Roman" w:hAnsi="Times New Roman"/>
+                <w:color w:val="00000A"/>
+                <w:sz w:val="20"/>
+                <w:szCs w:val="20"/>
+                <w:lang w:val="en-US" w:eastAsia="en-US" w:bidi="ar-SA"/>
+              </w:rPr>
+              <w:t>Union Bound / Hoeffdin</w:t>
+            </w:r>
+            <w:r>
+              <w:rPr>
+                <w:rFonts w:cs="Times New Roman" w:ascii="Times New Roman" w:hAnsi="Times New Roman"/>
+                <w:color w:val="00000A"/>
+                <w:sz w:val="20"/>
+                <w:szCs w:val="20"/>
+                <w:lang w:val="en-US" w:eastAsia="en-US" w:bidi="ar-SA"/>
+              </w:rPr>
+              <w:t>g</w:t>
+            </w:r>
+            <w:r>
+              <w:rPr>
+                <w:rFonts w:cs="Times New Roman" w:ascii="Times New Roman" w:hAnsi="Times New Roman"/>
+                <w:color w:val="00000A"/>
+                <w:sz w:val="20"/>
+                <w:szCs w:val="20"/>
+                <w:lang w:val="en-US" w:eastAsia="en-US" w:bidi="ar-SA"/>
+              </w:rPr>
+              <w:t xml:space="preserve"> inequality</w:t>
+            </w:r>
+            <w:r/>
+          </w:p>
+          <w:p>
+            <w:pPr>
+              <w:pStyle w:val="Normal"/>
+              <w:numPr>
+                <w:ilvl w:val="0"/>
+                <w:numId w:val="11"/>
+              </w:numPr>
+              <w:spacing w:lineRule="auto" w:line="240" w:before="0" w:after="0"/>
+            </w:pPr>
+            <w:r>
+              <w:rPr>
+                <w:rFonts w:cs="Times New Roman" w:ascii="Times New Roman" w:hAnsi="Times New Roman"/>
+                <w:color w:val="00000A"/>
+                <w:sz w:val="20"/>
+                <w:szCs w:val="20"/>
+                <w:lang w:val="en-US" w:eastAsia="en-US" w:bidi="ar-SA"/>
+              </w:rPr>
+              <w:t>Uniform convergence</w:t>
+            </w:r>
+            <w:r/>
+          </w:p>
+          <w:p>
+            <w:pPr>
+              <w:pStyle w:val="Normal"/>
+              <w:numPr>
+                <w:ilvl w:val="0"/>
+                <w:numId w:val="11"/>
+              </w:numPr>
+              <w:spacing w:lineRule="auto" w:line="240" w:before="0" w:after="0"/>
+            </w:pPr>
+            <w:r>
+              <w:rPr>
+                <w:rFonts w:cs="Times New Roman" w:ascii="Times New Roman" w:hAnsi="Times New Roman"/>
+                <w:color w:val="00000A"/>
+                <w:sz w:val="20"/>
+                <w:szCs w:val="20"/>
+                <w:lang w:val="en-US" w:eastAsia="en-US" w:bidi="ar-SA"/>
+              </w:rPr>
+              <w:t>VC dimension</w:t>
             </w:r>
             <w:r/>
           </w:p>
         </w:tc>
         <w:tc>
           <w:tcPr>
-            <w:tcW w:w="2076" w:type="dxa"/>
+            <w:tcW w:w="2079" w:type="dxa"/>
             <w:tcBorders>
               <w:top w:val="single" w:sz="18" w:space="0" w:color="FFFFFF"/>
               <w:left w:val="single" w:sz="18" w:space="0" w:color="FFFFFF"/>
@@ -6175,7 +6274,38 @@
                 <w:ilvl w:val="0"/>
                 <w:numId w:val="10"/>
               </w:numPr>
-              <w:shd w:val="clear" w:color="auto" w:themeColor="" w:themeTint="0" w:themeShade="0" w:fill="FFFF00" w:themeFill="" w:themeFillTint="0" w:themeFillShade="0"/>
+              <w:shd w:fill="B2B2B2" w:val="clear"/>
+              <w:rPr>
+                <w:sz w:val="20"/>
+                <w:shd w:fill="B2B2B2" w:val="clear"/>
+                <w:sz w:val="20"/>
+                <w:szCs w:val="20"/>
+                <w:rFonts w:ascii="Times New Roman" w:hAnsi="Times New Roman" w:eastAsia="Times New Roman" w:cs="Times New Roman"/>
+                <w:color w:val="000000"/>
+                <w:lang w:val="en-US" w:eastAsia="en-US" w:bidi="ar-SA"/>
+              </w:rPr>
+            </w:pPr>
+            <w:r>
+              <w:rPr>
+                <w:rFonts w:eastAsia="Times New Roman" w:cs="Times New Roman"/>
+                <w:color w:val="000000"/>
+                <w:sz w:val="20"/>
+                <w:szCs w:val="20"/>
+                <w:shd w:fill="B2B2B2" w:val="clear"/>
+                <w:lang w:val="en-US" w:eastAsia="en-US" w:bidi="ar-SA"/>
+              </w:rPr>
+              <w:t>Lecture 8</w:t>
+            </w:r>
+            <w:r/>
+          </w:p>
+          <w:p>
+            <w:pPr>
+              <w:pStyle w:val="ListParagraph"/>
+              <w:numPr>
+                <w:ilvl w:val="0"/>
+                <w:numId w:val="10"/>
+              </w:numPr>
+              <w:shd w:val="clear" w:color="" w:themeColor="" w:themeTint="" w:themeShade="" w:fill="FFFF66" w:themeFill="" w:themeFillTint="" w:themeFillShade=""/>
             </w:pPr>
             <w:r>
               <w:rPr>
@@ -6185,6 +6315,7 @@
                 <w:color w:val="00000A"/>
                 <w:sz w:val="18"/>
                 <w:szCs w:val="18"/>
+                <w:shd w:fill="FFFF99" w:val="clear"/>
                 <w:lang w:val="en-US" w:eastAsia="en-US" w:bidi="ar-SA"/>
               </w:rPr>
               <w:t>Midterm Exam</w:t>
@@ -6199,7 +6330,7 @@
         </w:trPr>
         <w:tc>
           <w:tcPr>
-            <w:tcW w:w="1426" w:type="dxa"/>
+            <w:tcW w:w="1425" w:type="dxa"/>
             <w:tcBorders>
               <w:top w:val="single" w:sz="18" w:space="0" w:color="FFFFFF"/>
               <w:bottom w:val="single" w:sz="18" w:space="0" w:color="FFFFFF"/>
@@ -6219,12 +6350,6 @@
               <w:pStyle w:val="Normal"/>
               <w:spacing w:before="0" w:after="200"/>
               <w:jc w:val="center"/>
-              <w:rPr>
-                <w:sz w:val="24"/>
-                <w:sz w:val="24"/>
-                <w:szCs w:val="24"/>
-                <w:rFonts w:ascii="Times New Roman" w:hAnsi="Times New Roman" w:cs="Times New Roman"/>
-              </w:rPr>
             </w:pPr>
             <w:r>
               <w:rPr>
@@ -6241,7 +6366,7 @@
         </w:tc>
         <w:tc>
           <w:tcPr>
-            <w:tcW w:w="5042" w:type="dxa"/>
+            <w:tcW w:w="5040" w:type="dxa"/>
             <w:tcBorders>
               <w:top w:val="single" w:sz="18" w:space="0" w:color="FFFFFF"/>
               <w:left w:val="single" w:sz="18" w:space="0" w:color="FFFFFF"/>
@@ -6262,27 +6387,17 @@
               <w:pStyle w:val="Normal"/>
               <w:numPr>
                 <w:ilvl w:val="0"/>
-                <w:numId w:val="11"/>
+                <w:numId w:val="12"/>
               </w:numPr>
               <w:spacing w:lineRule="auto" w:line="240" w:before="0" w:after="0"/>
-              <w:rPr>
-                <w:sz w:val="20"/>
-                <w:sz w:val="20"/>
-                <w:szCs w:val="20"/>
-                <w:rFonts w:ascii="Times New Roman" w:hAnsi="Times New Roman" w:eastAsia="PMingLiU" w:cs="Times New Roman"/>
-                <w:color w:val="00000A"/>
-                <w:lang w:val="en-US" w:eastAsia="en-US" w:bidi="ar-SA"/>
-              </w:rPr>
-            </w:pPr>
-            <w:r>
-              <w:rPr>
-                <w:rFonts w:eastAsia="PMingLiU" w:cs="Times New Roman" w:ascii="Times New Roman" w:hAnsi="Times New Roman"/>
-                <w:color w:val="00000A"/>
-                <w:sz w:val="20"/>
-                <w:szCs w:val="20"/>
-                <w:lang w:val="en-US" w:eastAsia="en-US" w:bidi="ar-SA"/>
-              </w:rPr>
-              <w:t>Learning theory</w:t>
+            </w:pPr>
+            <w:r>
+              <w:rPr>
+                <w:rFonts w:cs="Times New Roman" w:ascii="Times New Roman" w:hAnsi="Times New Roman"/>
+                <w:sz w:val="20"/>
+                <w:szCs w:val="20"/>
+              </w:rPr>
+              <w:t>Model selection</w:t>
             </w:r>
             <w:r/>
           </w:p>
@@ -6291,19 +6406,17 @@
               <w:pStyle w:val="Normal"/>
               <w:numPr>
                 <w:ilvl w:val="0"/>
-                <w:numId w:val="11"/>
+                <w:numId w:val="12"/>
               </w:numPr>
               <w:spacing w:lineRule="auto" w:line="240" w:before="0" w:after="0"/>
             </w:pPr>
             <w:r>
               <w:rPr>
                 <w:rFonts w:cs="Times New Roman" w:ascii="Times New Roman" w:hAnsi="Times New Roman"/>
-                <w:color w:val="00000A"/>
-                <w:sz w:val="20"/>
-                <w:szCs w:val="20"/>
-                <w:lang w:val="en-US" w:eastAsia="en-US" w:bidi="ar-SA"/>
-              </w:rPr>
-              <w:t>Bias / variance</w:t>
+                <w:sz w:val="20"/>
+                <w:szCs w:val="20"/>
+              </w:rPr>
+              <w:t>Feature selection</w:t>
             </w:r>
             <w:r/>
           </w:p>
@@ -6312,19 +6425,33 @@
               <w:pStyle w:val="Normal"/>
               <w:numPr>
                 <w:ilvl w:val="0"/>
-                <w:numId w:val="11"/>
+                <w:numId w:val="12"/>
               </w:numPr>
               <w:spacing w:lineRule="auto" w:line="240" w:before="0" w:after="0"/>
             </w:pPr>
             <w:r>
               <w:rPr>
                 <w:rFonts w:cs="Times New Roman" w:ascii="Times New Roman" w:hAnsi="Times New Roman"/>
-                <w:color w:val="00000A"/>
-                <w:sz w:val="20"/>
-                <w:szCs w:val="20"/>
-                <w:lang w:val="en-US" w:eastAsia="en-US" w:bidi="ar-SA"/>
-              </w:rPr>
-              <w:t>Empirical Risk Minimization (ERM)</w:t>
+                <w:sz w:val="20"/>
+                <w:szCs w:val="20"/>
+              </w:rPr>
+              <w:t xml:space="preserve">Bayesian </w:t>
+            </w:r>
+            <w:r>
+              <w:rPr>
+                <w:rFonts w:cs="Times New Roman" w:ascii="Times New Roman" w:hAnsi="Times New Roman"/>
+                <w:sz w:val="20"/>
+                <w:szCs w:val="20"/>
+              </w:rPr>
+              <w:t>approach and</w:t>
+            </w:r>
+            <w:r>
+              <w:rPr>
+                <w:rFonts w:cs="Times New Roman" w:ascii="Times New Roman" w:hAnsi="Times New Roman"/>
+                <w:sz w:val="20"/>
+                <w:szCs w:val="20"/>
+              </w:rPr>
+              <w:t xml:space="preserve"> regularization</w:t>
             </w:r>
             <w:r/>
           </w:p>
@@ -6333,19 +6460,17 @@
               <w:pStyle w:val="Normal"/>
               <w:numPr>
                 <w:ilvl w:val="0"/>
-                <w:numId w:val="11"/>
+                <w:numId w:val="12"/>
               </w:numPr>
               <w:spacing w:lineRule="auto" w:line="240" w:before="0" w:after="0"/>
             </w:pPr>
             <w:r>
               <w:rPr>
                 <w:rFonts w:cs="Times New Roman" w:ascii="Times New Roman" w:hAnsi="Times New Roman"/>
-                <w:color w:val="00000A"/>
-                <w:sz w:val="20"/>
-                <w:szCs w:val="20"/>
-                <w:lang w:val="en-US" w:eastAsia="en-US" w:bidi="ar-SA"/>
-              </w:rPr>
-              <w:t>Union Bound / Hoeffdiny inequality</w:t>
+                <w:sz w:val="20"/>
+                <w:szCs w:val="20"/>
+              </w:rPr>
+              <w:t>Online learning</w:t>
             </w:r>
             <w:r/>
           </w:p>
@@ -6354,47 +6479,24 @@
               <w:pStyle w:val="Normal"/>
               <w:numPr>
                 <w:ilvl w:val="0"/>
-                <w:numId w:val="11"/>
+                <w:numId w:val="12"/>
               </w:numPr>
               <w:spacing w:lineRule="auto" w:line="240" w:before="0" w:after="0"/>
             </w:pPr>
             <w:r>
               <w:rPr>
                 <w:rFonts w:cs="Times New Roman" w:ascii="Times New Roman" w:hAnsi="Times New Roman"/>
-                <w:color w:val="00000A"/>
-                <w:sz w:val="20"/>
-                <w:szCs w:val="20"/>
-                <w:lang w:val="en-US" w:eastAsia="en-US" w:bidi="ar-SA"/>
-              </w:rPr>
-              <w:t>Uniform convergence</w:t>
-            </w:r>
-            <w:r/>
-          </w:p>
-          <w:p>
-            <w:pPr>
-              <w:pStyle w:val="Normal"/>
-              <w:numPr>
-                <w:ilvl w:val="0"/>
-                <w:numId w:val="11"/>
-              </w:numPr>
-              <w:spacing w:lineRule="auto" w:line="240" w:before="0" w:after="0"/>
-            </w:pPr>
-            <w:r>
-              <w:rPr>
-                <w:rFonts w:cs="Times New Roman" w:ascii="Times New Roman" w:hAnsi="Times New Roman"/>
-                <w:color w:val="00000A"/>
-                <w:sz w:val="20"/>
-                <w:szCs w:val="20"/>
-                <w:lang w:val="en-US" w:eastAsia="en-US" w:bidi="ar-SA"/>
-              </w:rPr>
-              <w:t>VC dimension</w:t>
+                <w:sz w:val="20"/>
+                <w:szCs w:val="20"/>
+              </w:rPr>
+              <w:t>Advices for apply ML algorithms</w:t>
             </w:r>
             <w:r/>
           </w:p>
         </w:tc>
         <w:tc>
           <w:tcPr>
-            <w:tcW w:w="2076" w:type="dxa"/>
+            <w:tcW w:w="2079" w:type="dxa"/>
             <w:tcBorders>
               <w:top w:val="single" w:sz="18" w:space="0" w:color="FFFFFF"/>
               <w:left w:val="single" w:sz="18" w:space="0" w:color="FFFFFF"/>
@@ -6426,7 +6528,7 @@
                 <w:szCs w:val="20"/>
                 <w:lang w:val="en-US" w:eastAsia="en-US" w:bidi="ar-SA"/>
               </w:rPr>
-              <w:t>Lecture 8</w:t>
+              <w:t>Lecture 9</w:t>
             </w:r>
             <w:r/>
           </w:p>
@@ -6438,7 +6540,7 @@
         </w:trPr>
         <w:tc>
           <w:tcPr>
-            <w:tcW w:w="1426" w:type="dxa"/>
+            <w:tcW w:w="1425" w:type="dxa"/>
             <w:tcBorders>
               <w:top w:val="single" w:sz="18" w:space="0" w:color="FFFFFF"/>
               <w:bottom w:val="single" w:sz="18" w:space="0" w:color="FFFFFF"/>
@@ -6478,7 +6580,7 @@
         </w:tc>
         <w:tc>
           <w:tcPr>
-            <w:tcW w:w="5042" w:type="dxa"/>
+            <w:tcW w:w="5040" w:type="dxa"/>
             <w:tcBorders>
               <w:top w:val="single" w:sz="18" w:space="0" w:color="FFFFFF"/>
               <w:left w:val="single" w:sz="18" w:space="0" w:color="FFFFFF"/>
@@ -6509,7 +6611,7 @@
                 <w:sz w:val="20"/>
                 <w:szCs w:val="20"/>
               </w:rPr>
-              <w:t>Model selection</w:t>
+              <w:t>Unsupervised learning</w:t>
             </w:r>
             <w:r/>
           </w:p>
@@ -6528,7 +6630,7 @@
                 <w:sz w:val="20"/>
                 <w:szCs w:val="20"/>
               </w:rPr>
-              <w:t>Cross validation</w:t>
+              <w:t>Clustering (k-means)</w:t>
             </w:r>
             <w:r/>
           </w:p>
@@ -6547,7 +6649,7 @@
                 <w:sz w:val="20"/>
                 <w:szCs w:val="20"/>
               </w:rPr>
-              <w:t>Feature selection</w:t>
+              <w:t>Mixture of Gaussians</w:t>
             </w:r>
             <w:r/>
           </w:p>
@@ -6566,7 +6668,7 @@
                 <w:sz w:val="20"/>
                 <w:szCs w:val="20"/>
               </w:rPr>
-              <w:t>Bayesian statistics vs regularization</w:t>
+              <w:t>Jensen's inequality</w:t>
             </w:r>
             <w:r/>
           </w:p>
@@ -6585,14 +6687,52 @@
                 <w:sz w:val="20"/>
                 <w:szCs w:val="20"/>
               </w:rPr>
-              <w:t>Online learning</w:t>
+              <w:t>EM (expectation – maximization)</w:t>
+            </w:r>
+            <w:r/>
+          </w:p>
+          <w:p>
+            <w:pPr>
+              <w:pStyle w:val="Normal"/>
+              <w:numPr>
+                <w:ilvl w:val="0"/>
+                <w:numId w:val="12"/>
+              </w:numPr>
+              <w:spacing w:lineRule="auto" w:line="240" w:before="0" w:after="0"/>
+            </w:pPr>
+            <w:r>
+              <w:rPr>
+                <w:rFonts w:cs="Times New Roman" w:ascii="Times New Roman" w:hAnsi="Times New Roman"/>
+                <w:sz w:val="20"/>
+                <w:szCs w:val="20"/>
+              </w:rPr>
+              <w:t>Mixture of non Bayes</w:t>
+            </w:r>
+            <w:r/>
+          </w:p>
+          <w:p>
+            <w:pPr>
+              <w:pStyle w:val="Normal"/>
+              <w:numPr>
+                <w:ilvl w:val="0"/>
+                <w:numId w:val="12"/>
+              </w:numPr>
+              <w:spacing w:lineRule="auto" w:line="240" w:before="0" w:after="0"/>
+            </w:pPr>
+            <w:r>
+              <w:rPr>
+                <w:rFonts w:cs="Times New Roman" w:ascii="Times New Roman" w:hAnsi="Times New Roman"/>
+                <w:sz w:val="20"/>
+                <w:szCs w:val="20"/>
+              </w:rPr>
+              <w:t>Factor analysis</w:t>
             </w:r>
             <w:r/>
           </w:p>
         </w:tc>
         <w:tc>
           <w:tcPr>
-            <w:tcW w:w="2076" w:type="dxa"/>
+            <w:tcW w:w="2079" w:type="dxa"/>
             <w:tcBorders>
               <w:top w:val="single" w:sz="18" w:space="0" w:color="FFFFFF"/>
               <w:left w:val="single" w:sz="18" w:space="0" w:color="FFFFFF"/>
@@ -6648,7 +6788,7 @@
                 <w:szCs w:val="20"/>
                 <w:lang w:val="en-US" w:eastAsia="en-US" w:bidi="ar-SA"/>
               </w:rPr>
-              <w:t>Lecture 9</w:t>
+              <w:t>Lecture 10</w:t>
             </w:r>
             <w:r/>
           </w:p>
@@ -6660,7 +6800,7 @@
         </w:trPr>
         <w:tc>
           <w:tcPr>
-            <w:tcW w:w="1426" w:type="dxa"/>
+            <w:tcW w:w="1425" w:type="dxa"/>
             <w:tcBorders>
               <w:top w:val="single" w:sz="18" w:space="0" w:color="FFFFFF"/>
               <w:bottom w:val="single" w:sz="18" w:space="0" w:color="FFFFFF"/>
@@ -6700,7 +6840,7 @@
         </w:tc>
         <w:tc>
           <w:tcPr>
-            <w:tcW w:w="5042" w:type="dxa"/>
+            <w:tcW w:w="5040" w:type="dxa"/>
             <w:tcBorders>
               <w:top w:val="single" w:sz="18" w:space="0" w:color="FFFFFF"/>
               <w:left w:val="single" w:sz="18" w:space="0" w:color="FFFFFF"/>
@@ -6731,7 +6871,7 @@
                 <w:sz w:val="20"/>
                 <w:szCs w:val="20"/>
               </w:rPr>
-              <w:t>Unsupervised learning</w:t>
+              <w:t>Factor analysis: EM steps</w:t>
             </w:r>
             <w:r/>
           </w:p>
@@ -6750,7 +6890,7 @@
                 <w:sz w:val="20"/>
                 <w:szCs w:val="20"/>
               </w:rPr>
-              <w:t>Clustering (k-means)</w:t>
+              <w:t>Principal Component analysis (PCA)</w:t>
             </w:r>
             <w:r/>
           </w:p>
@@ -6769,7 +6909,7 @@
                 <w:sz w:val="20"/>
                 <w:szCs w:val="20"/>
               </w:rPr>
-              <w:t>Mixture of Gaussians</w:t>
+              <w:t>Latent Semantic Indexing (LSI)</w:t>
             </w:r>
             <w:r/>
           </w:p>
@@ -6788,7 +6928,7 @@
                 <w:sz w:val="20"/>
                 <w:szCs w:val="20"/>
               </w:rPr>
-              <w:t>Jensen's inequality</w:t>
+              <w:t>Singular Value Decomposition (SVD)</w:t>
             </w:r>
             <w:r/>
           </w:p>
@@ -6807,52 +6947,14 @@
                 <w:sz w:val="20"/>
                 <w:szCs w:val="20"/>
               </w:rPr>
-              <w:t>EM (expectation – maximization)</w:t>
-            </w:r>
-            <w:r/>
-          </w:p>
-          <w:p>
-            <w:pPr>
-              <w:pStyle w:val="Normal"/>
-              <w:numPr>
-                <w:ilvl w:val="0"/>
-                <w:numId w:val="13"/>
-              </w:numPr>
-              <w:spacing w:lineRule="auto" w:line="240" w:before="0" w:after="0"/>
-            </w:pPr>
-            <w:r>
-              <w:rPr>
-                <w:rFonts w:cs="Times New Roman" w:ascii="Times New Roman" w:hAnsi="Times New Roman"/>
-                <w:sz w:val="20"/>
-                <w:szCs w:val="20"/>
-              </w:rPr>
-              <w:t>Mixture of non Bayes</w:t>
-            </w:r>
-            <w:r/>
-          </w:p>
-          <w:p>
-            <w:pPr>
-              <w:pStyle w:val="Normal"/>
-              <w:numPr>
-                <w:ilvl w:val="0"/>
-                <w:numId w:val="13"/>
-              </w:numPr>
-              <w:spacing w:lineRule="auto" w:line="240" w:before="0" w:after="0"/>
-            </w:pPr>
-            <w:r>
-              <w:rPr>
-                <w:rFonts w:cs="Times New Roman" w:ascii="Times New Roman" w:hAnsi="Times New Roman"/>
-                <w:sz w:val="20"/>
-                <w:szCs w:val="20"/>
-              </w:rPr>
-              <w:t>Factor analysis</w:t>
+              <w:t>Independent Component Analysis (ICA)</w:t>
             </w:r>
             <w:r/>
           </w:p>
         </w:tc>
         <w:tc>
           <w:tcPr>
-            <w:tcW w:w="2076" w:type="dxa"/>
+            <w:tcW w:w="2079" w:type="dxa"/>
             <w:tcBorders>
               <w:top w:val="single" w:sz="18" w:space="0" w:color="FFFFFF"/>
               <w:left w:val="single" w:sz="18" w:space="0" w:color="FFFFFF"/>
@@ -6912,7 +7014,7 @@
                 <w:szCs w:val="20"/>
                 <w:lang w:val="en-US" w:eastAsia="en-US" w:bidi="ar-SA"/>
               </w:rPr>
-              <w:t>Lecture 10</w:t>
+              <w:t>Lecture 11</w:t>
             </w:r>
             <w:r/>
           </w:p>
@@ -6924,7 +7026,7 @@
         </w:trPr>
         <w:tc>
           <w:tcPr>
-            <w:tcW w:w="1426" w:type="dxa"/>
+            <w:tcW w:w="1425" w:type="dxa"/>
             <w:tcBorders>
               <w:top w:val="single" w:sz="18" w:space="0" w:color="FFFFFF"/>
               <w:bottom w:val="single" w:sz="18" w:space="0" w:color="FFFFFF"/>
@@ -6953,9 +7055,11 @@
             </w:pPr>
             <w:r>
               <w:rPr>
-                <w:rFonts w:cs="Times New Roman" w:ascii="Times New Roman" w:hAnsi="Times New Roman"/>
+                <w:rFonts w:eastAsia="PMingLiU" w:cs="Times New Roman" w:ascii="Times New Roman" w:hAnsi="Times New Roman"/>
+                <w:color w:val="00000A"/>
                 <w:sz w:val="24"/>
                 <w:szCs w:val="24"/>
+                <w:lang w:val="en-US" w:eastAsia="en-US" w:bidi="ar-SA"/>
               </w:rPr>
               <w:t>12</w:t>
             </w:r>
@@ -6964,7 +7068,7 @@
         </w:tc>
         <w:tc>
           <w:tcPr>
-            <w:tcW w:w="5042" w:type="dxa"/>
+            <w:tcW w:w="5040" w:type="dxa"/>
             <w:tcBorders>
               <w:top w:val="single" w:sz="18" w:space="0" w:color="FFFFFF"/>
               <w:left w:val="single" w:sz="18" w:space="0" w:color="FFFFFF"/>
@@ -6995,7 +7099,7 @@
                 <w:sz w:val="20"/>
                 <w:szCs w:val="20"/>
               </w:rPr>
-              <w:t>Factor analysis: EM steps</w:t>
+              <w:t>Recommender systems</w:t>
             </w:r>
             <w:r/>
           </w:p>
@@ -7014,71 +7118,14 @@
                 <w:sz w:val="20"/>
                 <w:szCs w:val="20"/>
               </w:rPr>
-              <w:t>Principal Component analysis (PCA)</w:t>
-            </w:r>
-            <w:r/>
-          </w:p>
-          <w:p>
-            <w:pPr>
-              <w:pStyle w:val="Normal"/>
-              <w:numPr>
-                <w:ilvl w:val="0"/>
-                <w:numId w:val="14"/>
-              </w:numPr>
-              <w:spacing w:lineRule="auto" w:line="240" w:before="0" w:after="0"/>
-            </w:pPr>
-            <w:r>
-              <w:rPr>
-                <w:rFonts w:cs="Times New Roman" w:ascii="Times New Roman" w:hAnsi="Times New Roman"/>
-                <w:sz w:val="20"/>
-                <w:szCs w:val="20"/>
-              </w:rPr>
-              <w:t>Latent Semantic Indexing (LSI)</w:t>
-            </w:r>
-            <w:r/>
-          </w:p>
-          <w:p>
-            <w:pPr>
-              <w:pStyle w:val="Normal"/>
-              <w:numPr>
-                <w:ilvl w:val="0"/>
-                <w:numId w:val="14"/>
-              </w:numPr>
-              <w:spacing w:lineRule="auto" w:line="240" w:before="0" w:after="0"/>
-            </w:pPr>
-            <w:r>
-              <w:rPr>
-                <w:rFonts w:cs="Times New Roman" w:ascii="Times New Roman" w:hAnsi="Times New Roman"/>
-                <w:sz w:val="20"/>
-                <w:szCs w:val="20"/>
-              </w:rPr>
-              <w:t>Singular Value Decomposition (SVD)</w:t>
-            </w:r>
-            <w:r/>
-          </w:p>
-          <w:p>
-            <w:pPr>
-              <w:pStyle w:val="Normal"/>
-              <w:numPr>
-                <w:ilvl w:val="0"/>
-                <w:numId w:val="14"/>
-              </w:numPr>
-              <w:spacing w:lineRule="auto" w:line="240" w:before="0" w:after="0"/>
-            </w:pPr>
-            <w:r>
-              <w:rPr>
-                <w:rFonts w:cs="Times New Roman" w:ascii="Times New Roman" w:hAnsi="Times New Roman"/>
-                <w:sz w:val="20"/>
-                <w:szCs w:val="20"/>
-              </w:rPr>
-              <w:t>Independent Component Analysis (ICA)</w:t>
+              <w:t>Factorization Machines</w:t>
             </w:r>
             <w:r/>
           </w:p>
         </w:tc>
         <w:tc>
           <w:tcPr>
-            <w:tcW w:w="2076" w:type="dxa"/>
+            <w:tcW w:w="2079" w:type="dxa"/>
             <w:tcBorders>
               <w:top w:val="single" w:sz="18" w:space="0" w:color="FFFFFF"/>
               <w:left w:val="single" w:sz="18" w:space="0" w:color="FFFFFF"/>
@@ -7111,7 +7158,7 @@
                 <w:szCs w:val="20"/>
                 <w:lang w:val="en-US" w:eastAsia="en-US" w:bidi="ar-SA"/>
               </w:rPr>
-              <w:t>Lecture 11</w:t>
+              <w:t>Lecture 12</w:t>
             </w:r>
             <w:r/>
           </w:p>
@@ -7123,7 +7170,7 @@
         </w:trPr>
         <w:tc>
           <w:tcPr>
-            <w:tcW w:w="1426" w:type="dxa"/>
+            <w:tcW w:w="1425" w:type="dxa"/>
             <w:tcBorders>
               <w:top w:val="single" w:sz="18" w:space="0" w:color="FFFFFF"/>
               <w:bottom w:val="single" w:sz="18" w:space="0" w:color="FFFFFF"/>
@@ -7152,9 +7199,11 @@
             </w:pPr>
             <w:r>
               <w:rPr>
-                <w:rFonts w:cs="Times New Roman" w:ascii="Times New Roman" w:hAnsi="Times New Roman"/>
+                <w:rFonts w:eastAsia="PMingLiU" w:cs="Times New Roman" w:ascii="Times New Roman" w:hAnsi="Times New Roman"/>
+                <w:color w:val="00000A"/>
                 <w:sz w:val="24"/>
                 <w:szCs w:val="24"/>
+                <w:lang w:val="en-US" w:eastAsia="en-US" w:bidi="ar-SA"/>
               </w:rPr>
               <w:t>13</w:t>
             </w:r>
@@ -7163,7 +7212,7 @@
         </w:tc>
         <w:tc>
           <w:tcPr>
-            <w:tcW w:w="5042" w:type="dxa"/>
+            <w:tcW w:w="5040" w:type="dxa"/>
             <w:tcBorders>
               <w:top w:val="single" w:sz="18" w:space="0" w:color="FFFFFF"/>
               <w:left w:val="single" w:sz="18" w:space="0" w:color="FFFFFF"/>
@@ -7191,36 +7240,19 @@
             <w:r>
               <w:rPr>
                 <w:rFonts w:cs="Times New Roman" w:ascii="Times New Roman" w:hAnsi="Times New Roman"/>
-                <w:sz w:val="20"/>
-                <w:szCs w:val="20"/>
-              </w:rPr>
-              <w:t>Recommender systems</w:t>
-            </w:r>
-            <w:r/>
-          </w:p>
-          <w:p>
-            <w:pPr>
-              <w:pStyle w:val="Normal"/>
-              <w:numPr>
-                <w:ilvl w:val="0"/>
-                <w:numId w:val="15"/>
-              </w:numPr>
-              <w:spacing w:lineRule="auto" w:line="240" w:before="0" w:after="0"/>
-            </w:pPr>
-            <w:r>
-              <w:rPr>
-                <w:rFonts w:cs="Times New Roman" w:ascii="Times New Roman" w:hAnsi="Times New Roman"/>
-                <w:sz w:val="20"/>
-                <w:szCs w:val="20"/>
-              </w:rPr>
-              <w:t>Factorization Machines</w:t>
+                <w:color w:val="00000A"/>
+                <w:sz w:val="20"/>
+                <w:szCs w:val="20"/>
+                <w:lang w:val="en-US" w:eastAsia="en-US" w:bidi="ar-SA"/>
+              </w:rPr>
+              <w:t>Case studies and review</w:t>
             </w:r>
             <w:r/>
           </w:p>
         </w:tc>
         <w:tc>
           <w:tcPr>
-            <w:tcW w:w="2076" w:type="dxa"/>
+            <w:tcW w:w="2079" w:type="dxa"/>
             <w:tcBorders>
               <w:top w:val="single" w:sz="18" w:space="0" w:color="FFFFFF"/>
               <w:left w:val="single" w:sz="18" w:space="0" w:color="FFFFFF"/>
@@ -7241,8 +7273,17 @@
               <w:pStyle w:val="ListParagraph"/>
               <w:numPr>
                 <w:ilvl w:val="0"/>
-                <w:numId w:val="15"/>
+                <w:numId w:val="0"/>
               </w:numPr>
+              <w:ind w:left="720" w:hanging="0"/>
+              <w:rPr>
+                <w:sz w:val="20"/>
+                <w:sz w:val="20"/>
+                <w:szCs w:val="20"/>
+                <w:rFonts w:ascii="Times New Roman" w:hAnsi="Times New Roman" w:eastAsia="Times New Roman" w:cs="Times New Roman"/>
+                <w:color w:val="000000"/>
+                <w:lang w:val="en-US" w:eastAsia="en-US" w:bidi="ar-SA"/>
+              </w:rPr>
             </w:pPr>
             <w:r>
               <w:rPr>
@@ -7252,7 +7293,6 @@
                 <w:szCs w:val="20"/>
                 <w:lang w:val="en-US" w:eastAsia="en-US" w:bidi="ar-SA"/>
               </w:rPr>
-              <w:t>Lecture 12</w:t>
             </w:r>
             <w:r/>
           </w:p>
@@ -7264,7 +7304,7 @@
         </w:trPr>
         <w:tc>
           <w:tcPr>
-            <w:tcW w:w="1426" w:type="dxa"/>
+            <w:tcW w:w="1425" w:type="dxa"/>
             <w:tcBorders>
               <w:top w:val="single" w:sz="18" w:space="0" w:color="FFFFFF"/>
               <w:bottom w:val="single" w:sz="18" w:space="0" w:color="FFFFFF"/>
@@ -7272,7 +7312,7 @@
               <w:insideH w:val="single" w:sz="18" w:space="0" w:color="FFFFFF"/>
               <w:insideV w:val="single" w:sz="18" w:space="0" w:color="FFFFFF"/>
             </w:tcBorders>
-            <w:shd w:fill="BFBFBF" w:val="clear"/>
+            <w:shd w:fill="CCCCCC" w:val="clear"/>
             <w:tcMar>
               <w:left w:w="0" w:type="dxa"/>
               <w:right w:w="0" w:type="dxa"/>
@@ -7284,16 +7324,10 @@
               <w:pStyle w:val="Normal"/>
               <w:spacing w:before="0" w:after="200"/>
               <w:jc w:val="center"/>
-              <w:rPr>
-                <w:sz w:val="24"/>
-                <w:sz w:val="24"/>
-                <w:szCs w:val="24"/>
-                <w:rFonts w:ascii="Times New Roman" w:hAnsi="Times New Roman" w:cs="Times New Roman"/>
-              </w:rPr>
-            </w:pPr>
-            <w:r>
-              <w:rPr>
-                <w:rFonts w:cs="Times New Roman" w:ascii="Times New Roman" w:hAnsi="Times New Roman"/>
+            </w:pPr>
+            <w:r>
+              <w:rPr>
+                <w:rFonts w:eastAsia="PMingLiU" w:cs="Times New Roman" w:ascii="Times New Roman" w:hAnsi="Times New Roman"/>
                 <w:color w:val="00000A"/>
                 <w:sz w:val="24"/>
                 <w:szCs w:val="24"/>
@@ -7306,7 +7340,7 @@
         </w:tc>
         <w:tc>
           <w:tcPr>
-            <w:tcW w:w="5042" w:type="dxa"/>
+            <w:tcW w:w="5040" w:type="dxa"/>
             <w:tcBorders>
               <w:top w:val="single" w:sz="18" w:space="0" w:color="FFFFFF"/>
               <w:left w:val="single" w:sz="18" w:space="0" w:color="FFFFFF"/>
@@ -7315,7 +7349,7 @@
               <w:insideH w:val="single" w:sz="18" w:space="0" w:color="FFFFFF"/>
               <w:insideV w:val="single" w:sz="18" w:space="0" w:color="FFFFFF"/>
             </w:tcBorders>
-            <w:shd w:fill="BFBFBF" w:val="clear"/>
+            <w:shd w:fill="CCCCCC" w:val="clear"/>
             <w:tcMar>
               <w:left w:w="-22" w:type="dxa"/>
               <w:right w:w="0" w:type="dxa"/>
@@ -7325,32 +7359,28 @@
           <w:p>
             <w:pPr>
               <w:pStyle w:val="Normal"/>
+              <w:numPr>
+                <w:ilvl w:val="0"/>
+                <w:numId w:val="17"/>
+              </w:numPr>
               <w:spacing w:lineRule="auto" w:line="240" w:before="0" w:after="0"/>
-              <w:ind w:left="144" w:hanging="0"/>
-              <w:rPr>
-                <w:sz w:val="20"/>
-                <w:sz w:val="20"/>
-                <w:szCs w:val="20"/>
-                <w:rFonts w:ascii="Times New Roman" w:hAnsi="Times New Roman" w:eastAsia="PMingLiU" w:cs="Times New Roman"/>
+            </w:pPr>
+            <w:r>
+              <w:rPr>
+                <w:rFonts w:eastAsia="PMingLiU" w:cs="Times New Roman" w:ascii="Times New Roman" w:hAnsi="Times New Roman"/>
                 <w:color w:val="00000A"/>
-              </w:rPr>
-            </w:pPr>
-            <w:r>
-              <w:rPr>
-                <w:rFonts w:cs="Times New Roman" w:ascii="Times New Roman" w:hAnsi="Times New Roman"/>
-                <w:color w:val="00000A"/>
                 <w:sz w:val="20"/>
                 <w:szCs w:val="20"/>
                 <w:lang w:val="en-US" w:eastAsia="en-US" w:bidi="ar-SA"/>
               </w:rPr>
-              <w:t>Case studies 2</w:t>
+              <w:t>Project presentations</w:t>
             </w:r>
             <w:r/>
           </w:p>
         </w:tc>
         <w:tc>
           <w:tcPr>
-            <w:tcW w:w="2076" w:type="dxa"/>
+            <w:tcW w:w="2079" w:type="dxa"/>
             <w:tcBorders>
               <w:top w:val="single" w:sz="18" w:space="0" w:color="FFFFFF"/>
               <w:left w:val="single" w:sz="18" w:space="0" w:color="FFFFFF"/>
@@ -7359,7 +7389,7 @@
               <w:insideH w:val="single" w:sz="18" w:space="0" w:color="FFFFFF"/>
               <w:insideV w:val="single" w:sz="18" w:space="0" w:color="FFFFFF"/>
             </w:tcBorders>
-            <w:shd w:fill="BFBFBF" w:val="clear"/>
+            <w:shd w:fill="CCCCCC" w:val="clear"/>
             <w:tcMar>
               <w:left w:w="-22" w:type="dxa"/>
               <w:right w:w="0" w:type="dxa"/>
@@ -7371,149 +7401,18 @@
               <w:pStyle w:val="ListParagraph"/>
               <w:numPr>
                 <w:ilvl w:val="0"/>
-                <w:numId w:val="0"/>
-              </w:numPr>
-              <w:ind w:left="0" w:hanging="0"/>
-              <w:rPr>
-                <w:sz w:val="18"/>
-                <w:sz w:val="18"/>
-                <w:szCs w:val="18"/>
-                <w:rFonts w:ascii="Times New Roman" w:hAnsi="Times New Roman" w:eastAsia="Times New Roman" w:cs="Times New Roman"/>
-                <w:color w:val="00000A"/>
-                <w:lang w:val="en-US" w:eastAsia="en-US" w:bidi="ar-SA"/>
-              </w:rPr>
-            </w:pPr>
-            <w:r>
-              <w:rPr>
-                <w:rFonts w:eastAsia="Times New Roman" w:cs="Times New Roman"/>
-                <w:color w:val="00000A"/>
-                <w:sz w:val="18"/>
-                <w:szCs w:val="18"/>
-                <w:lang w:val="en-US" w:eastAsia="en-US" w:bidi="ar-SA"/>
-              </w:rPr>
-            </w:r>
-            <w:r/>
-          </w:p>
-        </w:tc>
-      </w:tr>
-      <w:tr>
-        <w:trPr>
-          <w:trHeight w:val="502" w:hRule="atLeast"/>
-        </w:trPr>
-        <w:tc>
-          <w:tcPr>
-            <w:tcW w:w="1426" w:type="dxa"/>
-            <w:tcBorders>
-              <w:top w:val="single" w:sz="18" w:space="0" w:color="FFFFFF"/>
-              <w:bottom w:val="single" w:sz="18" w:space="0" w:color="FFFFFF"/>
-              <w:right w:val="single" w:sz="18" w:space="0" w:color="FFFFFF"/>
-              <w:insideH w:val="single" w:sz="18" w:space="0" w:color="FFFFFF"/>
-              <w:insideV w:val="single" w:sz="18" w:space="0" w:color="FFFFFF"/>
-            </w:tcBorders>
-            <w:shd w:fill="F2F2F2" w:val="clear"/>
-            <w:tcMar>
-              <w:left w:w="0" w:type="dxa"/>
-              <w:right w:w="0" w:type="dxa"/>
-            </w:tcMar>
-            <w:vAlign w:val="center"/>
-          </w:tcPr>
-          <w:p>
-            <w:pPr>
-              <w:pStyle w:val="Normal"/>
-              <w:spacing w:before="0" w:after="200"/>
-              <w:jc w:val="center"/>
-              <w:rPr>
-                <w:sz w:val="24"/>
-                <w:sz w:val="24"/>
-                <w:szCs w:val="24"/>
-                <w:rFonts w:ascii="Times New Roman" w:hAnsi="Times New Roman" w:cs="Times New Roman"/>
-              </w:rPr>
-            </w:pPr>
-            <w:r>
-              <w:rPr>
-                <w:rFonts w:cs="Times New Roman" w:ascii="Times New Roman" w:hAnsi="Times New Roman"/>
-                <w:color w:val="00000A"/>
-                <w:sz w:val="24"/>
-                <w:szCs w:val="24"/>
-                <w:lang w:val="en-US" w:eastAsia="en-US" w:bidi="ar-SA"/>
-              </w:rPr>
-              <w:t>15</w:t>
-            </w:r>
-            <w:r/>
-          </w:p>
-        </w:tc>
-        <w:tc>
-          <w:tcPr>
-            <w:tcW w:w="5042" w:type="dxa"/>
-            <w:tcBorders>
-              <w:top w:val="single" w:sz="18" w:space="0" w:color="FFFFFF"/>
-              <w:left w:val="single" w:sz="18" w:space="0" w:color="FFFFFF"/>
-              <w:bottom w:val="single" w:sz="18" w:space="0" w:color="FFFFFF"/>
-              <w:right w:val="single" w:sz="18" w:space="0" w:color="FFFFFF"/>
-              <w:insideH w:val="single" w:sz="18" w:space="0" w:color="FFFFFF"/>
-              <w:insideV w:val="single" w:sz="18" w:space="0" w:color="FFFFFF"/>
-            </w:tcBorders>
-            <w:shd w:fill="F2F2F2" w:val="clear"/>
-            <w:tcMar>
-              <w:left w:w="-22" w:type="dxa"/>
-              <w:right w:w="0" w:type="dxa"/>
-            </w:tcMar>
-            <w:vAlign w:val="center"/>
-          </w:tcPr>
-          <w:p>
-            <w:pPr>
-              <w:pStyle w:val="Normal"/>
-              <w:spacing w:lineRule="auto" w:line="240" w:before="0" w:after="0"/>
-              <w:ind w:left="144" w:hanging="0"/>
-            </w:pPr>
-            <w:r>
-              <w:rPr>
-                <w:rFonts w:cs="Times New Roman" w:ascii="Times New Roman" w:hAnsi="Times New Roman"/>
-                <w:color w:val="00000A"/>
-                <w:sz w:val="20"/>
-                <w:szCs w:val="20"/>
-                <w:lang w:val="en-US" w:eastAsia="en-US" w:bidi="ar-SA"/>
-              </w:rPr>
-              <w:t>Project presentations</w:t>
-            </w:r>
-            <w:r/>
-          </w:p>
-        </w:tc>
-        <w:tc>
-          <w:tcPr>
-            <w:tcW w:w="2076" w:type="dxa"/>
-            <w:tcBorders>
-              <w:top w:val="single" w:sz="18" w:space="0" w:color="FFFFFF"/>
-              <w:left w:val="single" w:sz="18" w:space="0" w:color="FFFFFF"/>
-              <w:bottom w:val="single" w:sz="18" w:space="0" w:color="FFFFFF"/>
-              <w:right w:val="single" w:sz="18" w:space="0" w:color="FFFFFF"/>
-              <w:insideH w:val="single" w:sz="18" w:space="0" w:color="FFFFFF"/>
-              <w:insideV w:val="single" w:sz="18" w:space="0" w:color="FFFFFF"/>
-            </w:tcBorders>
-            <w:shd w:fill="F2F2F2" w:val="clear"/>
-            <w:tcMar>
-              <w:left w:w="-22" w:type="dxa"/>
-              <w:right w:w="0" w:type="dxa"/>
-            </w:tcMar>
-            <w:vAlign w:val="center"/>
-          </w:tcPr>
-          <w:p>
-            <w:pPr>
-              <w:pStyle w:val="ListParagraph"/>
-              <w:numPr>
-                <w:ilvl w:val="0"/>
                 <w:numId w:val="16"/>
               </w:numPr>
               <w:shd w:val="clear" w:color="auto" w:themeColor="" w:themeTint="0" w:themeShade="0" w:fill="FFFF00" w:themeFill="" w:themeFillTint="0" w:themeFillShade="0"/>
             </w:pPr>
             <w:r>
               <w:rPr>
-                <w:rFonts w:eastAsia="新細明體" w:cs="Times New Roman"/>
+                <w:rFonts w:eastAsia="PMingLiU" w:cs="Times New Roman"/>
                 <w:b/>
                 <w:bCs/>
                 <w:color w:val="00000A"/>
-                <w:sz w:val="18"/>
-                <w:szCs w:val="18"/>
+                <w:sz w:val="20"/>
+                <w:szCs w:val="20"/>
                 <w:lang w:val="en-US" w:eastAsia="en-US" w:bidi="ar-SA"/>
               </w:rPr>
               <w:t>Final Exam</w:t>
@@ -7858,7 +7757,7 @@
             <wp:anchor behindDoc="1" distT="0" distB="0" distL="114300" distR="114300" simplePos="0" locked="0" layoutInCell="1" allowOverlap="1" relativeHeight="5">
               <wp:simplePos x="0" y="0"/>
               <wp:positionH relativeFrom="column">
-                <wp:posOffset>-45085</wp:posOffset>
+                <wp:posOffset>-43815</wp:posOffset>
               </wp:positionH>
               <wp:positionV relativeFrom="paragraph">
                 <wp:posOffset>59055</wp:posOffset>
@@ -7892,7 +7791,7 @@
         </mc:Choice>
         <mc:Fallback>
           <w:pict>
-            <v:line id="shape_0" from="-3.55pt,4.65pt" to="505.45pt,4.65pt" ID="Straight Connector 1" stroked="f" style="position:absolute">
+            <v:line id="shape_0" from="-3.45pt,4.65pt" to="505.55pt,4.65pt" ID="Straight Connector 1" stroked="f" style="position:absolute">
               <v:stroke color="#3465a4" joinstyle="round" endcap="flat"/>
               <v:fill on="false" o:detectmouseclick="t"/>
             </v:line>
@@ -10035,6 +9934,143 @@
     </w:lvl>
   </w:abstractNum>
   <w:abstractNum w:abstractNumId="17">
+    <w:lvl w:ilvl="0">
+      <w:start w:val="1"/>
+      <w:numFmt w:val="bullet"/>
+      <w:lvlText w:val=""/>
+      <w:lvlJc w:val="left"/>
+      <w:pPr>
+        <w:tabs>
+          <w:tab w:val="num" w:pos="720"/>
+        </w:tabs>
+        <w:ind w:left="720" w:hanging="360"/>
+      </w:pPr>
+      <w:rPr>
+        <w:rFonts w:ascii="Symbol" w:hAnsi="Symbol" w:cs="Symbol" w:hint="default"/>
+      </w:rPr>
+    </w:lvl>
+    <w:lvl w:ilvl="1">
+      <w:start w:val="1"/>
+      <w:numFmt w:val="bullet"/>
+      <w:lvlText w:val="◦"/>
+      <w:lvlJc w:val="left"/>
+      <w:pPr>
+        <w:tabs>
+          <w:tab w:val="num" w:pos="1080"/>
+        </w:tabs>
+        <w:ind w:left="1080" w:hanging="360"/>
+      </w:pPr>
+      <w:rPr>
+        <w:rFonts w:ascii="OpenSymbol" w:hAnsi="OpenSymbol" w:cs="OpenSymbol" w:hint="default"/>
+      </w:rPr>
+    </w:lvl>
+    <w:lvl w:ilvl="2">
+      <w:start w:val="1"/>
+      <w:numFmt w:val="bullet"/>
+      <w:lvlText w:val="▪"/>
+      <w:lvlJc w:val="left"/>
+      <w:pPr>
+        <w:tabs>
+          <w:tab w:val="num" w:pos="1440"/>
+        </w:tabs>
+        <w:ind w:left="1440" w:hanging="360"/>
+      </w:pPr>
+      <w:rPr>
+        <w:rFonts w:ascii="OpenSymbol" w:hAnsi="OpenSymbol" w:cs="OpenSymbol" w:hint="default"/>
+      </w:rPr>
+    </w:lvl>
+    <w:lvl w:ilvl="3">
+      <w:start w:val="1"/>
+      <w:numFmt w:val="bullet"/>
+      <w:lvlText w:val=""/>
+      <w:lvlJc w:val="left"/>
+      <w:pPr>
+        <w:tabs>
+          <w:tab w:val="num" w:pos="1800"/>
+        </w:tabs>
+        <w:ind w:left="1800" w:hanging="360"/>
+      </w:pPr>
+      <w:rPr>
+        <w:rFonts w:ascii="Symbol" w:hAnsi="Symbol" w:cs="Symbol" w:hint="default"/>
+      </w:rPr>
+    </w:lvl>
+    <w:lvl w:ilvl="4">
+      <w:start w:val="1"/>
+      <w:numFmt w:val="bullet"/>
+      <w:lvlText w:val="◦"/>
+      <w:lvlJc w:val="left"/>
+      <w:pPr>
+        <w:tabs>
+          <w:tab w:val="num" w:pos="2160"/>
+        </w:tabs>
+        <w:ind w:left="2160" w:hanging="360"/>
+      </w:pPr>
+      <w:rPr>
+        <w:rFonts w:ascii="OpenSymbol" w:hAnsi="OpenSymbol" w:cs="OpenSymbol" w:hint="default"/>
+      </w:rPr>
+    </w:lvl>
+    <w:lvl w:ilvl="5">
+      <w:start w:val="1"/>
+      <w:numFmt w:val="bullet"/>
+      <w:lvlText w:val="▪"/>
+      <w:lvlJc w:val="left"/>
+      <w:pPr>
+        <w:tabs>
+          <w:tab w:val="num" w:pos="2520"/>
+        </w:tabs>
+        <w:ind w:left="2520" w:hanging="360"/>
+      </w:pPr>
+      <w:rPr>
+        <w:rFonts w:ascii="OpenSymbol" w:hAnsi="OpenSymbol" w:cs="OpenSymbol" w:hint="default"/>
+      </w:rPr>
+    </w:lvl>
+    <w:lvl w:ilvl="6">
+      <w:start w:val="1"/>
+      <w:numFmt w:val="bullet"/>
+      <w:lvlText w:val=""/>
+      <w:lvlJc w:val="left"/>
+      <w:pPr>
+        <w:tabs>
+          <w:tab w:val="num" w:pos="2880"/>
+        </w:tabs>
+        <w:ind w:left="2880" w:hanging="360"/>
+      </w:pPr>
+      <w:rPr>
+        <w:rFonts w:ascii="Symbol" w:hAnsi="Symbol" w:cs="Symbol" w:hint="default"/>
+      </w:rPr>
+    </w:lvl>
+    <w:lvl w:ilvl="7">
+      <w:start w:val="1"/>
+      <w:numFmt w:val="bullet"/>
+      <w:lvlText w:val="◦"/>
+      <w:lvlJc w:val="left"/>
+      <w:pPr>
+        <w:tabs>
+          <w:tab w:val="num" w:pos="3240"/>
+        </w:tabs>
+        <w:ind w:left="3240" w:hanging="360"/>
+      </w:pPr>
+      <w:rPr>
+        <w:rFonts w:ascii="OpenSymbol" w:hAnsi="OpenSymbol" w:cs="OpenSymbol" w:hint="default"/>
+      </w:rPr>
+    </w:lvl>
+    <w:lvl w:ilvl="8">
+      <w:start w:val="1"/>
+      <w:numFmt w:val="bullet"/>
+      <w:lvlText w:val="▪"/>
+      <w:lvlJc w:val="left"/>
+      <w:pPr>
+        <w:tabs>
+          <w:tab w:val="num" w:pos="3600"/>
+        </w:tabs>
+        <w:ind w:left="3600" w:hanging="360"/>
+      </w:pPr>
+      <w:rPr>
+        <w:rFonts w:ascii="OpenSymbol" w:hAnsi="OpenSymbol" w:cs="OpenSymbol" w:hint="default"/>
+      </w:rPr>
+    </w:lvl>
+  </w:abstractNum>
+  <w:abstractNum w:abstractNumId="18">
     <w:lvl w:ilvl="0">
       <w:start w:val="1"/>
       <w:numFmt w:val="none"/>
@@ -10203,6 +10239,9 @@
   </w:num>
   <w:num w:numId="17">
     <w:abstractNumId w:val="17"/>
+  </w:num>
+  <w:num w:numId="18">
+    <w:abstractNumId w:val="18"/>
   </w:num>
 </w:numbering>
 </file>
@@ -11093,6 +11132,54 @@
       <w:rFonts w:cs="OpenSymbol"/>
     </w:rPr>
   </w:style>
+  <w:style w:type="character" w:styleId="ListLabel59">
+    <w:name w:val="ListLabel 59"/>
+    <w:rPr>
+      <w:rFonts w:cs="Symbol"/>
+    </w:rPr>
+  </w:style>
+  <w:style w:type="character" w:styleId="ListLabel60">
+    <w:name w:val="ListLabel 60"/>
+    <w:rPr>
+      <w:rFonts w:cs="Courier New"/>
+    </w:rPr>
+  </w:style>
+  <w:style w:type="character" w:styleId="ListLabel61">
+    <w:name w:val="ListLabel 61"/>
+    <w:rPr>
+      <w:rFonts w:cs="Wingdings"/>
+    </w:rPr>
+  </w:style>
+  <w:style w:type="character" w:styleId="ListLabel62">
+    <w:name w:val="ListLabel 62"/>
+    <w:rPr>
+      <w:rFonts w:cs="OpenSymbol"/>
+    </w:rPr>
+  </w:style>
+  <w:style w:type="character" w:styleId="ListLabel63">
+    <w:name w:val="ListLabel 63"/>
+    <w:rPr>
+      <w:rFonts w:cs="Symbol"/>
+    </w:rPr>
+  </w:style>
+  <w:style w:type="character" w:styleId="ListLabel64">
+    <w:name w:val="ListLabel 64"/>
+    <w:rPr>
+      <w:rFonts w:cs="Courier New"/>
+    </w:rPr>
+  </w:style>
+  <w:style w:type="character" w:styleId="ListLabel65">
+    <w:name w:val="ListLabel 65"/>
+    <w:rPr>
+      <w:rFonts w:cs="Wingdings"/>
+    </w:rPr>
+  </w:style>
+  <w:style w:type="character" w:styleId="ListLabel66">
+    <w:name w:val="ListLabel 66"/>
+    <w:rPr>
+      <w:rFonts w:cs="OpenSymbol"/>
+    </w:rPr>
+  </w:style>
   <w:style w:type="paragraph" w:styleId="Heading" w:customStyle="1">
     <w:name w:val="Heading"/>
     <w:basedOn w:val="Normal"/>

</xml_diff>